<commit_message>
Added the ability to nest content within an Engage:ReadMore tag
git-tfs-work-item:1235 associate
git-tfs-id: [http://tfs.etg-inc.net:8080/tfs/Engage%20TFS%202010]$/Engage Events;C2016
</commit_message>
<xml_diff>
--- a/Templates/Engage Events Templates.docx
+++ b/Templates/Engage Events Templates.docx
@@ -554,6 +554,7 @@
     <w:p>
       <w:pPr>
         <w:pStyle w:val="Default"/>
+        <w:keepNext/>
         <w:rPr>
           <w:sz w:val="22"/>
           <w:szCs w:val="22"/>
@@ -586,6 +587,7 @@
     <w:p>
       <w:pPr>
         <w:pStyle w:val="Subtitle"/>
+        <w:keepNext/>
         <w:rPr>
           <w:sz w:val="22"/>
           <w:szCs w:val="22"/>
@@ -602,6 +604,7 @@
     <w:p>
       <w:pPr>
         <w:pStyle w:val="Default"/>
+        <w:keepNext/>
         <w:numPr>
           <w:ilvl w:val="0"/>
           <w:numId w:val="17"/>
@@ -623,6 +626,7 @@
     <w:p>
       <w:pPr>
         <w:pStyle w:val="Default"/>
+        <w:keepNext/>
         <w:numPr>
           <w:ilvl w:val="1"/>
           <w:numId w:val="17"/>
@@ -644,6 +648,7 @@
     <w:p>
       <w:pPr>
         <w:pStyle w:val="Default"/>
+        <w:keepNext/>
         <w:numPr>
           <w:ilvl w:val="1"/>
           <w:numId w:val="17"/>
@@ -665,6 +670,7 @@
     <w:p>
       <w:pPr>
         <w:pStyle w:val="Default"/>
+        <w:keepNext/>
         <w:numPr>
           <w:ilvl w:val="1"/>
           <w:numId w:val="17"/>
@@ -686,6 +692,7 @@
     <w:p>
       <w:pPr>
         <w:pStyle w:val="Default"/>
+        <w:keepNext/>
         <w:numPr>
           <w:ilvl w:val="1"/>
           <w:numId w:val="17"/>
@@ -707,6 +714,48 @@
     <w:p>
       <w:pPr>
         <w:pStyle w:val="Default"/>
+        <w:keepNext/>
+        <w:numPr>
+          <w:ilvl w:val="0"/>
+          <w:numId w:val="17"/>
+        </w:numPr>
+        <w:rPr>
+          <w:sz w:val="22"/>
+          <w:szCs w:val="22"/>
+        </w:rPr>
+      </w:pPr>
+      <w:r>
+        <w:rPr>
+          <w:sz w:val="22"/>
+          <w:szCs w:val="22"/>
+        </w:rPr>
+        <w:t>CssClass</w:t>
+      </w:r>
+    </w:p>
+    <w:p>
+      <w:pPr>
+        <w:pStyle w:val="Default"/>
+        <w:keepNext/>
+        <w:numPr>
+          <w:ilvl w:val="1"/>
+          <w:numId w:val="17"/>
+        </w:numPr>
+        <w:rPr>
+          <w:sz w:val="22"/>
+          <w:szCs w:val="22"/>
+        </w:rPr>
+      </w:pPr>
+      <w:r>
+        <w:rPr>
+          <w:sz w:val="22"/>
+          <w:szCs w:val="22"/>
+        </w:rPr>
+        <w:t>If supplied, creates a span element around this tag’s value and applies this attribute’s value as the span’s CSS class.</w:t>
+      </w:r>
+    </w:p>
+    <w:p>
+      <w:pPr>
+        <w:pStyle w:val="Default"/>
         <w:rPr>
           <w:rStyle w:val="QuoteChar"/>
           <w:rFonts w:asciiTheme="minorHAnsi" w:hAnsiTheme="minorHAnsi"/>
@@ -743,14 +792,21 @@
     <w:p>
       <w:pPr>
         <w:pStyle w:val="Heading3"/>
+        <w:rPr>
+          <w:szCs w:val="22"/>
+        </w:rPr>
       </w:pPr>
       <w:r>
         <w:rPr>
           <w:rFonts w:cs="Trebuchet MS"/>
+          <w:szCs w:val="22"/>
         </w:rPr>
         <w:t xml:space="preserve">Tag: </w:t>
       </w:r>
       <w:r>
+        <w:rPr>
+          <w:szCs w:val="22"/>
+        </w:rPr>
         <w:t>Engage:DateEntity</w:t>
       </w:r>
     </w:p>
@@ -790,6 +846,7 @@
     <w:p>
       <w:pPr>
         <w:pStyle w:val="Subtitle"/>
+        <w:keepNext/>
         <w:rPr>
           <w:sz w:val="22"/>
           <w:szCs w:val="22"/>
@@ -806,6 +863,7 @@
     <w:p>
       <w:pPr>
         <w:pStyle w:val="Default"/>
+        <w:keepNext/>
         <w:numPr>
           <w:ilvl w:val="0"/>
           <w:numId w:val="17"/>
@@ -827,6 +885,7 @@
     <w:p>
       <w:pPr>
         <w:pStyle w:val="Default"/>
+        <w:keepNext/>
         <w:numPr>
           <w:ilvl w:val="1"/>
           <w:numId w:val="17"/>
@@ -848,6 +907,7 @@
     <w:p>
       <w:pPr>
         <w:pStyle w:val="Default"/>
+        <w:keepNext/>
         <w:numPr>
           <w:ilvl w:val="1"/>
           <w:numId w:val="17"/>
@@ -869,6 +929,7 @@
     <w:p>
       <w:pPr>
         <w:pStyle w:val="Default"/>
+        <w:keepNext/>
         <w:numPr>
           <w:ilvl w:val="0"/>
           <w:numId w:val="17"/>
@@ -890,6 +951,7 @@
     <w:p>
       <w:pPr>
         <w:pStyle w:val="Default"/>
+        <w:keepNext/>
         <w:numPr>
           <w:ilvl w:val="1"/>
           <w:numId w:val="17"/>
@@ -911,56 +973,51 @@
     <w:p>
       <w:pPr>
         <w:pStyle w:val="Default"/>
-        <w:rPr>
-          <w:i/>
-          <w:iCs/>
-          <w:sz w:val="22"/>
-          <w:szCs w:val="22"/>
-        </w:rPr>
-      </w:pPr>
-      <w:r>
-        <w:rPr>
-          <w:rStyle w:val="SubtitleChar"/>
-        </w:rPr>
-        <w:t>Example:</w:t>
-      </w:r>
-      <w:r>
-        <w:rPr>
-          <w:rFonts w:ascii="Cambria" w:hAnsi="Cambria" w:cs="Cambria"/>
-          <w:sz w:val="22"/>
-          <w:szCs w:val="22"/>
-        </w:rPr>
-        <w:t xml:space="preserve"> </w:t>
-      </w:r>
-      <w:r>
-        <w:rPr>
-          <w:i/>
-          <w:iCs/>
-          <w:sz w:val="22"/>
-          <w:szCs w:val="22"/>
-        </w:rPr>
-        <w:t>&lt;Engage:DateEntity PropertyName=”EventStart” Format=”MM.dd.yyyy”/&gt;</w:t>
-      </w:r>
-    </w:p>
-    <w:p>
-      <w:pPr>
-        <w:pStyle w:val="Heading3"/>
-      </w:pPr>
-      <w:r>
-        <w:rPr>
-          <w:rFonts w:cs="Trebuchet MS"/>
-        </w:rPr>
-        <w:t xml:space="preserve">Tag: </w:t>
-      </w:r>
-      <w:r>
-        <w:t xml:space="preserve">Engage:Label </w:t>
+        <w:keepNext/>
+        <w:numPr>
+          <w:ilvl w:val="0"/>
+          <w:numId w:val="17"/>
+        </w:numPr>
+        <w:rPr>
+          <w:sz w:val="22"/>
+          <w:szCs w:val="22"/>
+        </w:rPr>
+      </w:pPr>
+      <w:r>
+        <w:rPr>
+          <w:sz w:val="22"/>
+          <w:szCs w:val="22"/>
+        </w:rPr>
+        <w:t>CssClass</w:t>
       </w:r>
     </w:p>
     <w:p>
       <w:pPr>
         <w:pStyle w:val="Default"/>
         <w:keepNext/>
-        <w:rPr>
+        <w:numPr>
+          <w:ilvl w:val="1"/>
+          <w:numId w:val="17"/>
+        </w:numPr>
+        <w:rPr>
+          <w:sz w:val="22"/>
+          <w:szCs w:val="22"/>
+        </w:rPr>
+      </w:pPr>
+      <w:r>
+        <w:rPr>
+          <w:sz w:val="22"/>
+          <w:szCs w:val="22"/>
+        </w:rPr>
+        <w:t>If supplied, creates a span element around this tag’s value and applies this attribute’s value as the span’s CSS class.</w:t>
+      </w:r>
+    </w:p>
+    <w:p>
+      <w:pPr>
+        <w:pStyle w:val="Default"/>
+        <w:rPr>
+          <w:i/>
+          <w:iCs/>
           <w:sz w:val="22"/>
           <w:szCs w:val="22"/>
         </w:rPr>
@@ -968,6 +1025,65 @@
       <w:r>
         <w:rPr>
           <w:rStyle w:val="SubtitleChar"/>
+          <w:sz w:val="22"/>
+          <w:szCs w:val="22"/>
+        </w:rPr>
+        <w:t>Example:</w:t>
+      </w:r>
+      <w:r>
+        <w:rPr>
+          <w:rFonts w:ascii="Cambria" w:hAnsi="Cambria" w:cs="Cambria"/>
+          <w:sz w:val="22"/>
+          <w:szCs w:val="22"/>
+        </w:rPr>
+        <w:t xml:space="preserve"> </w:t>
+      </w:r>
+      <w:r>
+        <w:rPr>
+          <w:i/>
+          <w:iCs/>
+          <w:sz w:val="22"/>
+          <w:szCs w:val="22"/>
+        </w:rPr>
+        <w:t>&lt;Engage:DateEntity PropertyName=”EventStart” Format=”MM.dd.yyyy”/&gt;</w:t>
+      </w:r>
+    </w:p>
+    <w:p>
+      <w:pPr>
+        <w:pStyle w:val="Heading3"/>
+        <w:rPr>
+          <w:szCs w:val="22"/>
+        </w:rPr>
+      </w:pPr>
+      <w:r>
+        <w:rPr>
+          <w:rFonts w:cs="Trebuchet MS"/>
+          <w:szCs w:val="22"/>
+        </w:rPr>
+        <w:lastRenderedPageBreak/>
+        <w:t xml:space="preserve">Tag: </w:t>
+      </w:r>
+      <w:r>
+        <w:rPr>
+          <w:szCs w:val="22"/>
+        </w:rPr>
+        <w:t xml:space="preserve">Engage:Label </w:t>
+      </w:r>
+    </w:p>
+    <w:p>
+      <w:pPr>
+        <w:pStyle w:val="Default"/>
+        <w:keepNext/>
+        <w:rPr>
+          <w:sz w:val="22"/>
+          <w:szCs w:val="22"/>
+        </w:rPr>
+      </w:pPr>
+      <w:r>
+        <w:rPr>
+          <w:rStyle w:val="SubtitleChar"/>
+          <w:sz w:val="22"/>
+          <w:szCs w:val="22"/>
         </w:rPr>
         <w:t xml:space="preserve">Purpose: </w:t>
       </w:r>
@@ -983,14 +1099,23 @@
       <w:pPr>
         <w:pStyle w:val="Subtitle"/>
         <w:keepNext/>
-      </w:pPr>
-      <w:r>
+        <w:rPr>
+          <w:sz w:val="22"/>
+          <w:szCs w:val="22"/>
+        </w:rPr>
+      </w:pPr>
+      <w:r>
+        <w:rPr>
+          <w:sz w:val="22"/>
+          <w:szCs w:val="22"/>
+        </w:rPr>
         <w:t xml:space="preserve">Attributes/Values: </w:t>
       </w:r>
     </w:p>
     <w:p>
       <w:pPr>
         <w:pStyle w:val="Default"/>
+        <w:keepNext/>
         <w:numPr>
           <w:ilvl w:val="0"/>
           <w:numId w:val="18"/>
@@ -1011,6 +1136,7 @@
     <w:p>
       <w:pPr>
         <w:pStyle w:val="Default"/>
+        <w:keepNext/>
         <w:numPr>
           <w:ilvl w:val="1"/>
           <w:numId w:val="18"/>
@@ -1047,6 +1173,7 @@
     <w:p>
       <w:pPr>
         <w:pStyle w:val="Default"/>
+        <w:keepNext/>
         <w:numPr>
           <w:ilvl w:val="0"/>
           <w:numId w:val="18"/>
@@ -1067,6 +1194,7 @@
     <w:p>
       <w:pPr>
         <w:pStyle w:val="Default"/>
+        <w:keepNext/>
         <w:numPr>
           <w:ilvl w:val="1"/>
           <w:numId w:val="18"/>
@@ -1087,54 +1215,48 @@
     <w:p>
       <w:pPr>
         <w:pStyle w:val="Default"/>
-        <w:rPr>
-          <w:sz w:val="22"/>
-          <w:szCs w:val="22"/>
-        </w:rPr>
-      </w:pPr>
-      <w:r>
-        <w:rPr>
-          <w:rStyle w:val="SubtitleChar"/>
-        </w:rPr>
-        <w:t>Example:</w:t>
-      </w:r>
-      <w:r>
-        <w:rPr>
-          <w:rFonts w:ascii="Cambria" w:hAnsi="Cambria" w:cs="Cambria"/>
-          <w:sz w:val="22"/>
-          <w:szCs w:val="22"/>
-        </w:rPr>
-        <w:t xml:space="preserve"> </w:t>
-      </w:r>
-      <w:r>
-        <w:rPr>
-          <w:i/>
-          <w:iCs/>
-          <w:sz w:val="22"/>
-          <w:szCs w:val="22"/>
-        </w:rPr>
-        <w:t xml:space="preserve">&lt;Engage:Label ResourceKey="Where" Text="Where"/&gt; </w:t>
-      </w:r>
-    </w:p>
-    <w:p>
-      <w:pPr>
-        <w:pStyle w:val="Heading3"/>
-      </w:pPr>
-      <w:r>
-        <w:rPr>
-          <w:rFonts w:cs="Trebuchet MS"/>
-        </w:rPr>
-        <w:lastRenderedPageBreak/>
-        <w:t xml:space="preserve">Tag: </w:t>
-      </w:r>
-      <w:r>
-        <w:t xml:space="preserve">Engage:ReadMore </w:t>
+        <w:keepNext/>
+        <w:numPr>
+          <w:ilvl w:val="0"/>
+          <w:numId w:val="18"/>
+        </w:numPr>
+        <w:rPr>
+          <w:sz w:val="22"/>
+          <w:szCs w:val="22"/>
+        </w:rPr>
+      </w:pPr>
+      <w:r>
+        <w:rPr>
+          <w:sz w:val="22"/>
+          <w:szCs w:val="22"/>
+        </w:rPr>
+        <w:t>CssClass</w:t>
       </w:r>
     </w:p>
     <w:p>
       <w:pPr>
         <w:pStyle w:val="Default"/>
         <w:keepNext/>
+        <w:numPr>
+          <w:ilvl w:val="1"/>
+          <w:numId w:val="18"/>
+        </w:numPr>
+        <w:rPr>
+          <w:sz w:val="22"/>
+          <w:szCs w:val="22"/>
+        </w:rPr>
+      </w:pPr>
+      <w:r>
+        <w:rPr>
+          <w:sz w:val="22"/>
+          <w:szCs w:val="22"/>
+        </w:rPr>
+        <w:t>The CSS class to apply to the span element created by this tag.</w:t>
+      </w:r>
+    </w:p>
+    <w:p>
+      <w:pPr>
+        <w:pStyle w:val="Default"/>
         <w:rPr>
           <w:sz w:val="22"/>
           <w:szCs w:val="22"/>
@@ -1143,6 +1265,64 @@
       <w:r>
         <w:rPr>
           <w:rStyle w:val="SubtitleChar"/>
+          <w:sz w:val="22"/>
+          <w:szCs w:val="22"/>
+        </w:rPr>
+        <w:t>Example:</w:t>
+      </w:r>
+      <w:r>
+        <w:rPr>
+          <w:rFonts w:ascii="Cambria" w:hAnsi="Cambria" w:cs="Cambria"/>
+          <w:sz w:val="22"/>
+          <w:szCs w:val="22"/>
+        </w:rPr>
+        <w:t xml:space="preserve"> </w:t>
+      </w:r>
+      <w:r>
+        <w:rPr>
+          <w:i/>
+          <w:iCs/>
+          <w:sz w:val="22"/>
+          <w:szCs w:val="22"/>
+        </w:rPr>
+        <w:t xml:space="preserve">&lt;Engage:Label ResourceKey="Where" Text="Where"/&gt; </w:t>
+      </w:r>
+    </w:p>
+    <w:p>
+      <w:pPr>
+        <w:pStyle w:val="Heading3"/>
+        <w:rPr>
+          <w:szCs w:val="22"/>
+        </w:rPr>
+      </w:pPr>
+      <w:r>
+        <w:rPr>
+          <w:rFonts w:cs="Trebuchet MS"/>
+          <w:szCs w:val="22"/>
+        </w:rPr>
+        <w:t xml:space="preserve">Tag: </w:t>
+      </w:r>
+      <w:r>
+        <w:rPr>
+          <w:szCs w:val="22"/>
+        </w:rPr>
+        <w:t xml:space="preserve">Engage:ReadMore </w:t>
+      </w:r>
+    </w:p>
+    <w:p>
+      <w:pPr>
+        <w:pStyle w:val="Default"/>
+        <w:keepNext/>
+        <w:rPr>
+          <w:sz w:val="22"/>
+          <w:szCs w:val="22"/>
+        </w:rPr>
+      </w:pPr>
+      <w:r>
+        <w:rPr>
+          <w:rStyle w:val="SubtitleChar"/>
+          <w:sz w:val="22"/>
+          <w:szCs w:val="22"/>
         </w:rPr>
         <w:t xml:space="preserve">Purpose: </w:t>
       </w:r>
@@ -1153,18 +1333,35 @@
         </w:rPr>
         <w:t>This entity displays a link to the Detail template of its event. If a ResourceKey is provided, the link text comes from the Template.resx resource file.</w:t>
       </w:r>
+      <w:r>
+        <w:rPr>
+          <w:sz w:val="22"/>
+          <w:szCs w:val="22"/>
+        </w:rPr>
+        <w:t xml:space="preserve">  If content is provided between the starting and ending tags, that context will be used instead of the ResourceKey or Text attributes.</w:t>
+      </w:r>
     </w:p>
     <w:p>
       <w:pPr>
         <w:pStyle w:val="Subtitle"/>
-      </w:pPr>
-      <w:r>
+        <w:keepNext/>
+        <w:rPr>
+          <w:sz w:val="22"/>
+          <w:szCs w:val="22"/>
+        </w:rPr>
+      </w:pPr>
+      <w:r>
+        <w:rPr>
+          <w:sz w:val="22"/>
+          <w:szCs w:val="22"/>
+        </w:rPr>
         <w:t xml:space="preserve">Attribute/Value: </w:t>
       </w:r>
     </w:p>
     <w:p>
       <w:pPr>
         <w:pStyle w:val="Default"/>
+        <w:keepNext/>
         <w:numPr>
           <w:ilvl w:val="0"/>
           <w:numId w:val="19"/>
@@ -1185,6 +1382,7 @@
     <w:p>
       <w:pPr>
         <w:pStyle w:val="Default"/>
+        <w:keepNext/>
         <w:numPr>
           <w:ilvl w:val="1"/>
           <w:numId w:val="19"/>
@@ -1221,6 +1419,7 @@
     <w:p>
       <w:pPr>
         <w:pStyle w:val="Default"/>
+        <w:keepNext/>
         <w:numPr>
           <w:ilvl w:val="0"/>
           <w:numId w:val="19"/>
@@ -1241,6 +1440,7 @@
     <w:p>
       <w:pPr>
         <w:pStyle w:val="Default"/>
+        <w:keepNext/>
         <w:numPr>
           <w:ilvl w:val="1"/>
           <w:numId w:val="19"/>
@@ -1261,6 +1461,48 @@
     <w:p>
       <w:pPr>
         <w:pStyle w:val="Default"/>
+        <w:keepNext/>
+        <w:numPr>
+          <w:ilvl w:val="0"/>
+          <w:numId w:val="19"/>
+        </w:numPr>
+        <w:rPr>
+          <w:sz w:val="22"/>
+          <w:szCs w:val="22"/>
+        </w:rPr>
+      </w:pPr>
+      <w:r>
+        <w:rPr>
+          <w:sz w:val="22"/>
+          <w:szCs w:val="22"/>
+        </w:rPr>
+        <w:t>CssClass</w:t>
+      </w:r>
+    </w:p>
+    <w:p>
+      <w:pPr>
+        <w:pStyle w:val="Default"/>
+        <w:keepNext/>
+        <w:numPr>
+          <w:ilvl w:val="1"/>
+          <w:numId w:val="19"/>
+        </w:numPr>
+        <w:rPr>
+          <w:sz w:val="22"/>
+          <w:szCs w:val="22"/>
+        </w:rPr>
+      </w:pPr>
+      <w:r>
+        <w:rPr>
+          <w:sz w:val="22"/>
+          <w:szCs w:val="22"/>
+        </w:rPr>
+        <w:t>The CSS class to apply to the hyperlink created by this tag.</w:t>
+      </w:r>
+    </w:p>
+    <w:p>
+      <w:pPr>
+        <w:pStyle w:val="Default"/>
         <w:rPr>
           <w:i/>
           <w:iCs/>
@@ -1271,8 +1513,26 @@
       <w:r>
         <w:rPr>
           <w:rStyle w:val="SubtitleChar"/>
-        </w:rPr>
-        <w:t>Example:</w:t>
+          <w:sz w:val="22"/>
+          <w:szCs w:val="22"/>
+        </w:rPr>
+        <w:t>Example</w:t>
+      </w:r>
+      <w:r>
+        <w:rPr>
+          <w:rStyle w:val="SubtitleChar"/>
+          <w:sz w:val="22"/>
+          <w:szCs w:val="22"/>
+        </w:rPr>
+        <w:t>s</w:t>
+      </w:r>
+      <w:r>
+        <w:rPr>
+          <w:rStyle w:val="SubtitleChar"/>
+          <w:sz w:val="22"/>
+          <w:szCs w:val="22"/>
+        </w:rPr>
+        <w:t>:</w:t>
       </w:r>
       <w:r>
         <w:rPr>
@@ -1291,24 +1551,59 @@
         </w:rPr>
         <w:t xml:space="preserve">&lt;Engage:ReadMore ResourceKey="ReadMore" Text=”View Details Here!” /&gt; </w:t>
       </w:r>
+      <w:r>
+        <w:rPr>
+          <w:i/>
+          <w:iCs/>
+          <w:sz w:val="22"/>
+          <w:szCs w:val="22"/>
+        </w:rPr>
+        <w:br/>
+      </w:r>
+      <w:r>
+        <w:rPr>
+          <w:i/>
+          <w:iCs/>
+          <w:sz w:val="22"/>
+          <w:szCs w:val="22"/>
+        </w:rPr>
+        <w:t>&lt;Engage:ReadMore&gt;</w:t>
+      </w:r>
+      <w:r>
+        <w:rPr>
+          <w:i/>
+          <w:iCs/>
+          <w:sz w:val="22"/>
+          <w:szCs w:val="22"/>
+        </w:rPr>
+        <w:t>&lt;Engage:DataEntity PropertyName=”Title”/&gt;&lt;/Engage:ReadMore&gt;</w:t>
+      </w:r>
     </w:p>
     <w:p>
       <w:pPr>
         <w:pStyle w:val="Heading3"/>
+        <w:rPr>
+          <w:szCs w:val="22"/>
+        </w:rPr>
       </w:pPr>
       <w:r>
         <w:rPr>
           <w:rFonts w:cs="Trebuchet MS"/>
+          <w:szCs w:val="22"/>
         </w:rPr>
         <w:t xml:space="preserve">Tag: </w:t>
       </w:r>
       <w:r>
+        <w:rPr>
+          <w:szCs w:val="22"/>
+        </w:rPr>
         <w:t xml:space="preserve">Engage:BackHyperlink </w:t>
       </w:r>
     </w:p>
     <w:p>
       <w:pPr>
         <w:pStyle w:val="Default"/>
+        <w:keepNext/>
         <w:rPr>
           <w:sz w:val="22"/>
           <w:szCs w:val="22"/>
@@ -1317,6 +1612,8 @@
       <w:r>
         <w:rPr>
           <w:rStyle w:val="SubtitleChar"/>
+          <w:sz w:val="22"/>
+          <w:szCs w:val="22"/>
         </w:rPr>
         <w:t>Purpose:</w:t>
       </w:r>
@@ -1339,14 +1636,24 @@
     <w:p>
       <w:pPr>
         <w:pStyle w:val="Subtitle"/>
-      </w:pPr>
-      <w:r>
+        <w:keepNext/>
+        <w:rPr>
+          <w:sz w:val="22"/>
+          <w:szCs w:val="22"/>
+        </w:rPr>
+      </w:pPr>
+      <w:r>
+        <w:rPr>
+          <w:sz w:val="22"/>
+          <w:szCs w:val="22"/>
+        </w:rPr>
         <w:t xml:space="preserve">Attribute/Value: </w:t>
       </w:r>
     </w:p>
     <w:p>
       <w:pPr>
         <w:pStyle w:val="Default"/>
+        <w:keepNext/>
         <w:numPr>
           <w:ilvl w:val="0"/>
           <w:numId w:val="20"/>
@@ -1367,6 +1674,7 @@
     <w:p>
       <w:pPr>
         <w:pStyle w:val="Default"/>
+        <w:keepNext/>
         <w:numPr>
           <w:ilvl w:val="1"/>
           <w:numId w:val="20"/>
@@ -1403,6 +1711,7 @@
     <w:p>
       <w:pPr>
         <w:pStyle w:val="Default"/>
+        <w:keepNext/>
         <w:numPr>
           <w:ilvl w:val="0"/>
           <w:numId w:val="20"/>
@@ -1423,6 +1732,7 @@
     <w:p>
       <w:pPr>
         <w:pStyle w:val="Default"/>
+        <w:keepNext/>
         <w:numPr>
           <w:ilvl w:val="1"/>
           <w:numId w:val="20"/>
@@ -1443,132 +1753,51 @@
     <w:p>
       <w:pPr>
         <w:pStyle w:val="Default"/>
-        <w:rPr>
-          <w:i/>
-          <w:iCs/>
-          <w:sz w:val="22"/>
-          <w:szCs w:val="22"/>
-        </w:rPr>
-      </w:pPr>
-      <w:r>
-        <w:rPr>
-          <w:rStyle w:val="SubtitleChar"/>
-        </w:rPr>
-        <w:t>Example:</w:t>
-      </w:r>
-      <w:r>
-        <w:rPr>
-          <w:rFonts w:ascii="Cambria" w:hAnsi="Cambria" w:cs="Cambria"/>
-          <w:sz w:val="22"/>
-          <w:szCs w:val="22"/>
-        </w:rPr>
-        <w:t xml:space="preserve"> </w:t>
-      </w:r>
-      <w:r>
-        <w:rPr>
-          <w:i/>
-          <w:iCs/>
-          <w:sz w:val="22"/>
-          <w:szCs w:val="22"/>
-        </w:rPr>
-        <w:t xml:space="preserve">&lt;Engage:BackHyperlink ResourceKey="Back" Text=”Back to Listing” /&gt; </w:t>
-      </w:r>
-    </w:p>
-    <w:p>
-      <w:pPr>
-        <w:pStyle w:val="Heading3"/>
-      </w:pPr>
-      <w:r>
-        <w:rPr>
-          <w:rFonts w:cs="Trebuchet MS"/>
-        </w:rPr>
-        <w:t xml:space="preserve">Tag: </w:t>
-      </w:r>
-      <w:r>
-        <w:t xml:space="preserve">Engage:EditEventButton </w:t>
-      </w:r>
-    </w:p>
-    <w:p>
-      <w:pPr>
-        <w:pStyle w:val="Default"/>
-        <w:rPr>
-          <w:sz w:val="22"/>
-          <w:szCs w:val="22"/>
-        </w:rPr>
-      </w:pPr>
-      <w:r>
-        <w:rPr>
-          <w:rStyle w:val="SubtitleChar"/>
-        </w:rPr>
-        <w:t>Purpose:</w:t>
-      </w:r>
-      <w:r>
-        <w:rPr>
-          <w:rFonts w:ascii="Cambria" w:hAnsi="Cambria" w:cs="Cambria"/>
-          <w:sz w:val="22"/>
-          <w:szCs w:val="22"/>
-        </w:rPr>
-        <w:t xml:space="preserve"> </w:t>
-      </w:r>
-      <w:r>
-        <w:rPr>
-          <w:sz w:val="22"/>
-          <w:szCs w:val="22"/>
-        </w:rPr>
-        <w:t xml:space="preserve">This entity displays a button that directs to the edit page for its event when clicked. This is only displayed for users with edit rights to the module. </w:t>
-      </w:r>
-    </w:p>
-    <w:p>
-      <w:pPr>
-        <w:pStyle w:val="Default"/>
-        <w:rPr>
-          <w:sz w:val="22"/>
-          <w:szCs w:val="22"/>
-        </w:rPr>
-      </w:pPr>
-      <w:r>
-        <w:rPr>
-          <w:rStyle w:val="SubtitleChar"/>
-        </w:rPr>
-        <w:t>Example:</w:t>
-      </w:r>
-      <w:r>
-        <w:rPr>
-          <w:rFonts w:ascii="Cambria" w:hAnsi="Cambria" w:cs="Cambria"/>
-          <w:sz w:val="22"/>
-          <w:szCs w:val="22"/>
-        </w:rPr>
-        <w:t xml:space="preserve"> </w:t>
-      </w:r>
-      <w:r>
-        <w:rPr>
-          <w:i/>
-          <w:iCs/>
-          <w:sz w:val="22"/>
-          <w:szCs w:val="22"/>
-        </w:rPr>
-        <w:t xml:space="preserve">&lt;Engage:EditEventButton/&gt; </w:t>
-      </w:r>
-    </w:p>
-    <w:p>
-      <w:pPr>
-        <w:pStyle w:val="Heading3"/>
-      </w:pPr>
-      <w:r>
-        <w:rPr>
-          <w:rFonts w:cs="Trebuchet MS"/>
-        </w:rPr>
-        <w:t xml:space="preserve">Tag: </w:t>
-      </w:r>
-      <w:r>
-        <w:t xml:space="preserve">Engage:ViewResponsesButton </w:t>
+        <w:keepNext/>
+        <w:numPr>
+          <w:ilvl w:val="0"/>
+          <w:numId w:val="20"/>
+        </w:numPr>
+        <w:rPr>
+          <w:sz w:val="22"/>
+          <w:szCs w:val="22"/>
+        </w:rPr>
+      </w:pPr>
+      <w:r>
+        <w:rPr>
+          <w:sz w:val="22"/>
+          <w:szCs w:val="22"/>
+        </w:rPr>
+        <w:t>CssClass</w:t>
       </w:r>
     </w:p>
     <w:p>
       <w:pPr>
         <w:pStyle w:val="Default"/>
         <w:keepNext/>
-        <w:rPr>
+        <w:numPr>
+          <w:ilvl w:val="1"/>
+          <w:numId w:val="20"/>
+        </w:numPr>
+        <w:rPr>
+          <w:sz w:val="22"/>
+          <w:szCs w:val="22"/>
+        </w:rPr>
+      </w:pPr>
+      <w:r>
+        <w:rPr>
+          <w:sz w:val="22"/>
+          <w:szCs w:val="22"/>
+        </w:rPr>
+        <w:t>The CSS class to apply to the hyperlink created by this tag.</w:t>
+      </w:r>
+    </w:p>
+    <w:p>
+      <w:pPr>
+        <w:pStyle w:val="Default"/>
+        <w:rPr>
+          <w:i/>
+          <w:iCs/>
           <w:sz w:val="22"/>
           <w:szCs w:val="22"/>
         </w:rPr>
@@ -1576,15 +1805,189 @@
       <w:r>
         <w:rPr>
           <w:rStyle w:val="SubtitleChar"/>
-        </w:rPr>
-        <w:t xml:space="preserve">Purpose: </w:t>
-      </w:r>
-      <w:r>
-        <w:rPr>
-          <w:sz w:val="22"/>
-          <w:szCs w:val="22"/>
-        </w:rPr>
-        <w:t xml:space="preserve">This entity displays a button that directs you to the responses page for its Event. This is only displayed for users with edit rights to the module. </w:t>
+          <w:sz w:val="22"/>
+          <w:szCs w:val="22"/>
+        </w:rPr>
+        <w:t>Example:</w:t>
+      </w:r>
+      <w:r>
+        <w:rPr>
+          <w:rFonts w:ascii="Cambria" w:hAnsi="Cambria" w:cs="Cambria"/>
+          <w:sz w:val="22"/>
+          <w:szCs w:val="22"/>
+        </w:rPr>
+        <w:t xml:space="preserve"> </w:t>
+      </w:r>
+      <w:r>
+        <w:rPr>
+          <w:i/>
+          <w:iCs/>
+          <w:sz w:val="22"/>
+          <w:szCs w:val="22"/>
+        </w:rPr>
+        <w:t xml:space="preserve">&lt;Engage:BackHyperlink ResourceKey="Back" Text=”Back to Listing” /&gt; </w:t>
+      </w:r>
+    </w:p>
+    <w:p>
+      <w:pPr>
+        <w:pStyle w:val="Heading3"/>
+        <w:rPr>
+          <w:szCs w:val="22"/>
+        </w:rPr>
+      </w:pPr>
+      <w:r>
+        <w:rPr>
+          <w:szCs w:val="22"/>
+        </w:rPr>
+        <w:lastRenderedPageBreak/>
+        <w:t>Tag: Engage:Duration</w:t>
+      </w:r>
+    </w:p>
+    <w:p>
+      <w:pPr>
+        <w:keepNext/>
+        <w:rPr>
+          <w:rFonts w:asciiTheme="minorHAnsi" w:hAnsiTheme="minorHAnsi"/>
+          <w:sz w:val="22"/>
+          <w:szCs w:val="22"/>
+        </w:rPr>
+      </w:pPr>
+      <w:r>
+        <w:rPr>
+          <w:rStyle w:val="SubtitleChar"/>
+          <w:sz w:val="22"/>
+          <w:szCs w:val="22"/>
+        </w:rPr>
+        <w:t>Purpose:</w:t>
+      </w:r>
+      <w:r>
+        <w:rPr>
+          <w:sz w:val="22"/>
+          <w:szCs w:val="22"/>
+        </w:rPr>
+        <w:t xml:space="preserve"> </w:t>
+      </w:r>
+      <w:r>
+        <w:rPr>
+          <w:rFonts w:asciiTheme="minorHAnsi" w:hAnsiTheme="minorHAnsi"/>
+          <w:sz w:val="22"/>
+          <w:szCs w:val="22"/>
+        </w:rPr>
+        <w:t xml:space="preserve">This entity displays the range of time that an event takes place in a “smart” format.  For instance, if the event takes place for a couple of hours during just one day, it will (by default) say something like </w:t>
+      </w:r>
+      <w:r>
+        <w:rPr>
+          <w:rFonts w:asciiTheme="minorHAnsi" w:hAnsiTheme="minorHAnsi"/>
+          <w:i/>
+          <w:sz w:val="22"/>
+          <w:szCs w:val="22"/>
+        </w:rPr>
+        <w:t>Wednesday, February 4, 2009, 01:00PM - 02:30PM</w:t>
+      </w:r>
+      <w:r>
+        <w:rPr>
+          <w:rFonts w:asciiTheme="minorHAnsi" w:hAnsiTheme="minorHAnsi"/>
+          <w:sz w:val="22"/>
+          <w:szCs w:val="22"/>
+        </w:rPr>
+        <w:t xml:space="preserve">, but if it takes place over multiple days, it will include both days </w:t>
+      </w:r>
+      <w:r>
+        <w:rPr>
+          <w:rFonts w:asciiTheme="minorHAnsi" w:hAnsiTheme="minorHAnsi"/>
+          <w:sz w:val="22"/>
+          <w:szCs w:val="22"/>
+        </w:rPr>
+        <w:t>in the text (</w:t>
+      </w:r>
+      <w:r>
+        <w:rPr>
+          <w:rFonts w:asciiTheme="minorHAnsi" w:hAnsiTheme="minorHAnsi"/>
+          <w:i/>
+          <w:sz w:val="22"/>
+          <w:szCs w:val="22"/>
+        </w:rPr>
+        <w:t>Sunday, December 27, 2009, 07:00PM - Monday, December 28, 04:00AM</w:t>
+      </w:r>
+      <w:r>
+        <w:rPr>
+          <w:rFonts w:asciiTheme="minorHAnsi" w:hAnsiTheme="minorHAnsi"/>
+          <w:sz w:val="22"/>
+          <w:szCs w:val="22"/>
+        </w:rPr>
+        <w:t xml:space="preserve">), etc.  These formats can </w:t>
+      </w:r>
+      <w:r>
+        <w:rPr>
+          <w:rFonts w:asciiTheme="minorHAnsi" w:hAnsiTheme="minorHAnsi"/>
+          <w:sz w:val="22"/>
+          <w:szCs w:val="22"/>
+        </w:rPr>
+        <w:t xml:space="preserve">also </w:t>
+      </w:r>
+      <w:r>
+        <w:rPr>
+          <w:rFonts w:asciiTheme="minorHAnsi" w:hAnsiTheme="minorHAnsi"/>
+          <w:sz w:val="22"/>
+          <w:szCs w:val="22"/>
+        </w:rPr>
+        <w:t xml:space="preserve">be changed by editing the </w:t>
+      </w:r>
+      <w:r>
+        <w:rPr>
+          <w:rFonts w:asciiTheme="minorHAnsi" w:hAnsiTheme="minorHAnsi"/>
+          <w:sz w:val="22"/>
+          <w:szCs w:val="22"/>
+        </w:rPr>
+        <w:t xml:space="preserve">four </w:t>
+      </w:r>
+      <w:r>
+        <w:rPr>
+          <w:rFonts w:asciiTheme="minorHAnsi" w:hAnsiTheme="minorHAnsi"/>
+          <w:sz w:val="22"/>
+          <w:szCs w:val="22"/>
+        </w:rPr>
+        <w:t>“Timespan</w:t>
+      </w:r>
+      <w:r>
+        <w:rPr>
+          <w:rFonts w:asciiTheme="minorHAnsi" w:hAnsiTheme="minorHAnsi"/>
+          <w:sz w:val="22"/>
+          <w:szCs w:val="22"/>
+        </w:rPr>
+        <w:t>…</w:t>
+      </w:r>
+      <w:r>
+        <w:rPr>
+          <w:rFonts w:asciiTheme="minorHAnsi" w:hAnsiTheme="minorHAnsi"/>
+          <w:sz w:val="22"/>
+          <w:szCs w:val="22"/>
+        </w:rPr>
+        <w:t>” resource keys in the</w:t>
+      </w:r>
+      <w:r>
+        <w:rPr>
+          <w:rFonts w:asciiTheme="minorHAnsi" w:hAnsiTheme="minorHAnsi"/>
+          <w:sz w:val="22"/>
+          <w:szCs w:val="22"/>
+        </w:rPr>
+        <w:t xml:space="preserve"> module’s</w:t>
+      </w:r>
+      <w:r>
+        <w:rPr>
+          <w:rFonts w:asciiTheme="minorHAnsi" w:hAnsiTheme="minorHAnsi"/>
+          <w:sz w:val="22"/>
+          <w:szCs w:val="22"/>
+        </w:rPr>
+        <w:t xml:space="preserve"> SharedResources.resx resource file</w:t>
+      </w:r>
+      <w:r>
+        <w:rPr>
+          <w:rFonts w:asciiTheme="minorHAnsi" w:hAnsiTheme="minorHAnsi"/>
+          <w:sz w:val="22"/>
+          <w:szCs w:val="22"/>
+        </w:rPr>
+        <w:t>.</w:t>
       </w:r>
     </w:p>
     <w:p>
@@ -1600,8 +2003,18 @@
       <w:r>
         <w:rPr>
           <w:rStyle w:val="SubtitleChar"/>
-        </w:rPr>
-        <w:t xml:space="preserve">Example: </w:t>
+          <w:sz w:val="22"/>
+          <w:szCs w:val="22"/>
+        </w:rPr>
+        <w:t>Example:</w:t>
+      </w:r>
+      <w:r>
+        <w:rPr>
+          <w:rFonts w:ascii="Cambria" w:hAnsi="Cambria" w:cs="Cambria"/>
+          <w:sz w:val="22"/>
+          <w:szCs w:val="22"/>
+        </w:rPr>
+        <w:t xml:space="preserve"> </w:t>
       </w:r>
       <w:r>
         <w:rPr>
@@ -1610,21 +2023,28 @@
           <w:sz w:val="22"/>
           <w:szCs w:val="22"/>
         </w:rPr>
-        <w:t xml:space="preserve">&lt;Engage:ViewResponsesButton/&gt; </w:t>
+        <w:t xml:space="preserve">&lt;Engage:Duration/&gt; </w:t>
       </w:r>
     </w:p>
     <w:p>
       <w:pPr>
         <w:pStyle w:val="Heading3"/>
+        <w:rPr>
+          <w:szCs w:val="22"/>
+        </w:rPr>
       </w:pPr>
       <w:r>
         <w:rPr>
           <w:rFonts w:cs="Trebuchet MS"/>
+          <w:szCs w:val="22"/>
         </w:rPr>
         <w:t xml:space="preserve">Tag: </w:t>
       </w:r>
       <w:r>
-        <w:t xml:space="preserve">Engage:RegisterButton </w:t>
+        <w:rPr>
+          <w:szCs w:val="22"/>
+        </w:rPr>
+        <w:t xml:space="preserve">Engage:EditEventButton </w:t>
       </w:r>
     </w:p>
     <w:p>
@@ -1639,6 +2059,8 @@
       <w:r>
         <w:rPr>
           <w:rStyle w:val="SubtitleChar"/>
+          <w:sz w:val="22"/>
+          <w:szCs w:val="22"/>
         </w:rPr>
         <w:t>Purpose:</w:t>
       </w:r>
@@ -1655,6 +2077,168 @@
           <w:sz w:val="22"/>
           <w:szCs w:val="22"/>
         </w:rPr>
+        <w:t xml:space="preserve">This entity displays a button that directs to the edit page for its event when clicked. This is only displayed for users with edit rights to the module. </w:t>
+      </w:r>
+    </w:p>
+    <w:p>
+      <w:pPr>
+        <w:pStyle w:val="Default"/>
+        <w:rPr>
+          <w:sz w:val="22"/>
+          <w:szCs w:val="22"/>
+        </w:rPr>
+      </w:pPr>
+      <w:r>
+        <w:rPr>
+          <w:rStyle w:val="SubtitleChar"/>
+          <w:sz w:val="22"/>
+          <w:szCs w:val="22"/>
+        </w:rPr>
+        <w:t>Example:</w:t>
+      </w:r>
+      <w:r>
+        <w:rPr>
+          <w:rFonts w:ascii="Cambria" w:hAnsi="Cambria" w:cs="Cambria"/>
+          <w:sz w:val="22"/>
+          <w:szCs w:val="22"/>
+        </w:rPr>
+        <w:t xml:space="preserve"> </w:t>
+      </w:r>
+      <w:r>
+        <w:rPr>
+          <w:i/>
+          <w:iCs/>
+          <w:sz w:val="22"/>
+          <w:szCs w:val="22"/>
+        </w:rPr>
+        <w:t xml:space="preserve">&lt;Engage:EditEventButton/&gt; </w:t>
+      </w:r>
+    </w:p>
+    <w:p>
+      <w:pPr>
+        <w:pStyle w:val="Heading3"/>
+        <w:rPr>
+          <w:szCs w:val="22"/>
+        </w:rPr>
+      </w:pPr>
+      <w:r>
+        <w:rPr>
+          <w:rFonts w:cs="Trebuchet MS"/>
+          <w:szCs w:val="22"/>
+        </w:rPr>
+        <w:t xml:space="preserve">Tag: </w:t>
+      </w:r>
+      <w:r>
+        <w:rPr>
+          <w:szCs w:val="22"/>
+        </w:rPr>
+        <w:t xml:space="preserve">Engage:ViewResponsesButton </w:t>
+      </w:r>
+    </w:p>
+    <w:p>
+      <w:pPr>
+        <w:pStyle w:val="Default"/>
+        <w:keepNext/>
+        <w:rPr>
+          <w:sz w:val="22"/>
+          <w:szCs w:val="22"/>
+        </w:rPr>
+      </w:pPr>
+      <w:r>
+        <w:rPr>
+          <w:rStyle w:val="SubtitleChar"/>
+          <w:sz w:val="22"/>
+          <w:szCs w:val="22"/>
+        </w:rPr>
+        <w:t xml:space="preserve">Purpose: </w:t>
+      </w:r>
+      <w:r>
+        <w:rPr>
+          <w:sz w:val="22"/>
+          <w:szCs w:val="22"/>
+        </w:rPr>
+        <w:t xml:space="preserve">This entity displays a button that directs you to the responses page for its Event. This is only displayed for users with edit rights to the module. </w:t>
+      </w:r>
+    </w:p>
+    <w:p>
+      <w:pPr>
+        <w:pStyle w:val="Default"/>
+        <w:rPr>
+          <w:i/>
+          <w:iCs/>
+          <w:sz w:val="22"/>
+          <w:szCs w:val="22"/>
+        </w:rPr>
+      </w:pPr>
+      <w:r>
+        <w:rPr>
+          <w:rStyle w:val="SubtitleChar"/>
+          <w:sz w:val="22"/>
+          <w:szCs w:val="22"/>
+        </w:rPr>
+        <w:t xml:space="preserve">Example: </w:t>
+      </w:r>
+      <w:r>
+        <w:rPr>
+          <w:i/>
+          <w:iCs/>
+          <w:sz w:val="22"/>
+          <w:szCs w:val="22"/>
+        </w:rPr>
+        <w:t xml:space="preserve">&lt;Engage:ViewResponsesButton/&gt; </w:t>
+      </w:r>
+    </w:p>
+    <w:p>
+      <w:pPr>
+        <w:pStyle w:val="Heading3"/>
+        <w:rPr>
+          <w:szCs w:val="22"/>
+        </w:rPr>
+      </w:pPr>
+      <w:r>
+        <w:rPr>
+          <w:rFonts w:cs="Trebuchet MS"/>
+          <w:szCs w:val="22"/>
+        </w:rPr>
+        <w:t xml:space="preserve">Tag: </w:t>
+      </w:r>
+      <w:r>
+        <w:rPr>
+          <w:szCs w:val="22"/>
+        </w:rPr>
+        <w:t xml:space="preserve">Engage:RegisterButton </w:t>
+      </w:r>
+    </w:p>
+    <w:p>
+      <w:pPr>
+        <w:pStyle w:val="Default"/>
+        <w:keepNext/>
+        <w:rPr>
+          <w:sz w:val="22"/>
+          <w:szCs w:val="22"/>
+        </w:rPr>
+      </w:pPr>
+      <w:r>
+        <w:rPr>
+          <w:rStyle w:val="SubtitleChar"/>
+          <w:sz w:val="22"/>
+          <w:szCs w:val="22"/>
+        </w:rPr>
+        <w:t>Purpose:</w:t>
+      </w:r>
+      <w:r>
+        <w:rPr>
+          <w:rFonts w:ascii="Cambria" w:hAnsi="Cambria" w:cs="Cambria"/>
+          <w:sz w:val="22"/>
+          <w:szCs w:val="22"/>
+        </w:rPr>
+        <w:t xml:space="preserve"> </w:t>
+      </w:r>
+      <w:r>
+        <w:rPr>
+          <w:sz w:val="22"/>
+          <w:szCs w:val="22"/>
+        </w:rPr>
         <w:t xml:space="preserve">This entity displays a button that directs you to the registration page for its Event. If the user is not logged in, they are directed a page telling them to login or register. Only registered users can register for an event. This button is not displayed if the event has been cancelled, has already ended, or is not set to allow registrations. </w:t>
       </w:r>
     </w:p>
@@ -1671,6 +2255,8 @@
       <w:r>
         <w:rPr>
           <w:rStyle w:val="SubtitleChar"/>
+          <w:sz w:val="22"/>
+          <w:szCs w:val="22"/>
         </w:rPr>
         <w:t>Example:</w:t>
       </w:r>
@@ -1695,16 +2281,305 @@
     <w:p>
       <w:pPr>
         <w:pStyle w:val="Heading3"/>
+        <w:rPr>
+          <w:szCs w:val="22"/>
+        </w:rPr>
       </w:pPr>
       <w:r>
         <w:rPr>
           <w:rFonts w:cs="Trebuchet MS"/>
+          <w:szCs w:val="22"/>
+        </w:rPr>
+        <w:t xml:space="preserve">Tag: </w:t>
+      </w:r>
+      <w:r>
+        <w:rPr>
+          <w:szCs w:val="22"/>
+        </w:rPr>
+        <w:t xml:space="preserve">Engage:AddToCalendarButton </w:t>
+      </w:r>
+    </w:p>
+    <w:p>
+      <w:pPr>
+        <w:pStyle w:val="Default"/>
+        <w:keepNext/>
+        <w:rPr>
+          <w:sz w:val="22"/>
+          <w:szCs w:val="22"/>
+        </w:rPr>
+      </w:pPr>
+      <w:r>
+        <w:rPr>
+          <w:rStyle w:val="SubtitleChar"/>
+          <w:sz w:val="22"/>
+          <w:szCs w:val="22"/>
+        </w:rPr>
+        <w:t>Purpose:</w:t>
+      </w:r>
+      <w:r>
+        <w:rPr>
+          <w:rFonts w:ascii="Cambria" w:hAnsi="Cambria" w:cs="Cambria"/>
+          <w:sz w:val="22"/>
+          <w:szCs w:val="22"/>
+        </w:rPr>
+        <w:t xml:space="preserve"> </w:t>
+      </w:r>
+      <w:r>
+        <w:rPr>
+          <w:sz w:val="22"/>
+          <w:szCs w:val="22"/>
+        </w:rPr>
+        <w:t xml:space="preserve">This entity displays a button that causes the user to download an iCalendar file to import into their calendar. It is not displayed if the event has been cancelled or has already ended. </w:t>
+      </w:r>
+    </w:p>
+    <w:p>
+      <w:pPr>
+        <w:pStyle w:val="Default"/>
+        <w:rPr>
+          <w:i/>
+          <w:iCs/>
+          <w:sz w:val="22"/>
+          <w:szCs w:val="22"/>
+        </w:rPr>
+      </w:pPr>
+      <w:r>
+        <w:rPr>
+          <w:rStyle w:val="SubtitleChar"/>
+          <w:sz w:val="22"/>
+          <w:szCs w:val="22"/>
+        </w:rPr>
+        <w:t>Example:</w:t>
+      </w:r>
+      <w:r>
+        <w:rPr>
+          <w:rFonts w:ascii="Cambria" w:hAnsi="Cambria" w:cs="Cambria"/>
+          <w:sz w:val="22"/>
+          <w:szCs w:val="22"/>
+        </w:rPr>
+        <w:t xml:space="preserve"> </w:t>
+      </w:r>
+      <w:r>
+        <w:rPr>
+          <w:i/>
+          <w:iCs/>
+          <w:sz w:val="22"/>
+          <w:szCs w:val="22"/>
+        </w:rPr>
+        <w:t xml:space="preserve">&lt;Engage:AddToCalendarButton/&gt; </w:t>
+      </w:r>
+    </w:p>
+    <w:p>
+      <w:pPr>
+        <w:pStyle w:val="Heading3"/>
+        <w:rPr>
+          <w:szCs w:val="22"/>
+        </w:rPr>
+      </w:pPr>
+      <w:r>
+        <w:rPr>
+          <w:rFonts w:cs="Trebuchet MS"/>
+          <w:szCs w:val="22"/>
+        </w:rPr>
+        <w:t xml:space="preserve">Tag: </w:t>
+      </w:r>
+      <w:r>
+        <w:rPr>
+          <w:szCs w:val="22"/>
+        </w:rPr>
+        <w:t xml:space="preserve">Engage:DeleteButton </w:t>
+      </w:r>
+    </w:p>
+    <w:p>
+      <w:pPr>
+        <w:pStyle w:val="Default"/>
+        <w:keepNext/>
+        <w:rPr>
+          <w:sz w:val="22"/>
+          <w:szCs w:val="22"/>
+        </w:rPr>
+      </w:pPr>
+      <w:r>
+        <w:rPr>
+          <w:rStyle w:val="SubtitleChar"/>
+          <w:sz w:val="22"/>
+          <w:szCs w:val="22"/>
+        </w:rPr>
+        <w:t>Purpose:</w:t>
+      </w:r>
+      <w:r>
+        <w:rPr>
+          <w:rFonts w:ascii="Cambria" w:hAnsi="Cambria" w:cs="Cambria"/>
+          <w:sz w:val="22"/>
+          <w:szCs w:val="22"/>
+        </w:rPr>
+        <w:t xml:space="preserve"> </w:t>
+      </w:r>
+      <w:r>
+        <w:rPr>
+          <w:sz w:val="22"/>
+          <w:szCs w:val="22"/>
+        </w:rPr>
+        <w:t xml:space="preserve">This entity displays a button that deletes its event when clicked. This is only displayed for users with edit rights to the module. </w:t>
+      </w:r>
+    </w:p>
+    <w:p>
+      <w:pPr>
+        <w:pStyle w:val="Default"/>
+        <w:rPr>
+          <w:i/>
+          <w:iCs/>
+          <w:sz w:val="22"/>
+          <w:szCs w:val="22"/>
+        </w:rPr>
+      </w:pPr>
+      <w:r>
+        <w:rPr>
+          <w:rStyle w:val="SubtitleChar"/>
+          <w:sz w:val="22"/>
+          <w:szCs w:val="22"/>
+        </w:rPr>
+        <w:t>Example:</w:t>
+      </w:r>
+      <w:r>
+        <w:rPr>
+          <w:rFonts w:ascii="Cambria" w:hAnsi="Cambria" w:cs="Cambria"/>
+          <w:sz w:val="22"/>
+          <w:szCs w:val="22"/>
+        </w:rPr>
+        <w:t xml:space="preserve"> </w:t>
+      </w:r>
+      <w:r>
+        <w:rPr>
+          <w:i/>
+          <w:iCs/>
+          <w:sz w:val="22"/>
+          <w:szCs w:val="22"/>
+        </w:rPr>
+        <w:t xml:space="preserve">&lt;Engage:DeleteButton/&gt; </w:t>
+      </w:r>
+    </w:p>
+    <w:p>
+      <w:pPr>
+        <w:pStyle w:val="Heading3"/>
+        <w:rPr>
+          <w:szCs w:val="22"/>
+        </w:rPr>
+      </w:pPr>
+      <w:r>
+        <w:rPr>
+          <w:rFonts w:cs="Trebuchet MS"/>
+          <w:szCs w:val="22"/>
+        </w:rPr>
+        <w:t xml:space="preserve">Tag: </w:t>
+      </w:r>
+      <w:r>
+        <w:rPr>
+          <w:szCs w:val="22"/>
+        </w:rPr>
+        <w:t xml:space="preserve">Engage:CancelButton </w:t>
+      </w:r>
+    </w:p>
+    <w:p>
+      <w:pPr>
+        <w:pStyle w:val="Default"/>
+        <w:keepNext/>
+        <w:rPr>
+          <w:sz w:val="22"/>
+          <w:szCs w:val="22"/>
+        </w:rPr>
+      </w:pPr>
+      <w:r>
+        <w:rPr>
+          <w:rStyle w:val="SubtitleChar"/>
+          <w:sz w:val="22"/>
+          <w:szCs w:val="22"/>
+        </w:rPr>
+        <w:t>Purpose:</w:t>
+      </w:r>
+      <w:r>
+        <w:rPr>
+          <w:rFonts w:ascii="Cambria" w:hAnsi="Cambria" w:cs="Cambria"/>
+          <w:sz w:val="22"/>
+          <w:szCs w:val="22"/>
+        </w:rPr>
+        <w:t xml:space="preserve"> </w:t>
+      </w:r>
+      <w:r>
+        <w:rPr>
+          <w:sz w:val="22"/>
+          <w:szCs w:val="22"/>
+        </w:rPr>
+        <w:t xml:space="preserve">This entity displays a button that cancels its event when clicked. This is only displayed for users with edit rights to the module. </w:t>
+      </w:r>
+    </w:p>
+    <w:p>
+      <w:pPr>
+        <w:pStyle w:val="Default"/>
+        <w:rPr>
+          <w:i/>
+          <w:iCs/>
+          <w:sz w:val="22"/>
+          <w:szCs w:val="22"/>
+        </w:rPr>
+      </w:pPr>
+      <w:r>
+        <w:rPr>
+          <w:rStyle w:val="SubtitleChar"/>
+          <w:sz w:val="22"/>
+          <w:szCs w:val="22"/>
+        </w:rPr>
+        <w:t>Example:</w:t>
+      </w:r>
+      <w:r>
+        <w:rPr>
+          <w:rFonts w:ascii="Cambria" w:hAnsi="Cambria" w:cs="Cambria"/>
+          <w:sz w:val="22"/>
+          <w:szCs w:val="22"/>
+        </w:rPr>
+        <w:t xml:space="preserve"> </w:t>
+      </w:r>
+      <w:r>
+        <w:rPr>
+          <w:i/>
+          <w:iCs/>
+          <w:sz w:val="22"/>
+          <w:szCs w:val="22"/>
+        </w:rPr>
+        <w:t xml:space="preserve">&lt;Engage:CancelButton/&gt; </w:t>
+      </w:r>
+    </w:p>
+    <w:p>
+      <w:pPr>
+        <w:pStyle w:val="Heading3"/>
+        <w:rPr>
+          <w:szCs w:val="22"/>
+        </w:rPr>
+      </w:pPr>
+      <w:r>
+        <w:rPr>
+          <w:rFonts w:cs="Trebuchet MS"/>
+          <w:szCs w:val="22"/>
         </w:rPr>
         <w:lastRenderedPageBreak/>
         <w:t xml:space="preserve">Tag: </w:t>
       </w:r>
       <w:r>
-        <w:t xml:space="preserve">Engage:AddToCalendarButton </w:t>
+        <w:rPr>
+          <w:szCs w:val="22"/>
+        </w:rPr>
+        <w:t>Engage:</w:t>
+      </w:r>
+      <w:r>
+        <w:rPr>
+          <w:szCs w:val="22"/>
+        </w:rPr>
+        <w:t>PreviousPage</w:t>
+      </w:r>
+      <w:r>
+        <w:rPr>
+          <w:szCs w:val="22"/>
+        </w:rPr>
+        <w:t xml:space="preserve"> </w:t>
       </w:r>
     </w:p>
     <w:p>
@@ -1719,6 +2594,8 @@
       <w:r>
         <w:rPr>
           <w:rStyle w:val="SubtitleChar"/>
+          <w:sz w:val="22"/>
+          <w:szCs w:val="22"/>
         </w:rPr>
         <w:t>Purpose:</w:t>
       </w:r>
@@ -1735,141 +2612,203 @@
           <w:sz w:val="22"/>
           <w:szCs w:val="22"/>
         </w:rPr>
-        <w:t xml:space="preserve">This entity displays a button that causes the user to download an iCalendar file to import into their calendar. It is not displayed if the event has been cancelled or has already ended. </w:t>
-      </w:r>
-    </w:p>
-    <w:p>
-      <w:pPr>
-        <w:pStyle w:val="Default"/>
-        <w:rPr>
-          <w:i/>
-          <w:iCs/>
-          <w:sz w:val="22"/>
-          <w:szCs w:val="22"/>
-        </w:rPr>
-      </w:pPr>
-      <w:r>
-        <w:rPr>
-          <w:rStyle w:val="SubtitleChar"/>
-        </w:rPr>
-        <w:t>Example:</w:t>
-      </w:r>
-      <w:r>
-        <w:rPr>
-          <w:rFonts w:ascii="Cambria" w:hAnsi="Cambria" w:cs="Cambria"/>
-          <w:sz w:val="22"/>
-          <w:szCs w:val="22"/>
-        </w:rPr>
-        <w:t xml:space="preserve"> </w:t>
-      </w:r>
-      <w:r>
-        <w:rPr>
-          <w:i/>
-          <w:iCs/>
-          <w:sz w:val="22"/>
-          <w:szCs w:val="22"/>
-        </w:rPr>
-        <w:t xml:space="preserve">&lt;Engage:AddToCalendarButton/&gt; </w:t>
-      </w:r>
-    </w:p>
-    <w:p>
-      <w:pPr>
-        <w:pStyle w:val="Heading3"/>
-      </w:pPr>
-      <w:r>
-        <w:rPr>
-          <w:rFonts w:cs="Trebuchet MS"/>
-        </w:rPr>
-        <w:t xml:space="preserve">Tag: </w:t>
-      </w:r>
-      <w:r>
-        <w:t xml:space="preserve">Engage:DeleteButton </w:t>
+        <w:t xml:space="preserve">This entity displays a link </w:t>
+      </w:r>
+      <w:r>
+        <w:rPr>
+          <w:sz w:val="22"/>
+          <w:szCs w:val="22"/>
+        </w:rPr>
+        <w:t>to the previous page in this list, if there is a previous page</w:t>
+      </w:r>
+      <w:r>
+        <w:rPr>
+          <w:sz w:val="22"/>
+          <w:szCs w:val="22"/>
+        </w:rPr>
+        <w:t xml:space="preserve">. If a </w:t>
+      </w:r>
+      <w:r>
+        <w:rPr>
+          <w:sz w:val="22"/>
+          <w:szCs w:val="22"/>
+        </w:rPr>
+        <w:t>ToolTip</w:t>
+      </w:r>
+      <w:r>
+        <w:rPr>
+          <w:sz w:val="22"/>
+          <w:szCs w:val="22"/>
+        </w:rPr>
+        <w:t xml:space="preserve">ResourceKey is provided, the </w:t>
+      </w:r>
+      <w:r>
+        <w:rPr>
+          <w:sz w:val="22"/>
+          <w:szCs w:val="22"/>
+        </w:rPr>
+        <w:t xml:space="preserve">tooltip text </w:t>
+      </w:r>
+      <w:r>
+        <w:rPr>
+          <w:sz w:val="22"/>
+          <w:szCs w:val="22"/>
+        </w:rPr>
+        <w:t xml:space="preserve">comes from the Template.resx resource file. </w:t>
+      </w:r>
+      <w:r>
+        <w:rPr>
+          <w:sz w:val="22"/>
+          <w:szCs w:val="22"/>
+        </w:rPr>
+        <w:t xml:space="preserve">The link text is defined in the </w:t>
+      </w:r>
+      <w:r>
+        <w:rPr>
+          <w:i/>
+          <w:sz w:val="22"/>
+          <w:szCs w:val="22"/>
+        </w:rPr>
+        <w:t>PreviousButton.Text</w:t>
+      </w:r>
+      <w:r>
+        <w:rPr>
+          <w:sz w:val="22"/>
+          <w:szCs w:val="22"/>
+        </w:rPr>
+        <w:t xml:space="preserve"> resource key in the same resource file.</w:t>
+      </w:r>
+    </w:p>
+    <w:p>
+      <w:pPr>
+        <w:pStyle w:val="Subtitle"/>
+        <w:keepNext/>
+        <w:rPr>
+          <w:sz w:val="22"/>
+          <w:szCs w:val="22"/>
+        </w:rPr>
+      </w:pPr>
+      <w:r>
+        <w:rPr>
+          <w:sz w:val="22"/>
+          <w:szCs w:val="22"/>
+        </w:rPr>
+        <w:t xml:space="preserve">Attribute/Value: </w:t>
       </w:r>
     </w:p>
     <w:p>
       <w:pPr>
         <w:pStyle w:val="Default"/>
         <w:keepNext/>
-        <w:rPr>
-          <w:sz w:val="22"/>
-          <w:szCs w:val="22"/>
-        </w:rPr>
-      </w:pPr>
-      <w:r>
-        <w:rPr>
-          <w:rStyle w:val="SubtitleChar"/>
-        </w:rPr>
-        <w:t>Purpose:</w:t>
-      </w:r>
-      <w:r>
-        <w:rPr>
-          <w:rFonts w:ascii="Cambria" w:hAnsi="Cambria" w:cs="Cambria"/>
-          <w:sz w:val="22"/>
-          <w:szCs w:val="22"/>
-        </w:rPr>
-        <w:t xml:space="preserve"> </w:t>
-      </w:r>
-      <w:r>
-        <w:rPr>
-          <w:sz w:val="22"/>
-          <w:szCs w:val="22"/>
-        </w:rPr>
-        <w:t xml:space="preserve">This entity displays a button that deletes its event when clicked. This is only displayed for users with edit rights to the module. </w:t>
-      </w:r>
-    </w:p>
-    <w:p>
-      <w:pPr>
-        <w:pStyle w:val="Default"/>
-        <w:rPr>
-          <w:i/>
-          <w:iCs/>
-          <w:sz w:val="22"/>
-          <w:szCs w:val="22"/>
-        </w:rPr>
-      </w:pPr>
-      <w:r>
-        <w:rPr>
-          <w:rStyle w:val="SubtitleChar"/>
-        </w:rPr>
-        <w:t>Example:</w:t>
-      </w:r>
-      <w:r>
-        <w:rPr>
-          <w:rFonts w:ascii="Cambria" w:hAnsi="Cambria" w:cs="Cambria"/>
-          <w:sz w:val="22"/>
-          <w:szCs w:val="22"/>
-        </w:rPr>
-        <w:t xml:space="preserve"> </w:t>
-      </w:r>
-      <w:r>
-        <w:rPr>
-          <w:i/>
-          <w:iCs/>
-          <w:sz w:val="22"/>
-          <w:szCs w:val="22"/>
-        </w:rPr>
-        <w:t xml:space="preserve">&lt;Engage:DeleteButton/&gt; </w:t>
-      </w:r>
-    </w:p>
-    <w:p>
-      <w:pPr>
-        <w:pStyle w:val="Heading3"/>
-      </w:pPr>
-      <w:r>
-        <w:rPr>
-          <w:rFonts w:cs="Trebuchet MS"/>
-        </w:rPr>
-        <w:t xml:space="preserve">Tag: </w:t>
-      </w:r>
-      <w:r>
-        <w:t xml:space="preserve">Engage:CancelButton </w:t>
+        <w:numPr>
+          <w:ilvl w:val="0"/>
+          <w:numId w:val="20"/>
+        </w:numPr>
+        <w:rPr>
+          <w:sz w:val="22"/>
+          <w:szCs w:val="22"/>
+        </w:rPr>
+      </w:pPr>
+      <w:r>
+        <w:rPr>
+          <w:sz w:val="22"/>
+          <w:szCs w:val="22"/>
+        </w:rPr>
+        <w:t>ToolTip</w:t>
+      </w:r>
+      <w:r>
+        <w:rPr>
+          <w:sz w:val="22"/>
+          <w:szCs w:val="22"/>
+        </w:rPr>
+        <w:t xml:space="preserve">ResourceKey </w:t>
       </w:r>
     </w:p>
     <w:p>
       <w:pPr>
         <w:pStyle w:val="Default"/>
         <w:keepNext/>
-        <w:rPr>
+        <w:numPr>
+          <w:ilvl w:val="1"/>
+          <w:numId w:val="20"/>
+        </w:numPr>
+        <w:rPr>
+          <w:sz w:val="22"/>
+          <w:szCs w:val="22"/>
+        </w:rPr>
+      </w:pPr>
+      <w:r>
+        <w:rPr>
+          <w:sz w:val="22"/>
+          <w:szCs w:val="22"/>
+        </w:rPr>
+        <w:t xml:space="preserve">The name of any key in the Template.resx resource file. If the name does not contain a period (.), </w:t>
+      </w:r>
+      <w:r>
+        <w:rPr>
+          <w:i/>
+          <w:iCs/>
+          <w:sz w:val="22"/>
+          <w:szCs w:val="22"/>
+        </w:rPr>
+        <w:t xml:space="preserve">.Text </w:t>
+      </w:r>
+      <w:r>
+        <w:rPr>
+          <w:sz w:val="22"/>
+          <w:szCs w:val="22"/>
+        </w:rPr>
+        <w:t xml:space="preserve">will be appended to the key. </w:t>
+      </w:r>
+    </w:p>
+    <w:p>
+      <w:pPr>
+        <w:pStyle w:val="Default"/>
+        <w:keepNext/>
+        <w:numPr>
+          <w:ilvl w:val="0"/>
+          <w:numId w:val="20"/>
+        </w:numPr>
+        <w:rPr>
+          <w:sz w:val="22"/>
+          <w:szCs w:val="22"/>
+        </w:rPr>
+      </w:pPr>
+      <w:r>
+        <w:rPr>
+          <w:sz w:val="22"/>
+          <w:szCs w:val="22"/>
+        </w:rPr>
+        <w:t>CssClass</w:t>
+      </w:r>
+    </w:p>
+    <w:p>
+      <w:pPr>
+        <w:pStyle w:val="Default"/>
+        <w:keepNext/>
+        <w:numPr>
+          <w:ilvl w:val="1"/>
+          <w:numId w:val="20"/>
+        </w:numPr>
+        <w:rPr>
+          <w:sz w:val="22"/>
+          <w:szCs w:val="22"/>
+        </w:rPr>
+      </w:pPr>
+      <w:r>
+        <w:rPr>
+          <w:sz w:val="22"/>
+          <w:szCs w:val="22"/>
+        </w:rPr>
+        <w:t>The CSS class to apply to the hyperlink created by this tag.</w:t>
+      </w:r>
+    </w:p>
+    <w:p>
+      <w:pPr>
+        <w:pStyle w:val="Default"/>
+        <w:rPr>
+          <w:i/>
+          <w:iCs/>
           <w:sz w:val="22"/>
           <w:szCs w:val="22"/>
         </w:rPr>
@@ -1877,6 +2816,166 @@
       <w:r>
         <w:rPr>
           <w:rStyle w:val="SubtitleChar"/>
+          <w:sz w:val="22"/>
+          <w:szCs w:val="22"/>
+        </w:rPr>
+        <w:t>Example:</w:t>
+      </w:r>
+      <w:r>
+        <w:rPr>
+          <w:rFonts w:ascii="Cambria" w:hAnsi="Cambria" w:cs="Cambria"/>
+          <w:sz w:val="22"/>
+          <w:szCs w:val="22"/>
+        </w:rPr>
+        <w:t xml:space="preserve"> </w:t>
+      </w:r>
+      <w:r>
+        <w:rPr>
+          <w:i/>
+          <w:iCs/>
+          <w:sz w:val="22"/>
+          <w:szCs w:val="22"/>
+        </w:rPr>
+        <w:t>&lt;Engage:</w:t>
+      </w:r>
+      <w:r>
+        <w:rPr>
+          <w:i/>
+          <w:iCs/>
+          <w:sz w:val="22"/>
+          <w:szCs w:val="22"/>
+        </w:rPr>
+        <w:t>PreviousPage</w:t>
+      </w:r>
+      <w:r>
+        <w:rPr>
+          <w:i/>
+          <w:iCs/>
+          <w:sz w:val="22"/>
+          <w:szCs w:val="22"/>
+        </w:rPr>
+        <w:t xml:space="preserve"> </w:t>
+      </w:r>
+      <w:r>
+        <w:rPr>
+          <w:i/>
+          <w:iCs/>
+          <w:sz w:val="22"/>
+          <w:szCs w:val="22"/>
+        </w:rPr>
+        <w:t>ToolTip</w:t>
+      </w:r>
+      <w:r>
+        <w:rPr>
+          <w:i/>
+          <w:iCs/>
+          <w:sz w:val="22"/>
+          <w:szCs w:val="22"/>
+        </w:rPr>
+        <w:t>ResourceKey="</w:t>
+      </w:r>
+      <w:r>
+        <w:rPr>
+          <w:i/>
+          <w:iCs/>
+          <w:sz w:val="22"/>
+          <w:szCs w:val="22"/>
+        </w:rPr>
+        <w:t>Previous</w:t>
+      </w:r>
+      <w:r>
+        <w:rPr>
+          <w:i/>
+          <w:iCs/>
+          <w:sz w:val="22"/>
+          <w:szCs w:val="22"/>
+        </w:rPr>
+        <w:t xml:space="preserve">" </w:t>
+      </w:r>
+      <w:r>
+        <w:rPr>
+          <w:i/>
+          <w:iCs/>
+          <w:sz w:val="22"/>
+          <w:szCs w:val="22"/>
+        </w:rPr>
+        <w:t>CssClass</w:t>
+      </w:r>
+      <w:r>
+        <w:rPr>
+          <w:i/>
+          <w:iCs/>
+          <w:sz w:val="22"/>
+          <w:szCs w:val="22"/>
+        </w:rPr>
+        <w:t>=”</w:t>
+      </w:r>
+      <w:r>
+        <w:rPr>
+          <w:i/>
+          <w:iCs/>
+          <w:sz w:val="22"/>
+          <w:szCs w:val="22"/>
+        </w:rPr>
+        <w:t>CommandButton</w:t>
+      </w:r>
+      <w:r>
+        <w:rPr>
+          <w:i/>
+          <w:iCs/>
+          <w:sz w:val="22"/>
+          <w:szCs w:val="22"/>
+        </w:rPr>
+        <w:t xml:space="preserve">” /&gt; </w:t>
+      </w:r>
+    </w:p>
+    <w:p>
+      <w:pPr>
+        <w:pStyle w:val="Heading3"/>
+        <w:rPr>
+          <w:szCs w:val="22"/>
+        </w:rPr>
+      </w:pPr>
+      <w:r>
+        <w:rPr>
+          <w:rFonts w:cs="Trebuchet MS"/>
+          <w:szCs w:val="22"/>
+        </w:rPr>
+        <w:t xml:space="preserve">Tag: </w:t>
+      </w:r>
+      <w:r>
+        <w:rPr>
+          <w:szCs w:val="22"/>
+        </w:rPr>
+        <w:t>Engage:</w:t>
+      </w:r>
+      <w:r>
+        <w:rPr>
+          <w:szCs w:val="22"/>
+        </w:rPr>
+        <w:t>NextPage</w:t>
+      </w:r>
+      <w:r>
+        <w:rPr>
+          <w:szCs w:val="22"/>
+        </w:rPr>
+        <w:t xml:space="preserve"> </w:t>
+      </w:r>
+    </w:p>
+    <w:p>
+      <w:pPr>
+        <w:pStyle w:val="Default"/>
+        <w:keepNext/>
+        <w:rPr>
+          <w:sz w:val="22"/>
+          <w:szCs w:val="22"/>
+        </w:rPr>
+      </w:pPr>
+      <w:r>
+        <w:rPr>
+          <w:rStyle w:val="SubtitleChar"/>
+          <w:sz w:val="22"/>
+          <w:szCs w:val="22"/>
         </w:rPr>
         <w:t>Purpose:</w:t>
       </w:r>
@@ -1893,13 +2992,203 @@
           <w:sz w:val="22"/>
           <w:szCs w:val="22"/>
         </w:rPr>
-        <w:t xml:space="preserve">This entity displays a button that cancels its event when clicked. This is only displayed for users with edit rights to the module. </w:t>
+        <w:t xml:space="preserve">This entity displays a link </w:t>
+      </w:r>
+      <w:r>
+        <w:rPr>
+          <w:sz w:val="22"/>
+          <w:szCs w:val="22"/>
+        </w:rPr>
+        <w:t>to the next page in this list, if there is a next page</w:t>
+      </w:r>
+      <w:r>
+        <w:rPr>
+          <w:sz w:val="22"/>
+          <w:szCs w:val="22"/>
+        </w:rPr>
+        <w:t xml:space="preserve">. If a </w:t>
+      </w:r>
+      <w:r>
+        <w:rPr>
+          <w:sz w:val="22"/>
+          <w:szCs w:val="22"/>
+        </w:rPr>
+        <w:t>ToolTip</w:t>
+      </w:r>
+      <w:r>
+        <w:rPr>
+          <w:sz w:val="22"/>
+          <w:szCs w:val="22"/>
+        </w:rPr>
+        <w:t xml:space="preserve">ResourceKey is provided, the </w:t>
+      </w:r>
+      <w:r>
+        <w:rPr>
+          <w:sz w:val="22"/>
+          <w:szCs w:val="22"/>
+        </w:rPr>
+        <w:t xml:space="preserve">tooltip text </w:t>
+      </w:r>
+      <w:r>
+        <w:rPr>
+          <w:sz w:val="22"/>
+          <w:szCs w:val="22"/>
+        </w:rPr>
+        <w:t xml:space="preserve">comes from the Template.resx resource file. </w:t>
+      </w:r>
+      <w:r>
+        <w:rPr>
+          <w:sz w:val="22"/>
+          <w:szCs w:val="22"/>
+        </w:rPr>
+        <w:t xml:space="preserve">The link text is defined in the </w:t>
+      </w:r>
+      <w:r>
+        <w:rPr>
+          <w:i/>
+          <w:sz w:val="22"/>
+          <w:szCs w:val="22"/>
+        </w:rPr>
+        <w:t>NextButton.Text</w:t>
+      </w:r>
+      <w:r>
+        <w:rPr>
+          <w:sz w:val="22"/>
+          <w:szCs w:val="22"/>
+        </w:rPr>
+        <w:t xml:space="preserve"> resource key in the same resource file.</w:t>
+      </w:r>
+    </w:p>
+    <w:p>
+      <w:pPr>
+        <w:pStyle w:val="Subtitle"/>
+        <w:keepNext/>
+        <w:rPr>
+          <w:sz w:val="22"/>
+          <w:szCs w:val="22"/>
+        </w:rPr>
+      </w:pPr>
+      <w:r>
+        <w:rPr>
+          <w:sz w:val="22"/>
+          <w:szCs w:val="22"/>
+        </w:rPr>
+        <w:t xml:space="preserve">Attribute/Value: </w:t>
       </w:r>
     </w:p>
     <w:p>
       <w:pPr>
         <w:pStyle w:val="Default"/>
-        <w:rPr>
+        <w:keepNext/>
+        <w:numPr>
+          <w:ilvl w:val="0"/>
+          <w:numId w:val="20"/>
+        </w:numPr>
+        <w:rPr>
+          <w:sz w:val="22"/>
+          <w:szCs w:val="22"/>
+        </w:rPr>
+      </w:pPr>
+      <w:r>
+        <w:rPr>
+          <w:sz w:val="22"/>
+          <w:szCs w:val="22"/>
+        </w:rPr>
+        <w:t>ToolTip</w:t>
+      </w:r>
+      <w:r>
+        <w:rPr>
+          <w:sz w:val="22"/>
+          <w:szCs w:val="22"/>
+        </w:rPr>
+        <w:t xml:space="preserve">ResourceKey </w:t>
+      </w:r>
+    </w:p>
+    <w:p>
+      <w:pPr>
+        <w:pStyle w:val="Default"/>
+        <w:keepNext/>
+        <w:numPr>
+          <w:ilvl w:val="1"/>
+          <w:numId w:val="20"/>
+        </w:numPr>
+        <w:rPr>
+          <w:sz w:val="22"/>
+          <w:szCs w:val="22"/>
+        </w:rPr>
+      </w:pPr>
+      <w:r>
+        <w:rPr>
+          <w:sz w:val="22"/>
+          <w:szCs w:val="22"/>
+        </w:rPr>
+        <w:t xml:space="preserve">The name of any key in the Template.resx resource file. If the name does not contain a period (.), </w:t>
+      </w:r>
+      <w:r>
+        <w:rPr>
+          <w:i/>
+          <w:iCs/>
+          <w:sz w:val="22"/>
+          <w:szCs w:val="22"/>
+        </w:rPr>
+        <w:t xml:space="preserve">.Text </w:t>
+      </w:r>
+      <w:r>
+        <w:rPr>
+          <w:sz w:val="22"/>
+          <w:szCs w:val="22"/>
+        </w:rPr>
+        <w:t xml:space="preserve">will be appended to the key. </w:t>
+      </w:r>
+    </w:p>
+    <w:p>
+      <w:pPr>
+        <w:pStyle w:val="Default"/>
+        <w:keepNext/>
+        <w:numPr>
+          <w:ilvl w:val="0"/>
+          <w:numId w:val="20"/>
+        </w:numPr>
+        <w:rPr>
+          <w:sz w:val="22"/>
+          <w:szCs w:val="22"/>
+        </w:rPr>
+      </w:pPr>
+      <w:r>
+        <w:rPr>
+          <w:sz w:val="22"/>
+          <w:szCs w:val="22"/>
+        </w:rPr>
+        <w:t>CssClass</w:t>
+      </w:r>
+    </w:p>
+    <w:p>
+      <w:pPr>
+        <w:pStyle w:val="Default"/>
+        <w:keepNext/>
+        <w:numPr>
+          <w:ilvl w:val="1"/>
+          <w:numId w:val="20"/>
+        </w:numPr>
+        <w:rPr>
+          <w:sz w:val="22"/>
+          <w:szCs w:val="22"/>
+        </w:rPr>
+      </w:pPr>
+      <w:r>
+        <w:rPr>
+          <w:sz w:val="22"/>
+          <w:szCs w:val="22"/>
+        </w:rPr>
+        <w:t>The CSS class to apply to the hyperlink created by this tag.</w:t>
+      </w:r>
+    </w:p>
+    <w:p>
+      <w:pPr>
+        <w:pStyle w:val="Default"/>
+        <w:rPr>
+          <w:i/>
+          <w:iCs/>
           <w:sz w:val="22"/>
           <w:szCs w:val="22"/>
         </w:rPr>
@@ -1907,6 +3196,8 @@
       <w:r>
         <w:rPr>
           <w:rStyle w:val="SubtitleChar"/>
+          <w:sz w:val="22"/>
+          <w:szCs w:val="22"/>
         </w:rPr>
         <w:t>Example:</w:t>
       </w:r>
@@ -1925,8 +3216,991 @@
           <w:sz w:val="22"/>
           <w:szCs w:val="22"/>
         </w:rPr>
-        <w:t xml:space="preserve">&lt;Engage:CancelButton/&gt; </w:t>
-      </w:r>
+        <w:t>&lt;Engage:</w:t>
+      </w:r>
+      <w:r>
+        <w:rPr>
+          <w:i/>
+          <w:iCs/>
+          <w:sz w:val="22"/>
+          <w:szCs w:val="22"/>
+        </w:rPr>
+        <w:t>NextPage</w:t>
+      </w:r>
+      <w:r>
+        <w:rPr>
+          <w:i/>
+          <w:iCs/>
+          <w:sz w:val="22"/>
+          <w:szCs w:val="22"/>
+        </w:rPr>
+        <w:t xml:space="preserve"> </w:t>
+      </w:r>
+      <w:r>
+        <w:rPr>
+          <w:i/>
+          <w:iCs/>
+          <w:sz w:val="22"/>
+          <w:szCs w:val="22"/>
+        </w:rPr>
+        <w:t>ToolTip</w:t>
+      </w:r>
+      <w:r>
+        <w:rPr>
+          <w:i/>
+          <w:iCs/>
+          <w:sz w:val="22"/>
+          <w:szCs w:val="22"/>
+        </w:rPr>
+        <w:t>ResourceKey="</w:t>
+      </w:r>
+      <w:r>
+        <w:rPr>
+          <w:i/>
+          <w:iCs/>
+          <w:sz w:val="22"/>
+          <w:szCs w:val="22"/>
+        </w:rPr>
+        <w:t>Next</w:t>
+      </w:r>
+      <w:r>
+        <w:rPr>
+          <w:i/>
+          <w:iCs/>
+          <w:sz w:val="22"/>
+          <w:szCs w:val="22"/>
+        </w:rPr>
+        <w:t xml:space="preserve">" </w:t>
+      </w:r>
+      <w:r>
+        <w:rPr>
+          <w:i/>
+          <w:iCs/>
+          <w:sz w:val="22"/>
+          <w:szCs w:val="22"/>
+        </w:rPr>
+        <w:t>CssClass</w:t>
+      </w:r>
+      <w:r>
+        <w:rPr>
+          <w:i/>
+          <w:iCs/>
+          <w:sz w:val="22"/>
+          <w:szCs w:val="22"/>
+        </w:rPr>
+        <w:t>=”</w:t>
+      </w:r>
+      <w:r>
+        <w:rPr>
+          <w:i/>
+          <w:iCs/>
+          <w:sz w:val="22"/>
+          <w:szCs w:val="22"/>
+        </w:rPr>
+        <w:t>CommandButton</w:t>
+      </w:r>
+      <w:r>
+        <w:rPr>
+          <w:i/>
+          <w:iCs/>
+          <w:sz w:val="22"/>
+          <w:szCs w:val="22"/>
+        </w:rPr>
+        <w:t xml:space="preserve">” /&gt; </w:t>
+      </w:r>
+    </w:p>
+    <w:p>
+      <w:pPr>
+        <w:pStyle w:val="Heading3"/>
+        <w:rPr>
+          <w:szCs w:val="22"/>
+        </w:rPr>
+      </w:pPr>
+      <w:r>
+        <w:rPr>
+          <w:rFonts w:cs="Trebuchet MS"/>
+          <w:szCs w:val="22"/>
+        </w:rPr>
+        <w:t xml:space="preserve">Tag: </w:t>
+      </w:r>
+      <w:r>
+        <w:rPr>
+          <w:szCs w:val="22"/>
+        </w:rPr>
+        <w:t>Engage:</w:t>
+      </w:r>
+      <w:r>
+        <w:rPr>
+          <w:szCs w:val="22"/>
+        </w:rPr>
+        <w:t>CurrentPage</w:t>
+      </w:r>
+      <w:r>
+        <w:rPr>
+          <w:szCs w:val="22"/>
+        </w:rPr>
+        <w:t xml:space="preserve"> </w:t>
+      </w:r>
+    </w:p>
+    <w:p>
+      <w:pPr>
+        <w:pStyle w:val="Default"/>
+        <w:keepNext/>
+        <w:rPr>
+          <w:sz w:val="22"/>
+          <w:szCs w:val="22"/>
+        </w:rPr>
+      </w:pPr>
+      <w:r>
+        <w:rPr>
+          <w:rStyle w:val="SubtitleChar"/>
+          <w:sz w:val="22"/>
+          <w:szCs w:val="22"/>
+        </w:rPr>
+        <w:t>Purpose:</w:t>
+      </w:r>
+      <w:r>
+        <w:rPr>
+          <w:rFonts w:ascii="Cambria" w:hAnsi="Cambria" w:cs="Cambria"/>
+          <w:sz w:val="22"/>
+          <w:szCs w:val="22"/>
+        </w:rPr>
+        <w:t xml:space="preserve"> </w:t>
+      </w:r>
+      <w:r>
+        <w:rPr>
+          <w:sz w:val="22"/>
+          <w:szCs w:val="22"/>
+        </w:rPr>
+        <w:t>This entity displays the current page number of the current list, if there are any items to display</w:t>
+      </w:r>
+      <w:r>
+        <w:rPr>
+          <w:sz w:val="22"/>
+          <w:szCs w:val="22"/>
+        </w:rPr>
+        <w:t xml:space="preserve">. </w:t>
+      </w:r>
+      <w:r>
+        <w:rPr>
+          <w:sz w:val="22"/>
+          <w:szCs w:val="22"/>
+        </w:rPr>
+        <w:t>T</w:t>
+      </w:r>
+      <w:r>
+        <w:rPr>
+          <w:sz w:val="22"/>
+          <w:szCs w:val="22"/>
+        </w:rPr>
+        <w:t xml:space="preserve">he link text </w:t>
+      </w:r>
+      <w:r>
+        <w:rPr>
+          <w:sz w:val="22"/>
+          <w:szCs w:val="22"/>
+        </w:rPr>
+        <w:t xml:space="preserve">is defined in the </w:t>
+      </w:r>
+      <w:r>
+        <w:rPr>
+          <w:i/>
+          <w:sz w:val="22"/>
+          <w:szCs w:val="22"/>
+        </w:rPr>
+        <w:t xml:space="preserve">CurrentPageToolTip.Text </w:t>
+      </w:r>
+      <w:r>
+        <w:rPr>
+          <w:sz w:val="22"/>
+          <w:szCs w:val="22"/>
+        </w:rPr>
+        <w:t xml:space="preserve">resource key in the </w:t>
+      </w:r>
+      <w:r>
+        <w:rPr>
+          <w:sz w:val="22"/>
+          <w:szCs w:val="22"/>
+        </w:rPr>
+        <w:t xml:space="preserve">Template.resx resource file. </w:t>
+      </w:r>
+    </w:p>
+    <w:p>
+      <w:pPr>
+        <w:pStyle w:val="Subtitle"/>
+        <w:keepNext/>
+        <w:rPr>
+          <w:sz w:val="22"/>
+          <w:szCs w:val="22"/>
+        </w:rPr>
+      </w:pPr>
+      <w:r>
+        <w:rPr>
+          <w:sz w:val="22"/>
+          <w:szCs w:val="22"/>
+        </w:rPr>
+        <w:t xml:space="preserve">Attribute/Value: </w:t>
+      </w:r>
+    </w:p>
+    <w:p>
+      <w:pPr>
+        <w:pStyle w:val="Default"/>
+        <w:keepNext/>
+        <w:numPr>
+          <w:ilvl w:val="0"/>
+          <w:numId w:val="20"/>
+        </w:numPr>
+        <w:rPr>
+          <w:sz w:val="22"/>
+          <w:szCs w:val="22"/>
+        </w:rPr>
+      </w:pPr>
+      <w:r>
+        <w:rPr>
+          <w:sz w:val="22"/>
+          <w:szCs w:val="22"/>
+        </w:rPr>
+        <w:t>CssClass</w:t>
+      </w:r>
+    </w:p>
+    <w:p>
+      <w:pPr>
+        <w:pStyle w:val="Default"/>
+        <w:keepNext/>
+        <w:numPr>
+          <w:ilvl w:val="1"/>
+          <w:numId w:val="20"/>
+        </w:numPr>
+        <w:rPr>
+          <w:sz w:val="22"/>
+          <w:szCs w:val="22"/>
+        </w:rPr>
+      </w:pPr>
+      <w:r>
+        <w:rPr>
+          <w:sz w:val="22"/>
+          <w:szCs w:val="22"/>
+        </w:rPr>
+        <w:t>The CSS class to apply to the span element created by this tag.</w:t>
+      </w:r>
+    </w:p>
+    <w:p>
+      <w:pPr>
+        <w:pStyle w:val="Default"/>
+        <w:rPr>
+          <w:i/>
+          <w:iCs/>
+          <w:sz w:val="22"/>
+          <w:szCs w:val="22"/>
+        </w:rPr>
+      </w:pPr>
+      <w:r>
+        <w:rPr>
+          <w:rStyle w:val="SubtitleChar"/>
+          <w:sz w:val="22"/>
+          <w:szCs w:val="22"/>
+        </w:rPr>
+        <w:t>Example:</w:t>
+      </w:r>
+      <w:r>
+        <w:rPr>
+          <w:rFonts w:ascii="Cambria" w:hAnsi="Cambria" w:cs="Cambria"/>
+          <w:sz w:val="22"/>
+          <w:szCs w:val="22"/>
+        </w:rPr>
+        <w:t xml:space="preserve"> </w:t>
+      </w:r>
+      <w:r>
+        <w:rPr>
+          <w:i/>
+          <w:iCs/>
+          <w:sz w:val="22"/>
+          <w:szCs w:val="22"/>
+        </w:rPr>
+        <w:t>&lt;Engage:</w:t>
+      </w:r>
+      <w:r>
+        <w:rPr>
+          <w:i/>
+          <w:iCs/>
+          <w:sz w:val="22"/>
+          <w:szCs w:val="22"/>
+        </w:rPr>
+        <w:t>CurrentPage</w:t>
+      </w:r>
+      <w:r>
+        <w:rPr>
+          <w:i/>
+          <w:iCs/>
+          <w:sz w:val="22"/>
+          <w:szCs w:val="22"/>
+        </w:rPr>
+        <w:t xml:space="preserve"> </w:t>
+      </w:r>
+      <w:r>
+        <w:rPr>
+          <w:i/>
+          <w:iCs/>
+          <w:sz w:val="22"/>
+          <w:szCs w:val="22"/>
+        </w:rPr>
+        <w:t>CssClass</w:t>
+      </w:r>
+      <w:r>
+        <w:rPr>
+          <w:i/>
+          <w:iCs/>
+          <w:sz w:val="22"/>
+          <w:szCs w:val="22"/>
+        </w:rPr>
+        <w:t>=”</w:t>
+      </w:r>
+      <w:r>
+        <w:rPr>
+          <w:i/>
+          <w:iCs/>
+          <w:sz w:val="22"/>
+          <w:szCs w:val="22"/>
+        </w:rPr>
+        <w:t>Normal</w:t>
+      </w:r>
+      <w:r>
+        <w:rPr>
+          <w:i/>
+          <w:iCs/>
+          <w:sz w:val="22"/>
+          <w:szCs w:val="22"/>
+        </w:rPr>
+        <w:t xml:space="preserve">” /&gt; </w:t>
+      </w:r>
+    </w:p>
+    <w:p>
+      <w:pPr>
+        <w:pStyle w:val="Heading3"/>
+        <w:rPr>
+          <w:szCs w:val="22"/>
+        </w:rPr>
+      </w:pPr>
+      <w:r>
+        <w:rPr>
+          <w:rFonts w:cs="Trebuchet MS"/>
+          <w:szCs w:val="22"/>
+        </w:rPr>
+        <w:t xml:space="preserve">Tag: </w:t>
+      </w:r>
+      <w:r>
+        <w:rPr>
+          <w:szCs w:val="22"/>
+        </w:rPr>
+        <w:t>Engage:</w:t>
+      </w:r>
+      <w:r>
+        <w:rPr>
+          <w:szCs w:val="22"/>
+        </w:rPr>
+        <w:t>PageCount</w:t>
+      </w:r>
+      <w:r>
+        <w:rPr>
+          <w:szCs w:val="22"/>
+        </w:rPr>
+        <w:t xml:space="preserve"> </w:t>
+      </w:r>
+    </w:p>
+    <w:p>
+      <w:pPr>
+        <w:pStyle w:val="Default"/>
+        <w:keepNext/>
+        <w:rPr>
+          <w:sz w:val="22"/>
+          <w:szCs w:val="22"/>
+        </w:rPr>
+      </w:pPr>
+      <w:r>
+        <w:rPr>
+          <w:rStyle w:val="SubtitleChar"/>
+          <w:sz w:val="22"/>
+          <w:szCs w:val="22"/>
+        </w:rPr>
+        <w:t>Purpose:</w:t>
+      </w:r>
+      <w:r>
+        <w:rPr>
+          <w:rFonts w:ascii="Cambria" w:hAnsi="Cambria" w:cs="Cambria"/>
+          <w:sz w:val="22"/>
+          <w:szCs w:val="22"/>
+        </w:rPr>
+        <w:t xml:space="preserve"> </w:t>
+      </w:r>
+      <w:r>
+        <w:rPr>
+          <w:sz w:val="22"/>
+          <w:szCs w:val="22"/>
+        </w:rPr>
+        <w:t xml:space="preserve">This entity displays </w:t>
+      </w:r>
+      <w:r>
+        <w:rPr>
+          <w:sz w:val="22"/>
+          <w:szCs w:val="22"/>
+        </w:rPr>
+        <w:t>the total number of pages in the current list, if there are any items to display.</w:t>
+      </w:r>
+    </w:p>
+    <w:p>
+      <w:pPr>
+        <w:pStyle w:val="Subtitle"/>
+        <w:keepNext/>
+        <w:rPr>
+          <w:sz w:val="22"/>
+          <w:szCs w:val="22"/>
+        </w:rPr>
+      </w:pPr>
+      <w:r>
+        <w:rPr>
+          <w:sz w:val="22"/>
+          <w:szCs w:val="22"/>
+        </w:rPr>
+        <w:t xml:space="preserve">Attribute/Value: </w:t>
+      </w:r>
+    </w:p>
+    <w:p>
+      <w:pPr>
+        <w:pStyle w:val="Default"/>
+        <w:keepNext/>
+        <w:numPr>
+          <w:ilvl w:val="0"/>
+          <w:numId w:val="20"/>
+        </w:numPr>
+        <w:rPr>
+          <w:sz w:val="22"/>
+          <w:szCs w:val="22"/>
+        </w:rPr>
+      </w:pPr>
+      <w:r>
+        <w:rPr>
+          <w:sz w:val="22"/>
+          <w:szCs w:val="22"/>
+        </w:rPr>
+        <w:t>CssClass</w:t>
+      </w:r>
+    </w:p>
+    <w:p>
+      <w:pPr>
+        <w:pStyle w:val="Default"/>
+        <w:keepNext/>
+        <w:numPr>
+          <w:ilvl w:val="1"/>
+          <w:numId w:val="20"/>
+        </w:numPr>
+        <w:rPr>
+          <w:sz w:val="22"/>
+          <w:szCs w:val="22"/>
+        </w:rPr>
+      </w:pPr>
+      <w:r>
+        <w:rPr>
+          <w:sz w:val="22"/>
+          <w:szCs w:val="22"/>
+        </w:rPr>
+        <w:t xml:space="preserve">The CSS class to apply to the </w:t>
+      </w:r>
+      <w:r>
+        <w:rPr>
+          <w:sz w:val="22"/>
+          <w:szCs w:val="22"/>
+        </w:rPr>
+        <w:t>span element</w:t>
+      </w:r>
+      <w:r>
+        <w:rPr>
+          <w:sz w:val="22"/>
+          <w:szCs w:val="22"/>
+        </w:rPr>
+        <w:t xml:space="preserve"> created by this tag.</w:t>
+      </w:r>
+    </w:p>
+    <w:p>
+      <w:pPr>
+        <w:pStyle w:val="Default"/>
+        <w:rPr>
+          <w:i/>
+          <w:iCs/>
+          <w:sz w:val="22"/>
+          <w:szCs w:val="22"/>
+        </w:rPr>
+      </w:pPr>
+      <w:r>
+        <w:rPr>
+          <w:rStyle w:val="SubtitleChar"/>
+          <w:sz w:val="22"/>
+          <w:szCs w:val="22"/>
+        </w:rPr>
+        <w:t>Example:</w:t>
+      </w:r>
+      <w:r>
+        <w:rPr>
+          <w:rFonts w:ascii="Cambria" w:hAnsi="Cambria" w:cs="Cambria"/>
+          <w:sz w:val="22"/>
+          <w:szCs w:val="22"/>
+        </w:rPr>
+        <w:t xml:space="preserve"> </w:t>
+      </w:r>
+      <w:r>
+        <w:rPr>
+          <w:i/>
+          <w:iCs/>
+          <w:sz w:val="22"/>
+          <w:szCs w:val="22"/>
+        </w:rPr>
+        <w:t>&lt;Engage:</w:t>
+      </w:r>
+      <w:r>
+        <w:rPr>
+          <w:i/>
+          <w:iCs/>
+          <w:sz w:val="22"/>
+          <w:szCs w:val="22"/>
+        </w:rPr>
+        <w:t>PageCount</w:t>
+      </w:r>
+      <w:r>
+        <w:rPr>
+          <w:i/>
+          <w:iCs/>
+          <w:sz w:val="22"/>
+          <w:szCs w:val="22"/>
+        </w:rPr>
+        <w:t xml:space="preserve"> </w:t>
+      </w:r>
+      <w:r>
+        <w:rPr>
+          <w:i/>
+          <w:iCs/>
+          <w:sz w:val="22"/>
+          <w:szCs w:val="22"/>
+        </w:rPr>
+        <w:t>CssClass</w:t>
+      </w:r>
+      <w:r>
+        <w:rPr>
+          <w:i/>
+          <w:iCs/>
+          <w:sz w:val="22"/>
+          <w:szCs w:val="22"/>
+        </w:rPr>
+        <w:t>="</w:t>
+      </w:r>
+      <w:r>
+        <w:rPr>
+          <w:i/>
+          <w:iCs/>
+          <w:sz w:val="22"/>
+          <w:szCs w:val="22"/>
+        </w:rPr>
+        <w:t>Normal</w:t>
+      </w:r>
+      <w:r>
+        <w:rPr>
+          <w:i/>
+          <w:iCs/>
+          <w:sz w:val="22"/>
+          <w:szCs w:val="22"/>
+        </w:rPr>
+        <w:t xml:space="preserve">" </w:t>
+      </w:r>
+      <w:r>
+        <w:rPr>
+          <w:i/>
+          <w:iCs/>
+          <w:sz w:val="22"/>
+          <w:szCs w:val="22"/>
+        </w:rPr>
+        <w:t>/</w:t>
+      </w:r>
+      <w:r>
+        <w:rPr>
+          <w:i/>
+          <w:iCs/>
+          <w:sz w:val="22"/>
+          <w:szCs w:val="22"/>
+        </w:rPr>
+        <w:t xml:space="preserve">&gt; </w:t>
+      </w:r>
+    </w:p>
+    <w:p>
+      <w:pPr>
+        <w:pStyle w:val="Heading3"/>
+        <w:rPr>
+          <w:szCs w:val="22"/>
+        </w:rPr>
+      </w:pPr>
+      <w:r>
+        <w:rPr>
+          <w:rFonts w:cs="Trebuchet MS"/>
+          <w:szCs w:val="22"/>
+        </w:rPr>
+        <w:lastRenderedPageBreak/>
+        <w:t xml:space="preserve">Tag: </w:t>
+      </w:r>
+      <w:r>
+        <w:rPr>
+          <w:szCs w:val="22"/>
+        </w:rPr>
+        <w:t>Engage:</w:t>
+      </w:r>
+      <w:r>
+        <w:rPr>
+          <w:szCs w:val="22"/>
+        </w:rPr>
+        <w:t>PageXOfY</w:t>
+      </w:r>
+      <w:r>
+        <w:rPr>
+          <w:szCs w:val="22"/>
+        </w:rPr>
+        <w:t xml:space="preserve"> </w:t>
+      </w:r>
+    </w:p>
+    <w:p>
+      <w:pPr>
+        <w:pStyle w:val="Default"/>
+        <w:keepNext/>
+        <w:rPr>
+          <w:sz w:val="22"/>
+          <w:szCs w:val="22"/>
+        </w:rPr>
+      </w:pPr>
+      <w:r>
+        <w:rPr>
+          <w:rStyle w:val="SubtitleChar"/>
+          <w:sz w:val="22"/>
+          <w:szCs w:val="22"/>
+        </w:rPr>
+        <w:t>Purpose:</w:t>
+      </w:r>
+      <w:r>
+        <w:rPr>
+          <w:rFonts w:ascii="Cambria" w:hAnsi="Cambria" w:cs="Cambria"/>
+          <w:sz w:val="22"/>
+          <w:szCs w:val="22"/>
+        </w:rPr>
+        <w:t xml:space="preserve"> </w:t>
+      </w:r>
+      <w:r>
+        <w:rPr>
+          <w:sz w:val="22"/>
+          <w:szCs w:val="22"/>
+        </w:rPr>
+        <w:t xml:space="preserve">This entity displays </w:t>
+      </w:r>
+      <w:r>
+        <w:rPr>
+          <w:sz w:val="22"/>
+          <w:szCs w:val="22"/>
+        </w:rPr>
+        <w:t>the current page and total number of pages in a formatted sequence, if there are any items to display</w:t>
+      </w:r>
+      <w:r>
+        <w:rPr>
+          <w:sz w:val="22"/>
+          <w:szCs w:val="22"/>
+        </w:rPr>
+        <w:t xml:space="preserve">.  In the value retrieved from the resource file through the </w:t>
+      </w:r>
+      <w:r>
+        <w:rPr>
+          <w:i/>
+          <w:sz w:val="22"/>
+          <w:szCs w:val="22"/>
+        </w:rPr>
+        <w:t>ResourceKey</w:t>
+      </w:r>
+      <w:r>
+        <w:rPr>
+          <w:sz w:val="22"/>
+          <w:szCs w:val="22"/>
+        </w:rPr>
+        <w:t xml:space="preserve"> property, </w:t>
+      </w:r>
+      <w:r>
+        <w:rPr>
+          <w:i/>
+          <w:sz w:val="22"/>
+          <w:szCs w:val="22"/>
+        </w:rPr>
+        <w:t>{0}</w:t>
+      </w:r>
+      <w:r>
+        <w:rPr>
+          <w:sz w:val="22"/>
+          <w:szCs w:val="22"/>
+        </w:rPr>
+        <w:t xml:space="preserve"> will be replaced by the current page number, and </w:t>
+      </w:r>
+      <w:r>
+        <w:rPr>
+          <w:i/>
+          <w:sz w:val="22"/>
+          <w:szCs w:val="22"/>
+        </w:rPr>
+        <w:t>{1}</w:t>
+      </w:r>
+      <w:r>
+        <w:rPr>
+          <w:sz w:val="22"/>
+          <w:szCs w:val="22"/>
+        </w:rPr>
+        <w:t xml:space="preserve"> will be replaced by the total number of pages.</w:t>
+      </w:r>
+    </w:p>
+    <w:p>
+      <w:pPr>
+        <w:pStyle w:val="Subtitle"/>
+        <w:keepNext/>
+        <w:rPr>
+          <w:sz w:val="22"/>
+          <w:szCs w:val="22"/>
+        </w:rPr>
+      </w:pPr>
+      <w:r>
+        <w:rPr>
+          <w:sz w:val="22"/>
+          <w:szCs w:val="22"/>
+        </w:rPr>
+        <w:t xml:space="preserve">Attribute/Value: </w:t>
+      </w:r>
+    </w:p>
+    <w:p>
+      <w:pPr>
+        <w:pStyle w:val="Default"/>
+        <w:keepNext/>
+        <w:numPr>
+          <w:ilvl w:val="0"/>
+          <w:numId w:val="20"/>
+        </w:numPr>
+        <w:rPr>
+          <w:sz w:val="22"/>
+          <w:szCs w:val="22"/>
+        </w:rPr>
+      </w:pPr>
+      <w:r>
+        <w:rPr>
+          <w:sz w:val="22"/>
+          <w:szCs w:val="22"/>
+        </w:rPr>
+        <w:t xml:space="preserve">ResourceKey </w:t>
+      </w:r>
+    </w:p>
+    <w:p>
+      <w:pPr>
+        <w:pStyle w:val="Default"/>
+        <w:keepNext/>
+        <w:numPr>
+          <w:ilvl w:val="1"/>
+          <w:numId w:val="20"/>
+        </w:numPr>
+        <w:rPr>
+          <w:sz w:val="22"/>
+          <w:szCs w:val="22"/>
+        </w:rPr>
+      </w:pPr>
+      <w:r>
+        <w:rPr>
+          <w:sz w:val="22"/>
+          <w:szCs w:val="22"/>
+        </w:rPr>
+        <w:t xml:space="preserve">The name of any key in the Template.resx resource file. If the name does not contain a period (.), </w:t>
+      </w:r>
+      <w:r>
+        <w:rPr>
+          <w:i/>
+          <w:iCs/>
+          <w:sz w:val="22"/>
+          <w:szCs w:val="22"/>
+        </w:rPr>
+        <w:t xml:space="preserve">.Text </w:t>
+      </w:r>
+      <w:r>
+        <w:rPr>
+          <w:sz w:val="22"/>
+          <w:szCs w:val="22"/>
+        </w:rPr>
+        <w:t xml:space="preserve">will be appended to the key. </w:t>
+      </w:r>
+    </w:p>
+    <w:p>
+      <w:pPr>
+        <w:pStyle w:val="Default"/>
+        <w:keepNext/>
+        <w:numPr>
+          <w:ilvl w:val="0"/>
+          <w:numId w:val="20"/>
+        </w:numPr>
+        <w:rPr>
+          <w:sz w:val="22"/>
+          <w:szCs w:val="22"/>
+        </w:rPr>
+      </w:pPr>
+      <w:r>
+        <w:rPr>
+          <w:sz w:val="22"/>
+          <w:szCs w:val="22"/>
+        </w:rPr>
+        <w:t>CssClass</w:t>
+      </w:r>
+    </w:p>
+    <w:p>
+      <w:pPr>
+        <w:pStyle w:val="Default"/>
+        <w:keepNext/>
+        <w:numPr>
+          <w:ilvl w:val="1"/>
+          <w:numId w:val="20"/>
+        </w:numPr>
+        <w:rPr>
+          <w:sz w:val="22"/>
+          <w:szCs w:val="22"/>
+        </w:rPr>
+      </w:pPr>
+      <w:r>
+        <w:rPr>
+          <w:sz w:val="22"/>
+          <w:szCs w:val="22"/>
+        </w:rPr>
+        <w:t xml:space="preserve">The CSS class to apply to the </w:t>
+      </w:r>
+      <w:r>
+        <w:rPr>
+          <w:sz w:val="22"/>
+          <w:szCs w:val="22"/>
+        </w:rPr>
+        <w:t>span element</w:t>
+      </w:r>
+      <w:r>
+        <w:rPr>
+          <w:sz w:val="22"/>
+          <w:szCs w:val="22"/>
+        </w:rPr>
+        <w:t xml:space="preserve"> created by this tag.</w:t>
+      </w:r>
+    </w:p>
+    <w:p>
+      <w:pPr>
+        <w:pStyle w:val="Default"/>
+        <w:rPr>
+          <w:i/>
+          <w:iCs/>
+          <w:sz w:val="22"/>
+          <w:szCs w:val="22"/>
+        </w:rPr>
+      </w:pPr>
+      <w:r>
+        <w:rPr>
+          <w:rStyle w:val="SubtitleChar"/>
+          <w:sz w:val="22"/>
+          <w:szCs w:val="22"/>
+        </w:rPr>
+        <w:t>Example:</w:t>
+      </w:r>
+      <w:r>
+        <w:rPr>
+          <w:rFonts w:ascii="Cambria" w:hAnsi="Cambria" w:cs="Cambria"/>
+          <w:sz w:val="22"/>
+          <w:szCs w:val="22"/>
+        </w:rPr>
+        <w:t xml:space="preserve"> </w:t>
+      </w:r>
+      <w:r>
+        <w:rPr>
+          <w:i/>
+          <w:iCs/>
+          <w:sz w:val="22"/>
+          <w:szCs w:val="22"/>
+        </w:rPr>
+        <w:t>&lt;Engage:</w:t>
+      </w:r>
+      <w:r>
+        <w:rPr>
+          <w:i/>
+          <w:iCs/>
+          <w:sz w:val="22"/>
+          <w:szCs w:val="22"/>
+        </w:rPr>
+        <w:t xml:space="preserve">PageXOfY </w:t>
+      </w:r>
+      <w:r>
+        <w:rPr>
+          <w:i/>
+          <w:iCs/>
+          <w:sz w:val="22"/>
+          <w:szCs w:val="22"/>
+        </w:rPr>
+        <w:t>ResourceKey="</w:t>
+      </w:r>
+      <w:r>
+        <w:rPr>
+          <w:i/>
+          <w:iCs/>
+          <w:sz w:val="22"/>
+          <w:szCs w:val="22"/>
+        </w:rPr>
+        <w:t>PageXOfY</w:t>
+      </w:r>
+      <w:r>
+        <w:rPr>
+          <w:i/>
+          <w:iCs/>
+          <w:sz w:val="22"/>
+          <w:szCs w:val="22"/>
+        </w:rPr>
+        <w:t xml:space="preserve">" </w:t>
+      </w:r>
+      <w:r>
+        <w:rPr>
+          <w:i/>
+          <w:iCs/>
+          <w:sz w:val="22"/>
+          <w:szCs w:val="22"/>
+        </w:rPr>
+        <w:t>CssClass</w:t>
+      </w:r>
+      <w:r>
+        <w:rPr>
+          <w:i/>
+          <w:iCs/>
+          <w:sz w:val="22"/>
+          <w:szCs w:val="22"/>
+        </w:rPr>
+        <w:t>=”</w:t>
+      </w:r>
+      <w:r>
+        <w:rPr>
+          <w:i/>
+          <w:iCs/>
+          <w:sz w:val="22"/>
+          <w:szCs w:val="22"/>
+        </w:rPr>
+        <w:t>Normal</w:t>
+      </w:r>
+      <w:r>
+        <w:rPr>
+          <w:i/>
+          <w:iCs/>
+          <w:sz w:val="22"/>
+          <w:szCs w:val="22"/>
+        </w:rPr>
+        <w:t xml:space="preserve">” /&gt; </w:t>
+      </w:r>
+    </w:p>
+    <w:p>
+      <w:pPr>
+        <w:pStyle w:val="Default"/>
+        <w:rPr>
+          <w:sz w:val="22"/>
+          <w:szCs w:val="22"/>
+        </w:rPr>
+      </w:pPr>
     </w:p>
     <w:p>
       <w:pPr>
@@ -5219,7 +7493,7 @@
         <w:rPr>
           <w:noProof/>
         </w:rPr>
-        <w:t>4</w:t>
+        <w:t>5</w:t>
       </w:r>
     </w:fldSimple>
     <w:r>
@@ -5292,12 +7566,6 @@
       <w:gridCol w:w="7021"/>
     </w:tblGrid>
     <w:tr>
-      <w:tblPrEx>
-        <w:tblCellMar>
-          <w:top w:w="0" w:type="dxa"/>
-          <w:bottom w:w="0" w:type="dxa"/>
-        </w:tblCellMar>
-      </w:tblPrEx>
       <w:trPr>
         <w:jc w:val="center"/>
       </w:trPr>
@@ -6978,11 +9246,16 @@
   </w:style>
   <w:style w:type="character" w:default="1" w:styleId="DefaultParagraphFont">
     <w:name w:val="Default Paragraph Font"/>
+    <w:uiPriority w:val="1"/>
     <w:semiHidden/>
+    <w:unhideWhenUsed/>
   </w:style>
   <w:style w:type="table" w:default="1" w:styleId="TableNormal">
     <w:name w:val="Normal Table"/>
+    <w:uiPriority w:val="99"/>
     <w:semiHidden/>
+    <w:unhideWhenUsed/>
+    <w:qFormat/>
     <w:tblPr>
       <w:tblInd w:w="0" w:type="dxa"/>
       <w:tblCellMar>
@@ -6995,7 +9268,9 @@
   </w:style>
   <w:style w:type="numbering" w:default="1" w:styleId="NoList">
     <w:name w:val="No List"/>
+    <w:uiPriority w:val="99"/>
     <w:semiHidden/>
+    <w:unhideWhenUsed/>
   </w:style>
   <w:style w:type="paragraph" w:styleId="Header">
     <w:name w:val="header"/>

</xml_diff>

<commit_message>
Added AlternatingCssClass to the EventWrapper token.
git-tfs-work-item:1276 associate
git-tfs-id: [http://tfs.etg-inc.net:8080/tfs/Engage%20TFS%202010]$/Engage Events;C2151
</commit_message>
<xml_diff>
--- a/Templates/Engage Events Templates.docx
+++ b/Templates/Engage Events Templates.docx
@@ -1586,6 +1586,7 @@
           <w:szCs w:val="22"/>
         </w:rPr>
       </w:pPr>
+      <w:bookmarkStart w:id="0" w:name="_Hlk221353795"/>
       <w:r>
         <w:rPr>
           <w:rFonts w:cs="Trebuchet MS"/>
@@ -1597,7 +1598,7 @@
         <w:rPr>
           <w:szCs w:val="22"/>
         </w:rPr>
-        <w:t xml:space="preserve">Engage:BackHyperlink </w:t>
+        <w:t xml:space="preserve">Engage:ReadMore </w:t>
       </w:r>
     </w:p>
     <w:p>
@@ -1615,6 +1616,311 @@
           <w:sz w:val="22"/>
           <w:szCs w:val="22"/>
         </w:rPr>
+        <w:t xml:space="preserve">Purpose: </w:t>
+      </w:r>
+      <w:r>
+        <w:rPr>
+          <w:sz w:val="22"/>
+          <w:szCs w:val="22"/>
+        </w:rPr>
+        <w:t>This entity displays a link to the Detail template of its event. If a ResourceKey is provided, the link text comes from the Template.resx resource file.</w:t>
+      </w:r>
+      <w:r>
+        <w:rPr>
+          <w:sz w:val="22"/>
+          <w:szCs w:val="22"/>
+        </w:rPr>
+        <w:t xml:space="preserve">  If content is provided between the starting and ending tags, that context will be used instead of the ResourceKey or Text attributes.</w:t>
+      </w:r>
+    </w:p>
+    <w:p>
+      <w:pPr>
+        <w:pStyle w:val="Subtitle"/>
+        <w:keepNext/>
+        <w:rPr>
+          <w:sz w:val="22"/>
+          <w:szCs w:val="22"/>
+        </w:rPr>
+      </w:pPr>
+      <w:r>
+        <w:rPr>
+          <w:sz w:val="22"/>
+          <w:szCs w:val="22"/>
+        </w:rPr>
+        <w:t xml:space="preserve">Attribute/Value: </w:t>
+      </w:r>
+    </w:p>
+    <w:p>
+      <w:pPr>
+        <w:pStyle w:val="Default"/>
+        <w:keepNext/>
+        <w:numPr>
+          <w:ilvl w:val="0"/>
+          <w:numId w:val="19"/>
+        </w:numPr>
+        <w:rPr>
+          <w:sz w:val="22"/>
+          <w:szCs w:val="22"/>
+        </w:rPr>
+      </w:pPr>
+      <w:r>
+        <w:rPr>
+          <w:sz w:val="22"/>
+          <w:szCs w:val="22"/>
+        </w:rPr>
+        <w:t xml:space="preserve">ResourceKey </w:t>
+      </w:r>
+    </w:p>
+    <w:p>
+      <w:pPr>
+        <w:pStyle w:val="Default"/>
+        <w:keepNext/>
+        <w:numPr>
+          <w:ilvl w:val="1"/>
+          <w:numId w:val="19"/>
+        </w:numPr>
+        <w:rPr>
+          <w:sz w:val="22"/>
+          <w:szCs w:val="22"/>
+        </w:rPr>
+      </w:pPr>
+      <w:r>
+        <w:rPr>
+          <w:sz w:val="22"/>
+          <w:szCs w:val="22"/>
+        </w:rPr>
+        <w:t xml:space="preserve">The name of any key in the Template.resx resource file. If the name does not contain a period (.), </w:t>
+      </w:r>
+      <w:r>
+        <w:rPr>
+          <w:i/>
+          <w:iCs/>
+          <w:sz w:val="22"/>
+          <w:szCs w:val="22"/>
+        </w:rPr>
+        <w:t xml:space="preserve">.Text </w:t>
+      </w:r>
+      <w:r>
+        <w:rPr>
+          <w:sz w:val="22"/>
+          <w:szCs w:val="22"/>
+        </w:rPr>
+        <w:t xml:space="preserve">will be appended to the key. </w:t>
+      </w:r>
+    </w:p>
+    <w:p>
+      <w:pPr>
+        <w:pStyle w:val="Default"/>
+        <w:keepNext/>
+        <w:numPr>
+          <w:ilvl w:val="0"/>
+          <w:numId w:val="19"/>
+        </w:numPr>
+        <w:rPr>
+          <w:sz w:val="22"/>
+          <w:szCs w:val="22"/>
+        </w:rPr>
+      </w:pPr>
+      <w:r>
+        <w:rPr>
+          <w:sz w:val="22"/>
+          <w:szCs w:val="22"/>
+        </w:rPr>
+        <w:t xml:space="preserve">Text </w:t>
+      </w:r>
+    </w:p>
+    <w:p>
+      <w:pPr>
+        <w:pStyle w:val="Default"/>
+        <w:keepNext/>
+        <w:numPr>
+          <w:ilvl w:val="1"/>
+          <w:numId w:val="19"/>
+        </w:numPr>
+        <w:rPr>
+          <w:sz w:val="22"/>
+          <w:szCs w:val="22"/>
+        </w:rPr>
+      </w:pPr>
+      <w:r>
+        <w:rPr>
+          <w:sz w:val="22"/>
+          <w:szCs w:val="22"/>
+        </w:rPr>
+        <w:t xml:space="preserve">Any text you want to display. If a ResourceKey is also provided, the Text value will only be displayed if the key cannot be found. </w:t>
+      </w:r>
+    </w:p>
+    <w:p>
+      <w:pPr>
+        <w:pStyle w:val="Default"/>
+        <w:keepNext/>
+        <w:numPr>
+          <w:ilvl w:val="0"/>
+          <w:numId w:val="19"/>
+        </w:numPr>
+        <w:rPr>
+          <w:sz w:val="22"/>
+          <w:szCs w:val="22"/>
+        </w:rPr>
+      </w:pPr>
+      <w:r>
+        <w:rPr>
+          <w:sz w:val="22"/>
+          <w:szCs w:val="22"/>
+        </w:rPr>
+        <w:t>CssClass</w:t>
+      </w:r>
+    </w:p>
+    <w:p>
+      <w:pPr>
+        <w:pStyle w:val="Default"/>
+        <w:keepNext/>
+        <w:numPr>
+          <w:ilvl w:val="1"/>
+          <w:numId w:val="19"/>
+        </w:numPr>
+        <w:rPr>
+          <w:sz w:val="22"/>
+          <w:szCs w:val="22"/>
+        </w:rPr>
+      </w:pPr>
+      <w:r>
+        <w:rPr>
+          <w:sz w:val="22"/>
+          <w:szCs w:val="22"/>
+        </w:rPr>
+        <w:t>The CSS class to apply to the hyperlink created by this tag.</w:t>
+      </w:r>
+    </w:p>
+    <w:p>
+      <w:pPr>
+        <w:pStyle w:val="Default"/>
+        <w:rPr>
+          <w:i/>
+          <w:iCs/>
+          <w:sz w:val="22"/>
+          <w:szCs w:val="22"/>
+        </w:rPr>
+      </w:pPr>
+      <w:r>
+        <w:rPr>
+          <w:rStyle w:val="SubtitleChar"/>
+          <w:sz w:val="22"/>
+          <w:szCs w:val="22"/>
+        </w:rPr>
+        <w:t>Example</w:t>
+      </w:r>
+      <w:r>
+        <w:rPr>
+          <w:rStyle w:val="SubtitleChar"/>
+          <w:sz w:val="22"/>
+          <w:szCs w:val="22"/>
+        </w:rPr>
+        <w:t>s</w:t>
+      </w:r>
+      <w:r>
+        <w:rPr>
+          <w:rStyle w:val="SubtitleChar"/>
+          <w:sz w:val="22"/>
+          <w:szCs w:val="22"/>
+        </w:rPr>
+        <w:t>:</w:t>
+      </w:r>
+      <w:r>
+        <w:rPr>
+          <w:rFonts w:ascii="Cambria" w:hAnsi="Cambria" w:cs="Cambria"/>
+          <w:sz w:val="22"/>
+          <w:szCs w:val="22"/>
+        </w:rPr>
+        <w:t xml:space="preserve"> </w:t>
+      </w:r>
+      <w:r>
+        <w:rPr>
+          <w:i/>
+          <w:iCs/>
+          <w:sz w:val="22"/>
+          <w:szCs w:val="22"/>
+        </w:rPr>
+        <w:t xml:space="preserve">&lt;Engage:ReadMore ResourceKey="ReadMore" Text=”View Details Here!” /&gt; </w:t>
+      </w:r>
+      <w:r>
+        <w:rPr>
+          <w:i/>
+          <w:iCs/>
+          <w:sz w:val="22"/>
+          <w:szCs w:val="22"/>
+        </w:rPr>
+        <w:br/>
+      </w:r>
+      <w:r>
+        <w:rPr>
+          <w:i/>
+          <w:iCs/>
+          <w:sz w:val="22"/>
+          <w:szCs w:val="22"/>
+        </w:rPr>
+        <w:t>&lt;Engage:ReadMore&gt;</w:t>
+      </w:r>
+      <w:r>
+        <w:rPr>
+          <w:i/>
+          <w:iCs/>
+          <w:sz w:val="22"/>
+          <w:szCs w:val="22"/>
+        </w:rPr>
+        <w:t>&lt;Engage:DataEntity PropertyName=”Title”/&gt;&lt;/Engage:ReadMore&gt;</w:t>
+      </w:r>
+    </w:p>
+    <w:bookmarkEnd w:id="0"/>
+    <w:p>
+      <w:pPr>
+        <w:pStyle w:val="Heading3"/>
+        <w:rPr>
+          <w:szCs w:val="22"/>
+        </w:rPr>
+      </w:pPr>
+      <w:r>
+        <w:rPr>
+          <w:rFonts w:cs="Trebuchet MS"/>
+          <w:szCs w:val="22"/>
+        </w:rPr>
+        <w:lastRenderedPageBreak/>
+        <w:t xml:space="preserve">Tag: </w:t>
+      </w:r>
+      <w:r>
+        <w:rPr>
+          <w:szCs w:val="22"/>
+        </w:rPr>
+        <w:t>Engage:</w:t>
+      </w:r>
+      <w:r>
+        <w:rPr>
+          <w:szCs w:val="22"/>
+        </w:rPr>
+        <w:t>EventSort</w:t>
+      </w:r>
+      <w:r>
+        <w:rPr>
+          <w:szCs w:val="22"/>
+        </w:rPr>
+        <w:t xml:space="preserve"> </w:t>
+      </w:r>
+    </w:p>
+    <w:p>
+      <w:pPr>
+        <w:pStyle w:val="Default"/>
+        <w:keepNext/>
+        <w:rPr>
+          <w:sz w:val="22"/>
+          <w:szCs w:val="22"/>
+        </w:rPr>
+      </w:pPr>
+      <w:r>
+        <w:rPr>
+          <w:rStyle w:val="SubtitleChar"/>
+          <w:sz w:val="22"/>
+          <w:szCs w:val="22"/>
+        </w:rPr>
         <w:t>Purpose:</w:t>
       </w:r>
       <w:r>
@@ -1630,7 +1936,1555 @@
           <w:sz w:val="22"/>
           <w:szCs w:val="22"/>
         </w:rPr>
-        <w:t xml:space="preserve">This entity displays a link to the main display of the module, to be used from the Details template. If a ResourceKey is provided, the link text comes from the Template.resx resource file. </w:t>
+        <w:t xml:space="preserve">This entity displays a </w:t>
+      </w:r>
+      <w:r>
+        <w:rPr>
+          <w:sz w:val="22"/>
+          <w:szCs w:val="22"/>
+        </w:rPr>
+        <w:t>radio button list to allow the user to choose whether the list should be sorted by Title or Start Date</w:t>
+      </w:r>
+      <w:r>
+        <w:rPr>
+          <w:sz w:val="22"/>
+          <w:szCs w:val="22"/>
+        </w:rPr>
+        <w:t xml:space="preserve">. </w:t>
+      </w:r>
+    </w:p>
+    <w:p>
+      <w:pPr>
+        <w:pStyle w:val="Default"/>
+        <w:rPr>
+          <w:i/>
+          <w:iCs/>
+          <w:sz w:val="22"/>
+          <w:szCs w:val="22"/>
+        </w:rPr>
+      </w:pPr>
+      <w:r>
+        <w:rPr>
+          <w:rStyle w:val="SubtitleChar"/>
+          <w:sz w:val="22"/>
+          <w:szCs w:val="22"/>
+        </w:rPr>
+        <w:t>Example:</w:t>
+      </w:r>
+      <w:r>
+        <w:rPr>
+          <w:rFonts w:ascii="Cambria" w:hAnsi="Cambria" w:cs="Cambria"/>
+          <w:sz w:val="22"/>
+          <w:szCs w:val="22"/>
+        </w:rPr>
+        <w:t xml:space="preserve"> </w:t>
+      </w:r>
+      <w:r>
+        <w:rPr>
+          <w:i/>
+          <w:iCs/>
+          <w:sz w:val="22"/>
+          <w:szCs w:val="22"/>
+        </w:rPr>
+        <w:t>&lt;Engage:</w:t>
+      </w:r>
+      <w:r>
+        <w:rPr>
+          <w:i/>
+          <w:iCs/>
+          <w:sz w:val="22"/>
+          <w:szCs w:val="22"/>
+        </w:rPr>
+        <w:t>EventSort</w:t>
+      </w:r>
+      <w:r>
+        <w:rPr>
+          <w:i/>
+          <w:iCs/>
+          <w:sz w:val="22"/>
+          <w:szCs w:val="22"/>
+        </w:rPr>
+        <w:t xml:space="preserve">/&gt; </w:t>
+      </w:r>
+    </w:p>
+    <w:p>
+      <w:pPr>
+        <w:pStyle w:val="Heading3"/>
+        <w:rPr>
+          <w:szCs w:val="22"/>
+        </w:rPr>
+      </w:pPr>
+      <w:r>
+        <w:rPr>
+          <w:rFonts w:cs="Trebuchet MS"/>
+          <w:szCs w:val="22"/>
+        </w:rPr>
+        <w:t xml:space="preserve">Tag: </w:t>
+      </w:r>
+      <w:r>
+        <w:rPr>
+          <w:szCs w:val="22"/>
+        </w:rPr>
+        <w:t>Engage:</w:t>
+      </w:r>
+      <w:r>
+        <w:rPr>
+          <w:szCs w:val="22"/>
+        </w:rPr>
+        <w:t>StatusFilter</w:t>
+      </w:r>
+      <w:r>
+        <w:rPr>
+          <w:szCs w:val="22"/>
+        </w:rPr>
+        <w:t xml:space="preserve"> </w:t>
+      </w:r>
+    </w:p>
+    <w:p>
+      <w:pPr>
+        <w:pStyle w:val="Default"/>
+        <w:keepNext/>
+        <w:rPr>
+          <w:sz w:val="22"/>
+          <w:szCs w:val="22"/>
+        </w:rPr>
+      </w:pPr>
+      <w:r>
+        <w:rPr>
+          <w:rStyle w:val="SubtitleChar"/>
+          <w:sz w:val="22"/>
+          <w:szCs w:val="22"/>
+        </w:rPr>
+        <w:t>Purpose:</w:t>
+      </w:r>
+      <w:r>
+        <w:rPr>
+          <w:rFonts w:ascii="Cambria" w:hAnsi="Cambria" w:cs="Cambria"/>
+          <w:sz w:val="22"/>
+          <w:szCs w:val="22"/>
+        </w:rPr>
+        <w:t xml:space="preserve"> </w:t>
+      </w:r>
+      <w:r>
+        <w:rPr>
+          <w:sz w:val="22"/>
+          <w:szCs w:val="22"/>
+        </w:rPr>
+        <w:t xml:space="preserve">This entity displays a </w:t>
+      </w:r>
+      <w:r>
+        <w:rPr>
+          <w:sz w:val="22"/>
+          <w:szCs w:val="22"/>
+        </w:rPr>
+        <w:t>radio button list to allow the user to choose whether the list should display cancelled events or not</w:t>
+      </w:r>
+      <w:r>
+        <w:rPr>
+          <w:sz w:val="22"/>
+          <w:szCs w:val="22"/>
+        </w:rPr>
+        <w:t xml:space="preserve">. </w:t>
+      </w:r>
+    </w:p>
+    <w:p>
+      <w:pPr>
+        <w:pStyle w:val="Default"/>
+        <w:rPr>
+          <w:i/>
+          <w:iCs/>
+          <w:sz w:val="22"/>
+          <w:szCs w:val="22"/>
+        </w:rPr>
+      </w:pPr>
+      <w:r>
+        <w:rPr>
+          <w:rStyle w:val="SubtitleChar"/>
+          <w:sz w:val="22"/>
+          <w:szCs w:val="22"/>
+        </w:rPr>
+        <w:t>Example:</w:t>
+      </w:r>
+      <w:r>
+        <w:rPr>
+          <w:rFonts w:ascii="Cambria" w:hAnsi="Cambria" w:cs="Cambria"/>
+          <w:sz w:val="22"/>
+          <w:szCs w:val="22"/>
+        </w:rPr>
+        <w:t xml:space="preserve"> </w:t>
+      </w:r>
+      <w:r>
+        <w:rPr>
+          <w:i/>
+          <w:iCs/>
+          <w:sz w:val="22"/>
+          <w:szCs w:val="22"/>
+        </w:rPr>
+        <w:t>&lt;Engage:</w:t>
+      </w:r>
+      <w:r>
+        <w:rPr>
+          <w:i/>
+          <w:iCs/>
+          <w:sz w:val="22"/>
+          <w:szCs w:val="22"/>
+        </w:rPr>
+        <w:t>StatusFilter</w:t>
+      </w:r>
+      <w:r>
+        <w:rPr>
+          <w:i/>
+          <w:iCs/>
+          <w:sz w:val="22"/>
+          <w:szCs w:val="22"/>
+        </w:rPr>
+        <w:t xml:space="preserve">/&gt; </w:t>
+      </w:r>
+    </w:p>
+    <w:p>
+      <w:pPr>
+        <w:pStyle w:val="Heading3"/>
+        <w:rPr>
+          <w:szCs w:val="22"/>
+        </w:rPr>
+      </w:pPr>
+      <w:r>
+        <w:rPr>
+          <w:rFonts w:cs="Trebuchet MS"/>
+          <w:szCs w:val="22"/>
+        </w:rPr>
+        <w:t xml:space="preserve">Tag: </w:t>
+      </w:r>
+      <w:r>
+        <w:rPr>
+          <w:szCs w:val="22"/>
+        </w:rPr>
+        <w:t>Engage:</w:t>
+      </w:r>
+      <w:r>
+        <w:rPr>
+          <w:szCs w:val="22"/>
+        </w:rPr>
+        <w:t>RecurrenceSummary</w:t>
+      </w:r>
+      <w:r>
+        <w:rPr>
+          <w:szCs w:val="22"/>
+        </w:rPr>
+        <w:t xml:space="preserve"> </w:t>
+      </w:r>
+    </w:p>
+    <w:p>
+      <w:pPr>
+        <w:pStyle w:val="Default"/>
+        <w:keepNext/>
+        <w:rPr>
+          <w:sz w:val="22"/>
+          <w:szCs w:val="22"/>
+        </w:rPr>
+      </w:pPr>
+      <w:r>
+        <w:rPr>
+          <w:rStyle w:val="SubtitleChar"/>
+          <w:sz w:val="22"/>
+          <w:szCs w:val="22"/>
+        </w:rPr>
+        <w:t>Purpose:</w:t>
+      </w:r>
+      <w:r>
+        <w:rPr>
+          <w:rFonts w:ascii="Cambria" w:hAnsi="Cambria" w:cs="Cambria"/>
+          <w:sz w:val="22"/>
+          <w:szCs w:val="22"/>
+        </w:rPr>
+        <w:t xml:space="preserve"> </w:t>
+      </w:r>
+      <w:r>
+        <w:rPr>
+          <w:sz w:val="22"/>
+          <w:szCs w:val="22"/>
+        </w:rPr>
+        <w:t xml:space="preserve">This entity displays summary text for this event’s recurrence rule, for example “Occurs the </w:t>
+      </w:r>
+      <w:r>
+        <w:rPr>
+          <w:sz w:val="22"/>
+          <w:szCs w:val="22"/>
+        </w:rPr>
+        <w:t xml:space="preserve">first day of </w:t>
+      </w:r>
+      <w:r>
+        <w:rPr>
+          <w:sz w:val="22"/>
+          <w:szCs w:val="22"/>
+        </w:rPr>
+        <w:t>J</w:t>
+      </w:r>
+      <w:r>
+        <w:rPr>
+          <w:sz w:val="22"/>
+          <w:szCs w:val="22"/>
+        </w:rPr>
+        <w:t>anuar</w:t>
+      </w:r>
+      <w:r>
+        <w:rPr>
+          <w:sz w:val="22"/>
+          <w:szCs w:val="22"/>
+        </w:rPr>
+        <w:t xml:space="preserve">y” or “Occurs the </w:t>
+      </w:r>
+      <w:r>
+        <w:rPr>
+          <w:sz w:val="22"/>
+          <w:szCs w:val="22"/>
+        </w:rPr>
+        <w:t xml:space="preserve">last weekend day of </w:t>
+      </w:r>
+      <w:r>
+        <w:rPr>
+          <w:sz w:val="22"/>
+          <w:szCs w:val="22"/>
+        </w:rPr>
+        <w:t>D</w:t>
+      </w:r>
+      <w:r>
+        <w:rPr>
+          <w:sz w:val="22"/>
+          <w:szCs w:val="22"/>
+        </w:rPr>
+        <w:t>ecember</w:t>
+      </w:r>
+      <w:r>
+        <w:rPr>
+          <w:sz w:val="22"/>
+          <w:szCs w:val="22"/>
+        </w:rPr>
+        <w:t>.”</w:t>
+      </w:r>
+    </w:p>
+    <w:p>
+      <w:pPr>
+        <w:pStyle w:val="Default"/>
+        <w:rPr>
+          <w:i/>
+          <w:iCs/>
+          <w:sz w:val="22"/>
+          <w:szCs w:val="22"/>
+        </w:rPr>
+      </w:pPr>
+      <w:r>
+        <w:rPr>
+          <w:rStyle w:val="SubtitleChar"/>
+          <w:sz w:val="22"/>
+          <w:szCs w:val="22"/>
+        </w:rPr>
+        <w:t>Example:</w:t>
+      </w:r>
+      <w:r>
+        <w:rPr>
+          <w:rFonts w:ascii="Cambria" w:hAnsi="Cambria" w:cs="Cambria"/>
+          <w:sz w:val="22"/>
+          <w:szCs w:val="22"/>
+        </w:rPr>
+        <w:t xml:space="preserve"> </w:t>
+      </w:r>
+      <w:r>
+        <w:rPr>
+          <w:i/>
+          <w:iCs/>
+          <w:sz w:val="22"/>
+          <w:szCs w:val="22"/>
+        </w:rPr>
+        <w:t>&lt;Engage:</w:t>
+      </w:r>
+      <w:r>
+        <w:rPr>
+          <w:i/>
+          <w:iCs/>
+          <w:sz w:val="22"/>
+          <w:szCs w:val="22"/>
+        </w:rPr>
+        <w:t>RecurrenceRule</w:t>
+      </w:r>
+      <w:r>
+        <w:rPr>
+          <w:i/>
+          <w:iCs/>
+          <w:sz w:val="22"/>
+          <w:szCs w:val="22"/>
+        </w:rPr>
+        <w:t xml:space="preserve">/&gt; </w:t>
+      </w:r>
+    </w:p>
+    <w:p>
+      <w:pPr>
+        <w:pStyle w:val="Heading3"/>
+        <w:rPr>
+          <w:szCs w:val="22"/>
+        </w:rPr>
+      </w:pPr>
+      <w:r>
+        <w:rPr>
+          <w:rFonts w:cs="Trebuchet MS"/>
+          <w:szCs w:val="22"/>
+        </w:rPr>
+        <w:t xml:space="preserve">Tag: </w:t>
+      </w:r>
+      <w:r>
+        <w:rPr>
+          <w:szCs w:val="22"/>
+        </w:rPr>
+        <w:t>Engage:</w:t>
+      </w:r>
+      <w:r>
+        <w:rPr>
+          <w:szCs w:val="22"/>
+        </w:rPr>
+        <w:t>EventWrapper</w:t>
+      </w:r>
+      <w:r>
+        <w:rPr>
+          <w:szCs w:val="22"/>
+        </w:rPr>
+        <w:t xml:space="preserve"> </w:t>
+      </w:r>
+    </w:p>
+    <w:p>
+      <w:pPr>
+        <w:pStyle w:val="Default"/>
+        <w:keepNext/>
+        <w:rPr>
+          <w:sz w:val="22"/>
+          <w:szCs w:val="22"/>
+        </w:rPr>
+      </w:pPr>
+      <w:r>
+        <w:rPr>
+          <w:rStyle w:val="SubtitleChar"/>
+          <w:sz w:val="22"/>
+          <w:szCs w:val="22"/>
+        </w:rPr>
+        <w:t xml:space="preserve">Purpose: </w:t>
+      </w:r>
+      <w:r>
+        <w:rPr>
+          <w:sz w:val="22"/>
+          <w:szCs w:val="22"/>
+        </w:rPr>
+        <w:t xml:space="preserve">This entity </w:t>
+      </w:r>
+      <w:r>
+        <w:rPr>
+          <w:sz w:val="22"/>
+          <w:szCs w:val="22"/>
+        </w:rPr>
+        <w:t>wraps its content in certain CSS classes.</w:t>
+      </w:r>
+    </w:p>
+    <w:p>
+      <w:pPr>
+        <w:pStyle w:val="Subtitle"/>
+        <w:keepNext/>
+        <w:rPr>
+          <w:sz w:val="22"/>
+          <w:szCs w:val="22"/>
+        </w:rPr>
+      </w:pPr>
+      <w:r>
+        <w:rPr>
+          <w:sz w:val="22"/>
+          <w:szCs w:val="22"/>
+        </w:rPr>
+        <w:t xml:space="preserve">Attribute/Value: </w:t>
+      </w:r>
+    </w:p>
+    <w:p>
+      <w:pPr>
+        <w:pStyle w:val="Default"/>
+        <w:keepNext/>
+        <w:numPr>
+          <w:ilvl w:val="0"/>
+          <w:numId w:val="19"/>
+        </w:numPr>
+        <w:rPr>
+          <w:sz w:val="22"/>
+          <w:szCs w:val="22"/>
+        </w:rPr>
+      </w:pPr>
+      <w:bookmarkStart w:id="1" w:name="_Hlk221353912"/>
+      <w:r>
+        <w:rPr>
+          <w:sz w:val="22"/>
+          <w:szCs w:val="22"/>
+        </w:rPr>
+        <w:t>RecurringEventCssClass</w:t>
+      </w:r>
+    </w:p>
+    <w:p>
+      <w:pPr>
+        <w:pStyle w:val="Default"/>
+        <w:keepNext/>
+        <w:numPr>
+          <w:ilvl w:val="1"/>
+          <w:numId w:val="19"/>
+        </w:numPr>
+        <w:rPr>
+          <w:sz w:val="22"/>
+          <w:szCs w:val="22"/>
+        </w:rPr>
+      </w:pPr>
+      <w:r>
+        <w:rPr>
+          <w:sz w:val="22"/>
+          <w:szCs w:val="22"/>
+        </w:rPr>
+        <w:t>The CSS class to apply to this element if the event is recurring</w:t>
+      </w:r>
+      <w:r>
+        <w:rPr>
+          <w:sz w:val="22"/>
+          <w:szCs w:val="22"/>
+        </w:rPr>
+        <w:t xml:space="preserve">. </w:t>
+      </w:r>
+    </w:p>
+    <w:p>
+      <w:pPr>
+        <w:pStyle w:val="Default"/>
+        <w:keepNext/>
+        <w:numPr>
+          <w:ilvl w:val="0"/>
+          <w:numId w:val="19"/>
+        </w:numPr>
+        <w:rPr>
+          <w:sz w:val="22"/>
+          <w:szCs w:val="22"/>
+        </w:rPr>
+      </w:pPr>
+      <w:r>
+        <w:rPr>
+          <w:sz w:val="22"/>
+          <w:szCs w:val="22"/>
+        </w:rPr>
+        <w:t>FeaturedEventCssClass</w:t>
+      </w:r>
+    </w:p>
+    <w:p>
+      <w:pPr>
+        <w:pStyle w:val="Default"/>
+        <w:keepNext/>
+        <w:numPr>
+          <w:ilvl w:val="1"/>
+          <w:numId w:val="19"/>
+        </w:numPr>
+        <w:rPr>
+          <w:sz w:val="22"/>
+          <w:szCs w:val="22"/>
+        </w:rPr>
+      </w:pPr>
+      <w:r>
+        <w:rPr>
+          <w:sz w:val="22"/>
+          <w:szCs w:val="22"/>
+        </w:rPr>
+        <w:t>The CSS class to apply to this element if the event is featured</w:t>
+      </w:r>
+      <w:r>
+        <w:rPr>
+          <w:sz w:val="22"/>
+          <w:szCs w:val="22"/>
+        </w:rPr>
+        <w:t xml:space="preserve">. </w:t>
+      </w:r>
+    </w:p>
+    <w:p>
+      <w:pPr>
+        <w:pStyle w:val="Default"/>
+        <w:keepNext/>
+        <w:numPr>
+          <w:ilvl w:val="0"/>
+          <w:numId w:val="19"/>
+        </w:numPr>
+        <w:rPr>
+          <w:sz w:val="22"/>
+          <w:szCs w:val="22"/>
+        </w:rPr>
+      </w:pPr>
+      <w:r>
+        <w:rPr>
+          <w:sz w:val="22"/>
+          <w:szCs w:val="22"/>
+        </w:rPr>
+        <w:t>AlternatingCssClass</w:t>
+      </w:r>
+    </w:p>
+    <w:p>
+      <w:pPr>
+        <w:pStyle w:val="Default"/>
+        <w:keepNext/>
+        <w:numPr>
+          <w:ilvl w:val="1"/>
+          <w:numId w:val="19"/>
+        </w:numPr>
+        <w:rPr>
+          <w:sz w:val="22"/>
+          <w:szCs w:val="22"/>
+        </w:rPr>
+      </w:pPr>
+      <w:r>
+        <w:rPr>
+          <w:sz w:val="22"/>
+          <w:szCs w:val="22"/>
+        </w:rPr>
+        <w:t>The CSS class to apply to this element if the event is even numbered in its current list (i.e. this CSS class is applied to every other event in the list).</w:t>
+      </w:r>
+    </w:p>
+    <w:bookmarkEnd w:id="1"/>
+    <w:p>
+      <w:pPr>
+        <w:pStyle w:val="Default"/>
+        <w:keepNext/>
+        <w:numPr>
+          <w:ilvl w:val="0"/>
+          <w:numId w:val="19"/>
+        </w:numPr>
+        <w:rPr>
+          <w:sz w:val="22"/>
+          <w:szCs w:val="22"/>
+        </w:rPr>
+      </w:pPr>
+      <w:r>
+        <w:rPr>
+          <w:sz w:val="22"/>
+          <w:szCs w:val="22"/>
+        </w:rPr>
+        <w:t>CssClass</w:t>
+      </w:r>
+    </w:p>
+    <w:p>
+      <w:pPr>
+        <w:pStyle w:val="Default"/>
+        <w:keepNext/>
+        <w:numPr>
+          <w:ilvl w:val="1"/>
+          <w:numId w:val="19"/>
+        </w:numPr>
+        <w:rPr>
+          <w:sz w:val="22"/>
+          <w:szCs w:val="22"/>
+        </w:rPr>
+      </w:pPr>
+      <w:bookmarkStart w:id="2" w:name="_Hlk221353900"/>
+      <w:r>
+        <w:rPr>
+          <w:sz w:val="22"/>
+          <w:szCs w:val="22"/>
+        </w:rPr>
+        <w:t>The CSS class to always apply to this element</w:t>
+      </w:r>
+      <w:bookmarkEnd w:id="2"/>
+      <w:r>
+        <w:rPr>
+          <w:sz w:val="22"/>
+          <w:szCs w:val="22"/>
+        </w:rPr>
+        <w:t>.</w:t>
+      </w:r>
+    </w:p>
+    <w:p>
+      <w:pPr>
+        <w:pStyle w:val="Default"/>
+        <w:rPr>
+          <w:i/>
+          <w:iCs/>
+          <w:sz w:val="22"/>
+          <w:szCs w:val="22"/>
+        </w:rPr>
+      </w:pPr>
+      <w:r>
+        <w:rPr>
+          <w:rStyle w:val="SubtitleChar"/>
+          <w:sz w:val="22"/>
+          <w:szCs w:val="22"/>
+        </w:rPr>
+        <w:t>Example:</w:t>
+      </w:r>
+      <w:r>
+        <w:rPr>
+          <w:rFonts w:ascii="Cambria" w:hAnsi="Cambria" w:cs="Cambria"/>
+          <w:sz w:val="22"/>
+          <w:szCs w:val="22"/>
+        </w:rPr>
+        <w:t xml:space="preserve"> </w:t>
+      </w:r>
+      <w:r>
+        <w:rPr>
+          <w:i/>
+          <w:iCs/>
+          <w:sz w:val="22"/>
+          <w:szCs w:val="22"/>
+        </w:rPr>
+        <w:t>&lt;Engage:EventWrapper CssClass="EventItem" RecurringEventCssClass="RecurringEventItem" FeaturedEventCssClass="FeaturedEventItem" AlternatingCssClass="AlternatingEventItem"&gt;</w:t>
+      </w:r>
+      <w:r>
+        <w:rPr>
+          <w:i/>
+          <w:iCs/>
+          <w:sz w:val="22"/>
+          <w:szCs w:val="22"/>
+        </w:rPr>
+        <w:t xml:space="preserve"> … &lt;/Engage:EventWrapper&gt;</w:t>
+      </w:r>
+    </w:p>
+    <w:p>
+      <w:pPr>
+        <w:pStyle w:val="Heading3"/>
+        <w:rPr>
+          <w:szCs w:val="22"/>
+        </w:rPr>
+      </w:pPr>
+      <w:r>
+        <w:rPr>
+          <w:szCs w:val="22"/>
+        </w:rPr>
+        <w:t>Tag: Engage:Duration</w:t>
+      </w:r>
+    </w:p>
+    <w:p>
+      <w:pPr>
+        <w:keepNext/>
+        <w:rPr>
+          <w:rFonts w:asciiTheme="minorHAnsi" w:hAnsiTheme="minorHAnsi"/>
+          <w:sz w:val="22"/>
+          <w:szCs w:val="22"/>
+        </w:rPr>
+      </w:pPr>
+      <w:r>
+        <w:rPr>
+          <w:rStyle w:val="SubtitleChar"/>
+          <w:sz w:val="22"/>
+          <w:szCs w:val="22"/>
+        </w:rPr>
+        <w:t>Purpose:</w:t>
+      </w:r>
+      <w:r>
+        <w:rPr>
+          <w:sz w:val="22"/>
+          <w:szCs w:val="22"/>
+        </w:rPr>
+        <w:t xml:space="preserve"> </w:t>
+      </w:r>
+      <w:r>
+        <w:rPr>
+          <w:rFonts w:asciiTheme="minorHAnsi" w:hAnsiTheme="minorHAnsi"/>
+          <w:sz w:val="22"/>
+          <w:szCs w:val="22"/>
+        </w:rPr>
+        <w:t xml:space="preserve">This entity displays the range of time that an event takes place in a “smart” format.  For instance, if the event takes place for a couple of hours during just one day, it will (by default) say something like </w:t>
+      </w:r>
+      <w:r>
+        <w:rPr>
+          <w:rFonts w:asciiTheme="minorHAnsi" w:hAnsiTheme="minorHAnsi"/>
+          <w:i/>
+          <w:sz w:val="22"/>
+          <w:szCs w:val="22"/>
+        </w:rPr>
+        <w:t>Wednesday, February 4, 2009, 01:00PM - 02:30PM</w:t>
+      </w:r>
+      <w:r>
+        <w:rPr>
+          <w:rFonts w:asciiTheme="minorHAnsi" w:hAnsiTheme="minorHAnsi"/>
+          <w:sz w:val="22"/>
+          <w:szCs w:val="22"/>
+        </w:rPr>
+        <w:t xml:space="preserve">, but if it takes place over multiple days, it will include both days </w:t>
+      </w:r>
+      <w:r>
+        <w:rPr>
+          <w:rFonts w:asciiTheme="minorHAnsi" w:hAnsiTheme="minorHAnsi"/>
+          <w:sz w:val="22"/>
+          <w:szCs w:val="22"/>
+        </w:rPr>
+        <w:t>in the text (</w:t>
+      </w:r>
+      <w:r>
+        <w:rPr>
+          <w:rFonts w:asciiTheme="minorHAnsi" w:hAnsiTheme="minorHAnsi"/>
+          <w:i/>
+          <w:sz w:val="22"/>
+          <w:szCs w:val="22"/>
+        </w:rPr>
+        <w:t>Sunday, December 27, 2009, 07:00PM - Monday, December 28, 04:00AM</w:t>
+      </w:r>
+      <w:r>
+        <w:rPr>
+          <w:rFonts w:asciiTheme="minorHAnsi" w:hAnsiTheme="minorHAnsi"/>
+          <w:sz w:val="22"/>
+          <w:szCs w:val="22"/>
+        </w:rPr>
+        <w:t xml:space="preserve">), etc.  These formats can </w:t>
+      </w:r>
+      <w:r>
+        <w:rPr>
+          <w:rFonts w:asciiTheme="minorHAnsi" w:hAnsiTheme="minorHAnsi"/>
+          <w:sz w:val="22"/>
+          <w:szCs w:val="22"/>
+        </w:rPr>
+        <w:t xml:space="preserve">also </w:t>
+      </w:r>
+      <w:r>
+        <w:rPr>
+          <w:rFonts w:asciiTheme="minorHAnsi" w:hAnsiTheme="minorHAnsi"/>
+          <w:sz w:val="22"/>
+          <w:szCs w:val="22"/>
+        </w:rPr>
+        <w:t xml:space="preserve">be changed by editing the </w:t>
+      </w:r>
+      <w:r>
+        <w:rPr>
+          <w:rFonts w:asciiTheme="minorHAnsi" w:hAnsiTheme="minorHAnsi"/>
+          <w:sz w:val="22"/>
+          <w:szCs w:val="22"/>
+        </w:rPr>
+        <w:t xml:space="preserve">four </w:t>
+      </w:r>
+      <w:r>
+        <w:rPr>
+          <w:rFonts w:asciiTheme="minorHAnsi" w:hAnsiTheme="minorHAnsi"/>
+          <w:sz w:val="22"/>
+          <w:szCs w:val="22"/>
+        </w:rPr>
+        <w:t>“Timespan</w:t>
+      </w:r>
+      <w:r>
+        <w:rPr>
+          <w:rFonts w:asciiTheme="minorHAnsi" w:hAnsiTheme="minorHAnsi"/>
+          <w:sz w:val="22"/>
+          <w:szCs w:val="22"/>
+        </w:rPr>
+        <w:t>…</w:t>
+      </w:r>
+      <w:r>
+        <w:rPr>
+          <w:rFonts w:asciiTheme="minorHAnsi" w:hAnsiTheme="minorHAnsi"/>
+          <w:sz w:val="22"/>
+          <w:szCs w:val="22"/>
+        </w:rPr>
+        <w:t>” resource keys in the</w:t>
+      </w:r>
+      <w:r>
+        <w:rPr>
+          <w:rFonts w:asciiTheme="minorHAnsi" w:hAnsiTheme="minorHAnsi"/>
+          <w:sz w:val="22"/>
+          <w:szCs w:val="22"/>
+        </w:rPr>
+        <w:t xml:space="preserve"> module’s</w:t>
+      </w:r>
+      <w:r>
+        <w:rPr>
+          <w:rFonts w:asciiTheme="minorHAnsi" w:hAnsiTheme="minorHAnsi"/>
+          <w:sz w:val="22"/>
+          <w:szCs w:val="22"/>
+        </w:rPr>
+        <w:t xml:space="preserve"> SharedResources.resx resource file</w:t>
+      </w:r>
+      <w:r>
+        <w:rPr>
+          <w:rFonts w:asciiTheme="minorHAnsi" w:hAnsiTheme="minorHAnsi"/>
+          <w:sz w:val="22"/>
+          <w:szCs w:val="22"/>
+        </w:rPr>
+        <w:t>.</w:t>
+      </w:r>
+    </w:p>
+    <w:p>
+      <w:pPr>
+        <w:pStyle w:val="Default"/>
+        <w:rPr>
+          <w:i/>
+          <w:iCs/>
+          <w:sz w:val="22"/>
+          <w:szCs w:val="22"/>
+        </w:rPr>
+      </w:pPr>
+      <w:r>
+        <w:rPr>
+          <w:rStyle w:val="SubtitleChar"/>
+          <w:sz w:val="22"/>
+          <w:szCs w:val="22"/>
+        </w:rPr>
+        <w:t>Example:</w:t>
+      </w:r>
+      <w:r>
+        <w:rPr>
+          <w:rFonts w:ascii="Cambria" w:hAnsi="Cambria" w:cs="Cambria"/>
+          <w:sz w:val="22"/>
+          <w:szCs w:val="22"/>
+        </w:rPr>
+        <w:t xml:space="preserve"> </w:t>
+      </w:r>
+      <w:r>
+        <w:rPr>
+          <w:i/>
+          <w:iCs/>
+          <w:sz w:val="22"/>
+          <w:szCs w:val="22"/>
+        </w:rPr>
+        <w:t xml:space="preserve">&lt;Engage:Duration/&gt; </w:t>
+      </w:r>
+    </w:p>
+    <w:p>
+      <w:pPr>
+        <w:pStyle w:val="Heading3"/>
+        <w:rPr>
+          <w:szCs w:val="22"/>
+        </w:rPr>
+      </w:pPr>
+      <w:r>
+        <w:rPr>
+          <w:rFonts w:cs="Trebuchet MS"/>
+          <w:szCs w:val="22"/>
+        </w:rPr>
+        <w:t xml:space="preserve">Tag: </w:t>
+      </w:r>
+      <w:r>
+        <w:rPr>
+          <w:szCs w:val="22"/>
+        </w:rPr>
+        <w:t xml:space="preserve">Engage:EditEventButton </w:t>
+      </w:r>
+    </w:p>
+    <w:p>
+      <w:pPr>
+        <w:pStyle w:val="Default"/>
+        <w:keepNext/>
+        <w:rPr>
+          <w:sz w:val="22"/>
+          <w:szCs w:val="22"/>
+        </w:rPr>
+      </w:pPr>
+      <w:r>
+        <w:rPr>
+          <w:rStyle w:val="SubtitleChar"/>
+          <w:sz w:val="22"/>
+          <w:szCs w:val="22"/>
+        </w:rPr>
+        <w:t>Purpose:</w:t>
+      </w:r>
+      <w:r>
+        <w:rPr>
+          <w:rFonts w:ascii="Cambria" w:hAnsi="Cambria" w:cs="Cambria"/>
+          <w:sz w:val="22"/>
+          <w:szCs w:val="22"/>
+        </w:rPr>
+        <w:t xml:space="preserve"> </w:t>
+      </w:r>
+      <w:r>
+        <w:rPr>
+          <w:sz w:val="22"/>
+          <w:szCs w:val="22"/>
+        </w:rPr>
+        <w:t xml:space="preserve">This entity displays a button that directs to the edit page for its event when clicked. This is only displayed for users with edit rights to the module. </w:t>
+      </w:r>
+    </w:p>
+    <w:p>
+      <w:pPr>
+        <w:pStyle w:val="Default"/>
+        <w:rPr>
+          <w:sz w:val="22"/>
+          <w:szCs w:val="22"/>
+        </w:rPr>
+      </w:pPr>
+      <w:r>
+        <w:rPr>
+          <w:rStyle w:val="SubtitleChar"/>
+          <w:sz w:val="22"/>
+          <w:szCs w:val="22"/>
+        </w:rPr>
+        <w:t>Example:</w:t>
+      </w:r>
+      <w:r>
+        <w:rPr>
+          <w:rFonts w:ascii="Cambria" w:hAnsi="Cambria" w:cs="Cambria"/>
+          <w:sz w:val="22"/>
+          <w:szCs w:val="22"/>
+        </w:rPr>
+        <w:t xml:space="preserve"> </w:t>
+      </w:r>
+      <w:r>
+        <w:rPr>
+          <w:i/>
+          <w:iCs/>
+          <w:sz w:val="22"/>
+          <w:szCs w:val="22"/>
+        </w:rPr>
+        <w:t xml:space="preserve">&lt;Engage:EditEventButton/&gt; </w:t>
+      </w:r>
+    </w:p>
+    <w:p>
+      <w:pPr>
+        <w:pStyle w:val="Heading3"/>
+        <w:rPr>
+          <w:szCs w:val="22"/>
+        </w:rPr>
+      </w:pPr>
+      <w:r>
+        <w:rPr>
+          <w:rFonts w:cs="Trebuchet MS"/>
+          <w:szCs w:val="22"/>
+        </w:rPr>
+        <w:lastRenderedPageBreak/>
+        <w:t xml:space="preserve">Tag: </w:t>
+      </w:r>
+      <w:r>
+        <w:rPr>
+          <w:szCs w:val="22"/>
+        </w:rPr>
+        <w:t xml:space="preserve">Engage:ViewResponsesButton </w:t>
+      </w:r>
+    </w:p>
+    <w:p>
+      <w:pPr>
+        <w:pStyle w:val="Default"/>
+        <w:keepNext/>
+        <w:rPr>
+          <w:sz w:val="22"/>
+          <w:szCs w:val="22"/>
+        </w:rPr>
+      </w:pPr>
+      <w:r>
+        <w:rPr>
+          <w:rStyle w:val="SubtitleChar"/>
+          <w:sz w:val="22"/>
+          <w:szCs w:val="22"/>
+        </w:rPr>
+        <w:t xml:space="preserve">Purpose: </w:t>
+      </w:r>
+      <w:r>
+        <w:rPr>
+          <w:sz w:val="22"/>
+          <w:szCs w:val="22"/>
+        </w:rPr>
+        <w:t xml:space="preserve">This entity displays a button that directs you to the responses page for its Event. This is only displayed for users with edit rights to the module. </w:t>
+      </w:r>
+    </w:p>
+    <w:p>
+      <w:pPr>
+        <w:pStyle w:val="Default"/>
+        <w:rPr>
+          <w:i/>
+          <w:iCs/>
+          <w:sz w:val="22"/>
+          <w:szCs w:val="22"/>
+        </w:rPr>
+      </w:pPr>
+      <w:r>
+        <w:rPr>
+          <w:rStyle w:val="SubtitleChar"/>
+          <w:sz w:val="22"/>
+          <w:szCs w:val="22"/>
+        </w:rPr>
+        <w:t xml:space="preserve">Example: </w:t>
+      </w:r>
+      <w:r>
+        <w:rPr>
+          <w:i/>
+          <w:iCs/>
+          <w:sz w:val="22"/>
+          <w:szCs w:val="22"/>
+        </w:rPr>
+        <w:t xml:space="preserve">&lt;Engage:ViewResponsesButton/&gt; </w:t>
+      </w:r>
+    </w:p>
+    <w:p>
+      <w:pPr>
+        <w:pStyle w:val="Heading3"/>
+        <w:rPr>
+          <w:szCs w:val="22"/>
+        </w:rPr>
+      </w:pPr>
+      <w:r>
+        <w:rPr>
+          <w:rFonts w:cs="Trebuchet MS"/>
+          <w:szCs w:val="22"/>
+        </w:rPr>
+        <w:t xml:space="preserve">Tag: </w:t>
+      </w:r>
+      <w:r>
+        <w:rPr>
+          <w:szCs w:val="22"/>
+        </w:rPr>
+        <w:t xml:space="preserve">Engage:RegisterButton </w:t>
+      </w:r>
+    </w:p>
+    <w:p>
+      <w:pPr>
+        <w:pStyle w:val="Default"/>
+        <w:keepNext/>
+        <w:rPr>
+          <w:sz w:val="22"/>
+          <w:szCs w:val="22"/>
+        </w:rPr>
+      </w:pPr>
+      <w:r>
+        <w:rPr>
+          <w:rStyle w:val="SubtitleChar"/>
+          <w:sz w:val="22"/>
+          <w:szCs w:val="22"/>
+        </w:rPr>
+        <w:t>Purpose:</w:t>
+      </w:r>
+      <w:r>
+        <w:rPr>
+          <w:rFonts w:ascii="Cambria" w:hAnsi="Cambria" w:cs="Cambria"/>
+          <w:sz w:val="22"/>
+          <w:szCs w:val="22"/>
+        </w:rPr>
+        <w:t xml:space="preserve"> </w:t>
+      </w:r>
+      <w:r>
+        <w:rPr>
+          <w:sz w:val="22"/>
+          <w:szCs w:val="22"/>
+        </w:rPr>
+        <w:t xml:space="preserve">This entity displays a button that directs you to the registration page for its Event. If the user is not logged in, they are directed a page telling them to login or register. Only registered users can register for an event. This button is not displayed if the event has been cancelled, has already ended, or is not set to allow registrations. </w:t>
+      </w:r>
+    </w:p>
+    <w:p>
+      <w:pPr>
+        <w:pStyle w:val="Default"/>
+        <w:rPr>
+          <w:i/>
+          <w:iCs/>
+          <w:sz w:val="22"/>
+          <w:szCs w:val="22"/>
+        </w:rPr>
+      </w:pPr>
+      <w:r>
+        <w:rPr>
+          <w:rStyle w:val="SubtitleChar"/>
+          <w:sz w:val="22"/>
+          <w:szCs w:val="22"/>
+        </w:rPr>
+        <w:t>Example:</w:t>
+      </w:r>
+      <w:r>
+        <w:rPr>
+          <w:rFonts w:ascii="Cambria" w:hAnsi="Cambria" w:cs="Cambria"/>
+          <w:sz w:val="22"/>
+          <w:szCs w:val="22"/>
+        </w:rPr>
+        <w:t xml:space="preserve"> </w:t>
+      </w:r>
+      <w:r>
+        <w:rPr>
+          <w:i/>
+          <w:iCs/>
+          <w:sz w:val="22"/>
+          <w:szCs w:val="22"/>
+        </w:rPr>
+        <w:t xml:space="preserve">&lt;Engage:RegisterButton/&gt; </w:t>
+      </w:r>
+    </w:p>
+    <w:p>
+      <w:pPr>
+        <w:pStyle w:val="Heading3"/>
+        <w:rPr>
+          <w:szCs w:val="22"/>
+        </w:rPr>
+      </w:pPr>
+      <w:r>
+        <w:rPr>
+          <w:rFonts w:cs="Trebuchet MS"/>
+          <w:szCs w:val="22"/>
+        </w:rPr>
+        <w:t xml:space="preserve">Tag: </w:t>
+      </w:r>
+      <w:r>
+        <w:rPr>
+          <w:szCs w:val="22"/>
+        </w:rPr>
+        <w:t xml:space="preserve">Engage:AddToCalendarButton </w:t>
+      </w:r>
+    </w:p>
+    <w:p>
+      <w:pPr>
+        <w:pStyle w:val="Default"/>
+        <w:keepNext/>
+        <w:rPr>
+          <w:sz w:val="22"/>
+          <w:szCs w:val="22"/>
+        </w:rPr>
+      </w:pPr>
+      <w:r>
+        <w:rPr>
+          <w:rStyle w:val="SubtitleChar"/>
+          <w:sz w:val="22"/>
+          <w:szCs w:val="22"/>
+        </w:rPr>
+        <w:t>Purpose:</w:t>
+      </w:r>
+      <w:r>
+        <w:rPr>
+          <w:rFonts w:ascii="Cambria" w:hAnsi="Cambria" w:cs="Cambria"/>
+          <w:sz w:val="22"/>
+          <w:szCs w:val="22"/>
+        </w:rPr>
+        <w:t xml:space="preserve"> </w:t>
+      </w:r>
+      <w:r>
+        <w:rPr>
+          <w:sz w:val="22"/>
+          <w:szCs w:val="22"/>
+        </w:rPr>
+        <w:t xml:space="preserve">This entity displays a button that causes the user to download an iCalendar file to import into their calendar. It is not displayed if the event has been cancelled or has already ended. </w:t>
+      </w:r>
+    </w:p>
+    <w:p>
+      <w:pPr>
+        <w:pStyle w:val="Default"/>
+        <w:rPr>
+          <w:i/>
+          <w:iCs/>
+          <w:sz w:val="22"/>
+          <w:szCs w:val="22"/>
+        </w:rPr>
+      </w:pPr>
+      <w:r>
+        <w:rPr>
+          <w:rStyle w:val="SubtitleChar"/>
+          <w:sz w:val="22"/>
+          <w:szCs w:val="22"/>
+        </w:rPr>
+        <w:t>Example:</w:t>
+      </w:r>
+      <w:r>
+        <w:rPr>
+          <w:rFonts w:ascii="Cambria" w:hAnsi="Cambria" w:cs="Cambria"/>
+          <w:sz w:val="22"/>
+          <w:szCs w:val="22"/>
+        </w:rPr>
+        <w:t xml:space="preserve"> </w:t>
+      </w:r>
+      <w:r>
+        <w:rPr>
+          <w:i/>
+          <w:iCs/>
+          <w:sz w:val="22"/>
+          <w:szCs w:val="22"/>
+        </w:rPr>
+        <w:t xml:space="preserve">&lt;Engage:AddToCalendarButton/&gt; </w:t>
+      </w:r>
+    </w:p>
+    <w:p>
+      <w:pPr>
+        <w:pStyle w:val="Heading3"/>
+        <w:rPr>
+          <w:szCs w:val="22"/>
+        </w:rPr>
+      </w:pPr>
+      <w:r>
+        <w:rPr>
+          <w:rFonts w:cs="Trebuchet MS"/>
+          <w:szCs w:val="22"/>
+        </w:rPr>
+        <w:t xml:space="preserve">Tag: </w:t>
+      </w:r>
+      <w:r>
+        <w:rPr>
+          <w:szCs w:val="22"/>
+        </w:rPr>
+        <w:t xml:space="preserve">Engage:DeleteButton </w:t>
+      </w:r>
+    </w:p>
+    <w:p>
+      <w:pPr>
+        <w:pStyle w:val="Default"/>
+        <w:keepNext/>
+        <w:rPr>
+          <w:sz w:val="22"/>
+          <w:szCs w:val="22"/>
+        </w:rPr>
+      </w:pPr>
+      <w:r>
+        <w:rPr>
+          <w:rStyle w:val="SubtitleChar"/>
+          <w:sz w:val="22"/>
+          <w:szCs w:val="22"/>
+        </w:rPr>
+        <w:t>Purpose:</w:t>
+      </w:r>
+      <w:r>
+        <w:rPr>
+          <w:rFonts w:ascii="Cambria" w:hAnsi="Cambria" w:cs="Cambria"/>
+          <w:sz w:val="22"/>
+          <w:szCs w:val="22"/>
+        </w:rPr>
+        <w:t xml:space="preserve"> </w:t>
+      </w:r>
+      <w:r>
+        <w:rPr>
+          <w:sz w:val="22"/>
+          <w:szCs w:val="22"/>
+        </w:rPr>
+        <w:t xml:space="preserve">This entity displays a button that deletes its event when clicked. This is only displayed for users with edit rights to the module. </w:t>
+      </w:r>
+    </w:p>
+    <w:p>
+      <w:pPr>
+        <w:pStyle w:val="Default"/>
+        <w:rPr>
+          <w:i/>
+          <w:iCs/>
+          <w:sz w:val="22"/>
+          <w:szCs w:val="22"/>
+        </w:rPr>
+      </w:pPr>
+      <w:r>
+        <w:rPr>
+          <w:rStyle w:val="SubtitleChar"/>
+          <w:sz w:val="22"/>
+          <w:szCs w:val="22"/>
+        </w:rPr>
+        <w:t>Example:</w:t>
+      </w:r>
+      <w:r>
+        <w:rPr>
+          <w:rFonts w:ascii="Cambria" w:hAnsi="Cambria" w:cs="Cambria"/>
+          <w:sz w:val="22"/>
+          <w:szCs w:val="22"/>
+        </w:rPr>
+        <w:t xml:space="preserve"> </w:t>
+      </w:r>
+      <w:r>
+        <w:rPr>
+          <w:i/>
+          <w:iCs/>
+          <w:sz w:val="22"/>
+          <w:szCs w:val="22"/>
+        </w:rPr>
+        <w:t xml:space="preserve">&lt;Engage:DeleteButton/&gt; </w:t>
+      </w:r>
+    </w:p>
+    <w:p>
+      <w:pPr>
+        <w:pStyle w:val="Heading3"/>
+        <w:rPr>
+          <w:szCs w:val="22"/>
+        </w:rPr>
+      </w:pPr>
+      <w:r>
+        <w:rPr>
+          <w:rFonts w:cs="Trebuchet MS"/>
+          <w:szCs w:val="22"/>
+        </w:rPr>
+        <w:t xml:space="preserve">Tag: </w:t>
+      </w:r>
+      <w:r>
+        <w:rPr>
+          <w:szCs w:val="22"/>
+        </w:rPr>
+        <w:t xml:space="preserve">Engage:CancelButton </w:t>
+      </w:r>
+    </w:p>
+    <w:p>
+      <w:pPr>
+        <w:pStyle w:val="Default"/>
+        <w:keepNext/>
+        <w:rPr>
+          <w:sz w:val="22"/>
+          <w:szCs w:val="22"/>
+        </w:rPr>
+      </w:pPr>
+      <w:r>
+        <w:rPr>
+          <w:rStyle w:val="SubtitleChar"/>
+          <w:sz w:val="22"/>
+          <w:szCs w:val="22"/>
+        </w:rPr>
+        <w:t>Purpose:</w:t>
+      </w:r>
+      <w:r>
+        <w:rPr>
+          <w:rFonts w:ascii="Cambria" w:hAnsi="Cambria" w:cs="Cambria"/>
+          <w:sz w:val="22"/>
+          <w:szCs w:val="22"/>
+        </w:rPr>
+        <w:t xml:space="preserve"> </w:t>
+      </w:r>
+      <w:r>
+        <w:rPr>
+          <w:sz w:val="22"/>
+          <w:szCs w:val="22"/>
+        </w:rPr>
+        <w:t xml:space="preserve">This entity displays a button that cancels its event when clicked. This is only displayed for users with edit rights to the module. </w:t>
+      </w:r>
+    </w:p>
+    <w:p>
+      <w:pPr>
+        <w:pStyle w:val="Default"/>
+        <w:rPr>
+          <w:i/>
+          <w:iCs/>
+          <w:sz w:val="22"/>
+          <w:szCs w:val="22"/>
+        </w:rPr>
+      </w:pPr>
+      <w:r>
+        <w:rPr>
+          <w:rStyle w:val="SubtitleChar"/>
+          <w:sz w:val="22"/>
+          <w:szCs w:val="22"/>
+        </w:rPr>
+        <w:t>Example:</w:t>
+      </w:r>
+      <w:r>
+        <w:rPr>
+          <w:rFonts w:ascii="Cambria" w:hAnsi="Cambria" w:cs="Cambria"/>
+          <w:sz w:val="22"/>
+          <w:szCs w:val="22"/>
+        </w:rPr>
+        <w:t xml:space="preserve"> </w:t>
+      </w:r>
+      <w:r>
+        <w:rPr>
+          <w:i/>
+          <w:iCs/>
+          <w:sz w:val="22"/>
+          <w:szCs w:val="22"/>
+        </w:rPr>
+        <w:t xml:space="preserve">&lt;Engage:CancelButton/&gt; </w:t>
+      </w:r>
+    </w:p>
+    <w:p>
+      <w:pPr>
+        <w:pStyle w:val="Heading3"/>
+        <w:rPr>
+          <w:szCs w:val="22"/>
+        </w:rPr>
+      </w:pPr>
+      <w:r>
+        <w:rPr>
+          <w:rFonts w:cs="Trebuchet MS"/>
+          <w:szCs w:val="22"/>
+        </w:rPr>
+        <w:t xml:space="preserve">Tag: </w:t>
+      </w:r>
+      <w:r>
+        <w:rPr>
+          <w:szCs w:val="22"/>
+        </w:rPr>
+        <w:t>Engage:</w:t>
+      </w:r>
+      <w:r>
+        <w:rPr>
+          <w:szCs w:val="22"/>
+        </w:rPr>
+        <w:t>PreviousPage</w:t>
+      </w:r>
+      <w:r>
+        <w:rPr>
+          <w:szCs w:val="22"/>
+        </w:rPr>
+        <w:t xml:space="preserve"> </w:t>
+      </w:r>
+    </w:p>
+    <w:p>
+      <w:pPr>
+        <w:pStyle w:val="Default"/>
+        <w:keepNext/>
+        <w:rPr>
+          <w:sz w:val="22"/>
+          <w:szCs w:val="22"/>
+        </w:rPr>
+      </w:pPr>
+      <w:r>
+        <w:rPr>
+          <w:rStyle w:val="SubtitleChar"/>
+          <w:sz w:val="22"/>
+          <w:szCs w:val="22"/>
+        </w:rPr>
+        <w:t>Purpose:</w:t>
+      </w:r>
+      <w:r>
+        <w:rPr>
+          <w:rFonts w:ascii="Cambria" w:hAnsi="Cambria" w:cs="Cambria"/>
+          <w:sz w:val="22"/>
+          <w:szCs w:val="22"/>
+        </w:rPr>
+        <w:t xml:space="preserve"> </w:t>
+      </w:r>
+      <w:r>
+        <w:rPr>
+          <w:sz w:val="22"/>
+          <w:szCs w:val="22"/>
+        </w:rPr>
+        <w:t xml:space="preserve">This entity displays a link </w:t>
+      </w:r>
+      <w:r>
+        <w:rPr>
+          <w:sz w:val="22"/>
+          <w:szCs w:val="22"/>
+        </w:rPr>
+        <w:t>to the previous page in this list, if there is a previous page</w:t>
+      </w:r>
+      <w:r>
+        <w:rPr>
+          <w:sz w:val="22"/>
+          <w:szCs w:val="22"/>
+        </w:rPr>
+        <w:t xml:space="preserve">. If a </w:t>
+      </w:r>
+      <w:r>
+        <w:rPr>
+          <w:sz w:val="22"/>
+          <w:szCs w:val="22"/>
+        </w:rPr>
+        <w:t>ToolTip</w:t>
+      </w:r>
+      <w:r>
+        <w:rPr>
+          <w:sz w:val="22"/>
+          <w:szCs w:val="22"/>
+        </w:rPr>
+        <w:t xml:space="preserve">ResourceKey is provided, the </w:t>
+      </w:r>
+      <w:r>
+        <w:rPr>
+          <w:sz w:val="22"/>
+          <w:szCs w:val="22"/>
+        </w:rPr>
+        <w:t xml:space="preserve">tooltip text </w:t>
+      </w:r>
+      <w:r>
+        <w:rPr>
+          <w:sz w:val="22"/>
+          <w:szCs w:val="22"/>
+        </w:rPr>
+        <w:t xml:space="preserve">comes from the Template.resx resource file. </w:t>
+      </w:r>
+      <w:r>
+        <w:rPr>
+          <w:sz w:val="22"/>
+          <w:szCs w:val="22"/>
+        </w:rPr>
+        <w:t xml:space="preserve">The link text is defined in the </w:t>
+      </w:r>
+      <w:r>
+        <w:rPr>
+          <w:i/>
+          <w:sz w:val="22"/>
+          <w:szCs w:val="22"/>
+        </w:rPr>
+        <w:t>PreviousButton.Text</w:t>
+      </w:r>
+      <w:r>
+        <w:rPr>
+          <w:sz w:val="22"/>
+          <w:szCs w:val="22"/>
+        </w:rPr>
+        <w:t xml:space="preserve"> resource key in the same resource file.</w:t>
       </w:r>
     </w:p>
     <w:p>
@@ -1668,6 +3522,13 @@
           <w:sz w:val="22"/>
           <w:szCs w:val="22"/>
         </w:rPr>
+        <w:t>ToolTip</w:t>
+      </w:r>
+      <w:r>
+        <w:rPr>
+          <w:sz w:val="22"/>
+          <w:szCs w:val="22"/>
+        </w:rPr>
         <w:t xml:space="preserve">ResourceKey </w:t>
       </w:r>
     </w:p>
@@ -1726,7 +3587,7 @@
           <w:sz w:val="22"/>
           <w:szCs w:val="22"/>
         </w:rPr>
-        <w:t xml:space="preserve">Text </w:t>
+        <w:t>CssClass</w:t>
       </w:r>
     </w:p>
     <w:p>
@@ -1747,7 +3608,281 @@
           <w:sz w:val="22"/>
           <w:szCs w:val="22"/>
         </w:rPr>
-        <w:t xml:space="preserve">Any text you want to display. If a ResourceKey is also provided, the Text value will only be displayed if the key cannot be found. </w:t>
+        <w:t>The CSS class to apply to the hyperlink created by this tag.</w:t>
+      </w:r>
+    </w:p>
+    <w:p>
+      <w:pPr>
+        <w:pStyle w:val="Default"/>
+        <w:rPr>
+          <w:i/>
+          <w:iCs/>
+          <w:sz w:val="22"/>
+          <w:szCs w:val="22"/>
+        </w:rPr>
+      </w:pPr>
+      <w:r>
+        <w:rPr>
+          <w:rStyle w:val="SubtitleChar"/>
+          <w:sz w:val="22"/>
+          <w:szCs w:val="22"/>
+        </w:rPr>
+        <w:t>Example:</w:t>
+      </w:r>
+      <w:r>
+        <w:rPr>
+          <w:rFonts w:ascii="Cambria" w:hAnsi="Cambria" w:cs="Cambria"/>
+          <w:sz w:val="22"/>
+          <w:szCs w:val="22"/>
+        </w:rPr>
+        <w:t xml:space="preserve"> </w:t>
+      </w:r>
+      <w:r>
+        <w:rPr>
+          <w:i/>
+          <w:iCs/>
+          <w:sz w:val="22"/>
+          <w:szCs w:val="22"/>
+        </w:rPr>
+        <w:t>&lt;Engage:</w:t>
+      </w:r>
+      <w:r>
+        <w:rPr>
+          <w:i/>
+          <w:iCs/>
+          <w:sz w:val="22"/>
+          <w:szCs w:val="22"/>
+        </w:rPr>
+        <w:t>PreviousPage</w:t>
+      </w:r>
+      <w:r>
+        <w:rPr>
+          <w:i/>
+          <w:iCs/>
+          <w:sz w:val="22"/>
+          <w:szCs w:val="22"/>
+        </w:rPr>
+        <w:t xml:space="preserve"> </w:t>
+      </w:r>
+      <w:r>
+        <w:rPr>
+          <w:i/>
+          <w:iCs/>
+          <w:sz w:val="22"/>
+          <w:szCs w:val="22"/>
+        </w:rPr>
+        <w:t>ToolTip</w:t>
+      </w:r>
+      <w:r>
+        <w:rPr>
+          <w:i/>
+          <w:iCs/>
+          <w:sz w:val="22"/>
+          <w:szCs w:val="22"/>
+        </w:rPr>
+        <w:t>ResourceKey="</w:t>
+      </w:r>
+      <w:r>
+        <w:rPr>
+          <w:i/>
+          <w:iCs/>
+          <w:sz w:val="22"/>
+          <w:szCs w:val="22"/>
+        </w:rPr>
+        <w:t>Previous</w:t>
+      </w:r>
+      <w:r>
+        <w:rPr>
+          <w:i/>
+          <w:iCs/>
+          <w:sz w:val="22"/>
+          <w:szCs w:val="22"/>
+        </w:rPr>
+        <w:t xml:space="preserve">" </w:t>
+      </w:r>
+      <w:r>
+        <w:rPr>
+          <w:i/>
+          <w:iCs/>
+          <w:sz w:val="22"/>
+          <w:szCs w:val="22"/>
+        </w:rPr>
+        <w:t>CssClass</w:t>
+      </w:r>
+      <w:r>
+        <w:rPr>
+          <w:i/>
+          <w:iCs/>
+          <w:sz w:val="22"/>
+          <w:szCs w:val="22"/>
+        </w:rPr>
+        <w:t>=”</w:t>
+      </w:r>
+      <w:r>
+        <w:rPr>
+          <w:i/>
+          <w:iCs/>
+          <w:sz w:val="22"/>
+          <w:szCs w:val="22"/>
+        </w:rPr>
+        <w:t>CommandButton</w:t>
+      </w:r>
+      <w:r>
+        <w:rPr>
+          <w:i/>
+          <w:iCs/>
+          <w:sz w:val="22"/>
+          <w:szCs w:val="22"/>
+        </w:rPr>
+        <w:t xml:space="preserve">” /&gt; </w:t>
+      </w:r>
+    </w:p>
+    <w:p>
+      <w:pPr>
+        <w:pStyle w:val="Heading3"/>
+        <w:rPr>
+          <w:szCs w:val="22"/>
+        </w:rPr>
+      </w:pPr>
+      <w:r>
+        <w:rPr>
+          <w:rFonts w:cs="Trebuchet MS"/>
+          <w:szCs w:val="22"/>
+        </w:rPr>
+        <w:lastRenderedPageBreak/>
+        <w:t xml:space="preserve">Tag: </w:t>
+      </w:r>
+      <w:r>
+        <w:rPr>
+          <w:szCs w:val="22"/>
+        </w:rPr>
+        <w:t>Engage:</w:t>
+      </w:r>
+      <w:r>
+        <w:rPr>
+          <w:szCs w:val="22"/>
+        </w:rPr>
+        <w:t>NextPage</w:t>
+      </w:r>
+      <w:r>
+        <w:rPr>
+          <w:szCs w:val="22"/>
+        </w:rPr>
+        <w:t xml:space="preserve"> </w:t>
+      </w:r>
+    </w:p>
+    <w:p>
+      <w:pPr>
+        <w:pStyle w:val="Default"/>
+        <w:keepNext/>
+        <w:rPr>
+          <w:sz w:val="22"/>
+          <w:szCs w:val="22"/>
+        </w:rPr>
+      </w:pPr>
+      <w:r>
+        <w:rPr>
+          <w:rStyle w:val="SubtitleChar"/>
+          <w:sz w:val="22"/>
+          <w:szCs w:val="22"/>
+        </w:rPr>
+        <w:t>Purpose:</w:t>
+      </w:r>
+      <w:r>
+        <w:rPr>
+          <w:rFonts w:ascii="Cambria" w:hAnsi="Cambria" w:cs="Cambria"/>
+          <w:sz w:val="22"/>
+          <w:szCs w:val="22"/>
+        </w:rPr>
+        <w:t xml:space="preserve"> </w:t>
+      </w:r>
+      <w:r>
+        <w:rPr>
+          <w:sz w:val="22"/>
+          <w:szCs w:val="22"/>
+        </w:rPr>
+        <w:t xml:space="preserve">This entity displays a link </w:t>
+      </w:r>
+      <w:r>
+        <w:rPr>
+          <w:sz w:val="22"/>
+          <w:szCs w:val="22"/>
+        </w:rPr>
+        <w:t>to the next page in this list, if there is a next page</w:t>
+      </w:r>
+      <w:r>
+        <w:rPr>
+          <w:sz w:val="22"/>
+          <w:szCs w:val="22"/>
+        </w:rPr>
+        <w:t xml:space="preserve">. If a </w:t>
+      </w:r>
+      <w:r>
+        <w:rPr>
+          <w:sz w:val="22"/>
+          <w:szCs w:val="22"/>
+        </w:rPr>
+        <w:t>ToolTip</w:t>
+      </w:r>
+      <w:r>
+        <w:rPr>
+          <w:sz w:val="22"/>
+          <w:szCs w:val="22"/>
+        </w:rPr>
+        <w:t xml:space="preserve">ResourceKey is provided, the </w:t>
+      </w:r>
+      <w:r>
+        <w:rPr>
+          <w:sz w:val="22"/>
+          <w:szCs w:val="22"/>
+        </w:rPr>
+        <w:t xml:space="preserve">tooltip text </w:t>
+      </w:r>
+      <w:r>
+        <w:rPr>
+          <w:sz w:val="22"/>
+          <w:szCs w:val="22"/>
+        </w:rPr>
+        <w:t xml:space="preserve">comes from the Template.resx resource file. </w:t>
+      </w:r>
+      <w:r>
+        <w:rPr>
+          <w:sz w:val="22"/>
+          <w:szCs w:val="22"/>
+        </w:rPr>
+        <w:t xml:space="preserve">The link text is defined in the </w:t>
+      </w:r>
+      <w:r>
+        <w:rPr>
+          <w:i/>
+          <w:sz w:val="22"/>
+          <w:szCs w:val="22"/>
+        </w:rPr>
+        <w:t>NextButton.Text</w:t>
+      </w:r>
+      <w:r>
+        <w:rPr>
+          <w:sz w:val="22"/>
+          <w:szCs w:val="22"/>
+        </w:rPr>
+        <w:t xml:space="preserve"> resource key in the same resource file.</w:t>
+      </w:r>
+    </w:p>
+    <w:p>
+      <w:pPr>
+        <w:pStyle w:val="Subtitle"/>
+        <w:keepNext/>
+        <w:rPr>
+          <w:sz w:val="22"/>
+          <w:szCs w:val="22"/>
+        </w:rPr>
+      </w:pPr>
+      <w:r>
+        <w:rPr>
+          <w:sz w:val="22"/>
+          <w:szCs w:val="22"/>
+        </w:rPr>
+        <w:t xml:space="preserve">Attribute/Value: </w:t>
       </w:r>
     </w:p>
     <w:p>
@@ -1768,7 +3903,14 @@
           <w:sz w:val="22"/>
           <w:szCs w:val="22"/>
         </w:rPr>
-        <w:t>CssClass</w:t>
+        <w:t>ToolTip</w:t>
+      </w:r>
+      <w:r>
+        <w:rPr>
+          <w:sz w:val="22"/>
+          <w:szCs w:val="22"/>
+        </w:rPr>
+        <w:t xml:space="preserve">ResourceKey </w:t>
       </w:r>
     </w:p>
     <w:p>
@@ -1789,911 +3931,23 @@
           <w:sz w:val="22"/>
           <w:szCs w:val="22"/>
         </w:rPr>
-        <w:t>The CSS class to apply to the hyperlink created by this tag.</w:t>
-      </w:r>
-    </w:p>
-    <w:p>
-      <w:pPr>
-        <w:pStyle w:val="Default"/>
-        <w:rPr>
-          <w:i/>
-          <w:iCs/>
-          <w:sz w:val="22"/>
-          <w:szCs w:val="22"/>
-        </w:rPr>
-      </w:pPr>
-      <w:r>
-        <w:rPr>
-          <w:rStyle w:val="SubtitleChar"/>
-          <w:sz w:val="22"/>
-          <w:szCs w:val="22"/>
-        </w:rPr>
-        <w:t>Example:</w:t>
-      </w:r>
-      <w:r>
-        <w:rPr>
-          <w:rFonts w:ascii="Cambria" w:hAnsi="Cambria" w:cs="Cambria"/>
-          <w:sz w:val="22"/>
-          <w:szCs w:val="22"/>
-        </w:rPr>
-        <w:t xml:space="preserve"> </w:t>
-      </w:r>
-      <w:r>
-        <w:rPr>
-          <w:i/>
-          <w:iCs/>
-          <w:sz w:val="22"/>
-          <w:szCs w:val="22"/>
-        </w:rPr>
-        <w:t xml:space="preserve">&lt;Engage:BackHyperlink ResourceKey="Back" Text=”Back to Listing” /&gt; </w:t>
-      </w:r>
-    </w:p>
-    <w:p>
-      <w:pPr>
-        <w:pStyle w:val="Heading3"/>
-        <w:rPr>
-          <w:szCs w:val="22"/>
-        </w:rPr>
-      </w:pPr>
-      <w:r>
-        <w:rPr>
-          <w:szCs w:val="22"/>
-        </w:rPr>
-        <w:lastRenderedPageBreak/>
-        <w:t>Tag: Engage:Duration</w:t>
-      </w:r>
-    </w:p>
-    <w:p>
-      <w:pPr>
-        <w:keepNext/>
-        <w:rPr>
-          <w:rFonts w:asciiTheme="minorHAnsi" w:hAnsiTheme="minorHAnsi"/>
-          <w:sz w:val="22"/>
-          <w:szCs w:val="22"/>
-        </w:rPr>
-      </w:pPr>
-      <w:r>
-        <w:rPr>
-          <w:rStyle w:val="SubtitleChar"/>
-          <w:sz w:val="22"/>
-          <w:szCs w:val="22"/>
-        </w:rPr>
-        <w:t>Purpose:</w:t>
-      </w:r>
-      <w:r>
-        <w:rPr>
-          <w:sz w:val="22"/>
-          <w:szCs w:val="22"/>
-        </w:rPr>
-        <w:t xml:space="preserve"> </w:t>
-      </w:r>
-      <w:r>
-        <w:rPr>
-          <w:rFonts w:asciiTheme="minorHAnsi" w:hAnsiTheme="minorHAnsi"/>
-          <w:sz w:val="22"/>
-          <w:szCs w:val="22"/>
-        </w:rPr>
-        <w:t xml:space="preserve">This entity displays the range of time that an event takes place in a “smart” format.  For instance, if the event takes place for a couple of hours during just one day, it will (by default) say something like </w:t>
-      </w:r>
-      <w:r>
-        <w:rPr>
-          <w:rFonts w:asciiTheme="minorHAnsi" w:hAnsiTheme="minorHAnsi"/>
-          <w:i/>
-          <w:sz w:val="22"/>
-          <w:szCs w:val="22"/>
-        </w:rPr>
-        <w:t>Wednesday, February 4, 2009, 01:00PM - 02:30PM</w:t>
-      </w:r>
-      <w:r>
-        <w:rPr>
-          <w:rFonts w:asciiTheme="minorHAnsi" w:hAnsiTheme="minorHAnsi"/>
-          <w:sz w:val="22"/>
-          <w:szCs w:val="22"/>
-        </w:rPr>
-        <w:t xml:space="preserve">, but if it takes place over multiple days, it will include both days </w:t>
-      </w:r>
-      <w:r>
-        <w:rPr>
-          <w:rFonts w:asciiTheme="minorHAnsi" w:hAnsiTheme="minorHAnsi"/>
-          <w:sz w:val="22"/>
-          <w:szCs w:val="22"/>
-        </w:rPr>
-        <w:t>in the text (</w:t>
-      </w:r>
-      <w:r>
-        <w:rPr>
-          <w:rFonts w:asciiTheme="minorHAnsi" w:hAnsiTheme="minorHAnsi"/>
-          <w:i/>
-          <w:sz w:val="22"/>
-          <w:szCs w:val="22"/>
-        </w:rPr>
-        <w:t>Sunday, December 27, 2009, 07:00PM - Monday, December 28, 04:00AM</w:t>
-      </w:r>
-      <w:r>
-        <w:rPr>
-          <w:rFonts w:asciiTheme="minorHAnsi" w:hAnsiTheme="minorHAnsi"/>
-          <w:sz w:val="22"/>
-          <w:szCs w:val="22"/>
-        </w:rPr>
-        <w:t xml:space="preserve">), etc.  These formats can </w:t>
-      </w:r>
-      <w:r>
-        <w:rPr>
-          <w:rFonts w:asciiTheme="minorHAnsi" w:hAnsiTheme="minorHAnsi"/>
-          <w:sz w:val="22"/>
-          <w:szCs w:val="22"/>
-        </w:rPr>
-        <w:t xml:space="preserve">also </w:t>
-      </w:r>
-      <w:r>
-        <w:rPr>
-          <w:rFonts w:asciiTheme="minorHAnsi" w:hAnsiTheme="minorHAnsi"/>
-          <w:sz w:val="22"/>
-          <w:szCs w:val="22"/>
-        </w:rPr>
-        <w:t xml:space="preserve">be changed by editing the </w:t>
-      </w:r>
-      <w:r>
-        <w:rPr>
-          <w:rFonts w:asciiTheme="minorHAnsi" w:hAnsiTheme="minorHAnsi"/>
-          <w:sz w:val="22"/>
-          <w:szCs w:val="22"/>
-        </w:rPr>
-        <w:t xml:space="preserve">four </w:t>
-      </w:r>
-      <w:r>
-        <w:rPr>
-          <w:rFonts w:asciiTheme="minorHAnsi" w:hAnsiTheme="minorHAnsi"/>
-          <w:sz w:val="22"/>
-          <w:szCs w:val="22"/>
-        </w:rPr>
-        <w:t>“Timespan</w:t>
-      </w:r>
-      <w:r>
-        <w:rPr>
-          <w:rFonts w:asciiTheme="minorHAnsi" w:hAnsiTheme="minorHAnsi"/>
-          <w:sz w:val="22"/>
-          <w:szCs w:val="22"/>
-        </w:rPr>
-        <w:t>…</w:t>
-      </w:r>
-      <w:r>
-        <w:rPr>
-          <w:rFonts w:asciiTheme="minorHAnsi" w:hAnsiTheme="minorHAnsi"/>
-          <w:sz w:val="22"/>
-          <w:szCs w:val="22"/>
-        </w:rPr>
-        <w:t>” resource keys in the</w:t>
-      </w:r>
-      <w:r>
-        <w:rPr>
-          <w:rFonts w:asciiTheme="minorHAnsi" w:hAnsiTheme="minorHAnsi"/>
-          <w:sz w:val="22"/>
-          <w:szCs w:val="22"/>
-        </w:rPr>
-        <w:t xml:space="preserve"> module’s</w:t>
-      </w:r>
-      <w:r>
-        <w:rPr>
-          <w:rFonts w:asciiTheme="minorHAnsi" w:hAnsiTheme="minorHAnsi"/>
-          <w:sz w:val="22"/>
-          <w:szCs w:val="22"/>
-        </w:rPr>
-        <w:t xml:space="preserve"> SharedResources.resx resource file</w:t>
-      </w:r>
-      <w:r>
-        <w:rPr>
-          <w:rFonts w:asciiTheme="minorHAnsi" w:hAnsiTheme="minorHAnsi"/>
-          <w:sz w:val="22"/>
-          <w:szCs w:val="22"/>
-        </w:rPr>
-        <w:t>.</w:t>
-      </w:r>
-    </w:p>
-    <w:p>
-      <w:pPr>
-        <w:pStyle w:val="Default"/>
-        <w:rPr>
-          <w:i/>
-          <w:iCs/>
-          <w:sz w:val="22"/>
-          <w:szCs w:val="22"/>
-        </w:rPr>
-      </w:pPr>
-      <w:r>
-        <w:rPr>
-          <w:rStyle w:val="SubtitleChar"/>
-          <w:sz w:val="22"/>
-          <w:szCs w:val="22"/>
-        </w:rPr>
-        <w:t>Example:</w:t>
-      </w:r>
-      <w:r>
-        <w:rPr>
-          <w:rFonts w:ascii="Cambria" w:hAnsi="Cambria" w:cs="Cambria"/>
-          <w:sz w:val="22"/>
-          <w:szCs w:val="22"/>
-        </w:rPr>
-        <w:t xml:space="preserve"> </w:t>
-      </w:r>
-      <w:r>
-        <w:rPr>
-          <w:i/>
-          <w:iCs/>
-          <w:sz w:val="22"/>
-          <w:szCs w:val="22"/>
-        </w:rPr>
-        <w:t xml:space="preserve">&lt;Engage:Duration/&gt; </w:t>
-      </w:r>
-    </w:p>
-    <w:p>
-      <w:pPr>
-        <w:pStyle w:val="Heading3"/>
-        <w:rPr>
-          <w:szCs w:val="22"/>
-        </w:rPr>
-      </w:pPr>
-      <w:r>
-        <w:rPr>
-          <w:rFonts w:cs="Trebuchet MS"/>
-          <w:szCs w:val="22"/>
-        </w:rPr>
-        <w:t xml:space="preserve">Tag: </w:t>
-      </w:r>
-      <w:r>
-        <w:rPr>
-          <w:szCs w:val="22"/>
-        </w:rPr>
-        <w:t xml:space="preserve">Engage:EditEventButton </w:t>
-      </w:r>
-    </w:p>
-    <w:p>
-      <w:pPr>
-        <w:pStyle w:val="Default"/>
-        <w:keepNext/>
-        <w:rPr>
-          <w:sz w:val="22"/>
-          <w:szCs w:val="22"/>
-        </w:rPr>
-      </w:pPr>
-      <w:r>
-        <w:rPr>
-          <w:rStyle w:val="SubtitleChar"/>
-          <w:sz w:val="22"/>
-          <w:szCs w:val="22"/>
-        </w:rPr>
-        <w:t>Purpose:</w:t>
-      </w:r>
-      <w:r>
-        <w:rPr>
-          <w:rFonts w:ascii="Cambria" w:hAnsi="Cambria" w:cs="Cambria"/>
-          <w:sz w:val="22"/>
-          <w:szCs w:val="22"/>
-        </w:rPr>
-        <w:t xml:space="preserve"> </w:t>
-      </w:r>
-      <w:r>
-        <w:rPr>
-          <w:sz w:val="22"/>
-          <w:szCs w:val="22"/>
-        </w:rPr>
-        <w:t xml:space="preserve">This entity displays a button that directs to the edit page for its event when clicked. This is only displayed for users with edit rights to the module. </w:t>
-      </w:r>
-    </w:p>
-    <w:p>
-      <w:pPr>
-        <w:pStyle w:val="Default"/>
-        <w:rPr>
-          <w:sz w:val="22"/>
-          <w:szCs w:val="22"/>
-        </w:rPr>
-      </w:pPr>
-      <w:r>
-        <w:rPr>
-          <w:rStyle w:val="SubtitleChar"/>
-          <w:sz w:val="22"/>
-          <w:szCs w:val="22"/>
-        </w:rPr>
-        <w:t>Example:</w:t>
-      </w:r>
-      <w:r>
-        <w:rPr>
-          <w:rFonts w:ascii="Cambria" w:hAnsi="Cambria" w:cs="Cambria"/>
-          <w:sz w:val="22"/>
-          <w:szCs w:val="22"/>
-        </w:rPr>
-        <w:t xml:space="preserve"> </w:t>
-      </w:r>
-      <w:r>
-        <w:rPr>
-          <w:i/>
-          <w:iCs/>
-          <w:sz w:val="22"/>
-          <w:szCs w:val="22"/>
-        </w:rPr>
-        <w:t xml:space="preserve">&lt;Engage:EditEventButton/&gt; </w:t>
-      </w:r>
-    </w:p>
-    <w:p>
-      <w:pPr>
-        <w:pStyle w:val="Heading3"/>
-        <w:rPr>
-          <w:szCs w:val="22"/>
-        </w:rPr>
-      </w:pPr>
-      <w:r>
-        <w:rPr>
-          <w:rFonts w:cs="Trebuchet MS"/>
-          <w:szCs w:val="22"/>
-        </w:rPr>
-        <w:t xml:space="preserve">Tag: </w:t>
-      </w:r>
-      <w:r>
-        <w:rPr>
-          <w:szCs w:val="22"/>
-        </w:rPr>
-        <w:t xml:space="preserve">Engage:ViewResponsesButton </w:t>
-      </w:r>
-    </w:p>
-    <w:p>
-      <w:pPr>
-        <w:pStyle w:val="Default"/>
-        <w:keepNext/>
-        <w:rPr>
-          <w:sz w:val="22"/>
-          <w:szCs w:val="22"/>
-        </w:rPr>
-      </w:pPr>
-      <w:r>
-        <w:rPr>
-          <w:rStyle w:val="SubtitleChar"/>
-          <w:sz w:val="22"/>
-          <w:szCs w:val="22"/>
-        </w:rPr>
-        <w:t xml:space="preserve">Purpose: </w:t>
-      </w:r>
-      <w:r>
-        <w:rPr>
-          <w:sz w:val="22"/>
-          <w:szCs w:val="22"/>
-        </w:rPr>
-        <w:t xml:space="preserve">This entity displays a button that directs you to the responses page for its Event. This is only displayed for users with edit rights to the module. </w:t>
-      </w:r>
-    </w:p>
-    <w:p>
-      <w:pPr>
-        <w:pStyle w:val="Default"/>
-        <w:rPr>
-          <w:i/>
-          <w:iCs/>
-          <w:sz w:val="22"/>
-          <w:szCs w:val="22"/>
-        </w:rPr>
-      </w:pPr>
-      <w:r>
-        <w:rPr>
-          <w:rStyle w:val="SubtitleChar"/>
-          <w:sz w:val="22"/>
-          <w:szCs w:val="22"/>
-        </w:rPr>
-        <w:t xml:space="preserve">Example: </w:t>
-      </w:r>
-      <w:r>
-        <w:rPr>
-          <w:i/>
-          <w:iCs/>
-          <w:sz w:val="22"/>
-          <w:szCs w:val="22"/>
-        </w:rPr>
-        <w:t xml:space="preserve">&lt;Engage:ViewResponsesButton/&gt; </w:t>
-      </w:r>
-    </w:p>
-    <w:p>
-      <w:pPr>
-        <w:pStyle w:val="Heading3"/>
-        <w:rPr>
-          <w:szCs w:val="22"/>
-        </w:rPr>
-      </w:pPr>
-      <w:r>
-        <w:rPr>
-          <w:rFonts w:cs="Trebuchet MS"/>
-          <w:szCs w:val="22"/>
-        </w:rPr>
-        <w:t xml:space="preserve">Tag: </w:t>
-      </w:r>
-      <w:r>
-        <w:rPr>
-          <w:szCs w:val="22"/>
-        </w:rPr>
-        <w:t xml:space="preserve">Engage:RegisterButton </w:t>
-      </w:r>
-    </w:p>
-    <w:p>
-      <w:pPr>
-        <w:pStyle w:val="Default"/>
-        <w:keepNext/>
-        <w:rPr>
-          <w:sz w:val="22"/>
-          <w:szCs w:val="22"/>
-        </w:rPr>
-      </w:pPr>
-      <w:r>
-        <w:rPr>
-          <w:rStyle w:val="SubtitleChar"/>
-          <w:sz w:val="22"/>
-          <w:szCs w:val="22"/>
-        </w:rPr>
-        <w:t>Purpose:</w:t>
-      </w:r>
-      <w:r>
-        <w:rPr>
-          <w:rFonts w:ascii="Cambria" w:hAnsi="Cambria" w:cs="Cambria"/>
-          <w:sz w:val="22"/>
-          <w:szCs w:val="22"/>
-        </w:rPr>
-        <w:t xml:space="preserve"> </w:t>
-      </w:r>
-      <w:r>
-        <w:rPr>
-          <w:sz w:val="22"/>
-          <w:szCs w:val="22"/>
-        </w:rPr>
-        <w:t xml:space="preserve">This entity displays a button that directs you to the registration page for its Event. If the user is not logged in, they are directed a page telling them to login or register. Only registered users can register for an event. This button is not displayed if the event has been cancelled, has already ended, or is not set to allow registrations. </w:t>
-      </w:r>
-    </w:p>
-    <w:p>
-      <w:pPr>
-        <w:pStyle w:val="Default"/>
-        <w:rPr>
-          <w:i/>
-          <w:iCs/>
-          <w:sz w:val="22"/>
-          <w:szCs w:val="22"/>
-        </w:rPr>
-      </w:pPr>
-      <w:r>
-        <w:rPr>
-          <w:rStyle w:val="SubtitleChar"/>
-          <w:sz w:val="22"/>
-          <w:szCs w:val="22"/>
-        </w:rPr>
-        <w:t>Example:</w:t>
-      </w:r>
-      <w:r>
-        <w:rPr>
-          <w:rFonts w:ascii="Cambria" w:hAnsi="Cambria" w:cs="Cambria"/>
-          <w:sz w:val="22"/>
-          <w:szCs w:val="22"/>
-        </w:rPr>
-        <w:t xml:space="preserve"> </w:t>
-      </w:r>
-      <w:r>
-        <w:rPr>
-          <w:i/>
-          <w:iCs/>
-          <w:sz w:val="22"/>
-          <w:szCs w:val="22"/>
-        </w:rPr>
-        <w:t xml:space="preserve">&lt;Engage:RegisterButton/&gt; </w:t>
-      </w:r>
-    </w:p>
-    <w:p>
-      <w:pPr>
-        <w:pStyle w:val="Heading3"/>
-        <w:rPr>
-          <w:szCs w:val="22"/>
-        </w:rPr>
-      </w:pPr>
-      <w:r>
-        <w:rPr>
-          <w:rFonts w:cs="Trebuchet MS"/>
-          <w:szCs w:val="22"/>
-        </w:rPr>
-        <w:t xml:space="preserve">Tag: </w:t>
-      </w:r>
-      <w:r>
-        <w:rPr>
-          <w:szCs w:val="22"/>
-        </w:rPr>
-        <w:t xml:space="preserve">Engage:AddToCalendarButton </w:t>
-      </w:r>
-    </w:p>
-    <w:p>
-      <w:pPr>
-        <w:pStyle w:val="Default"/>
-        <w:keepNext/>
-        <w:rPr>
-          <w:sz w:val="22"/>
-          <w:szCs w:val="22"/>
-        </w:rPr>
-      </w:pPr>
-      <w:r>
-        <w:rPr>
-          <w:rStyle w:val="SubtitleChar"/>
-          <w:sz w:val="22"/>
-          <w:szCs w:val="22"/>
-        </w:rPr>
-        <w:t>Purpose:</w:t>
-      </w:r>
-      <w:r>
-        <w:rPr>
-          <w:rFonts w:ascii="Cambria" w:hAnsi="Cambria" w:cs="Cambria"/>
-          <w:sz w:val="22"/>
-          <w:szCs w:val="22"/>
-        </w:rPr>
-        <w:t xml:space="preserve"> </w:t>
-      </w:r>
-      <w:r>
-        <w:rPr>
-          <w:sz w:val="22"/>
-          <w:szCs w:val="22"/>
-        </w:rPr>
-        <w:t xml:space="preserve">This entity displays a button that causes the user to download an iCalendar file to import into their calendar. It is not displayed if the event has been cancelled or has already ended. </w:t>
-      </w:r>
-    </w:p>
-    <w:p>
-      <w:pPr>
-        <w:pStyle w:val="Default"/>
-        <w:rPr>
-          <w:i/>
-          <w:iCs/>
-          <w:sz w:val="22"/>
-          <w:szCs w:val="22"/>
-        </w:rPr>
-      </w:pPr>
-      <w:r>
-        <w:rPr>
-          <w:rStyle w:val="SubtitleChar"/>
-          <w:sz w:val="22"/>
-          <w:szCs w:val="22"/>
-        </w:rPr>
-        <w:t>Example:</w:t>
-      </w:r>
-      <w:r>
-        <w:rPr>
-          <w:rFonts w:ascii="Cambria" w:hAnsi="Cambria" w:cs="Cambria"/>
-          <w:sz w:val="22"/>
-          <w:szCs w:val="22"/>
-        </w:rPr>
-        <w:t xml:space="preserve"> </w:t>
-      </w:r>
-      <w:r>
-        <w:rPr>
-          <w:i/>
-          <w:iCs/>
-          <w:sz w:val="22"/>
-          <w:szCs w:val="22"/>
-        </w:rPr>
-        <w:t xml:space="preserve">&lt;Engage:AddToCalendarButton/&gt; </w:t>
-      </w:r>
-    </w:p>
-    <w:p>
-      <w:pPr>
-        <w:pStyle w:val="Heading3"/>
-        <w:rPr>
-          <w:szCs w:val="22"/>
-        </w:rPr>
-      </w:pPr>
-      <w:r>
-        <w:rPr>
-          <w:rFonts w:cs="Trebuchet MS"/>
-          <w:szCs w:val="22"/>
-        </w:rPr>
-        <w:t xml:space="preserve">Tag: </w:t>
-      </w:r>
-      <w:r>
-        <w:rPr>
-          <w:szCs w:val="22"/>
-        </w:rPr>
-        <w:t xml:space="preserve">Engage:DeleteButton </w:t>
-      </w:r>
-    </w:p>
-    <w:p>
-      <w:pPr>
-        <w:pStyle w:val="Default"/>
-        <w:keepNext/>
-        <w:rPr>
-          <w:sz w:val="22"/>
-          <w:szCs w:val="22"/>
-        </w:rPr>
-      </w:pPr>
-      <w:r>
-        <w:rPr>
-          <w:rStyle w:val="SubtitleChar"/>
-          <w:sz w:val="22"/>
-          <w:szCs w:val="22"/>
-        </w:rPr>
-        <w:t>Purpose:</w:t>
-      </w:r>
-      <w:r>
-        <w:rPr>
-          <w:rFonts w:ascii="Cambria" w:hAnsi="Cambria" w:cs="Cambria"/>
-          <w:sz w:val="22"/>
-          <w:szCs w:val="22"/>
-        </w:rPr>
-        <w:t xml:space="preserve"> </w:t>
-      </w:r>
-      <w:r>
-        <w:rPr>
-          <w:sz w:val="22"/>
-          <w:szCs w:val="22"/>
-        </w:rPr>
-        <w:t xml:space="preserve">This entity displays a button that deletes its event when clicked. This is only displayed for users with edit rights to the module. </w:t>
-      </w:r>
-    </w:p>
-    <w:p>
-      <w:pPr>
-        <w:pStyle w:val="Default"/>
-        <w:rPr>
-          <w:i/>
-          <w:iCs/>
-          <w:sz w:val="22"/>
-          <w:szCs w:val="22"/>
-        </w:rPr>
-      </w:pPr>
-      <w:r>
-        <w:rPr>
-          <w:rStyle w:val="SubtitleChar"/>
-          <w:sz w:val="22"/>
-          <w:szCs w:val="22"/>
-        </w:rPr>
-        <w:t>Example:</w:t>
-      </w:r>
-      <w:r>
-        <w:rPr>
-          <w:rFonts w:ascii="Cambria" w:hAnsi="Cambria" w:cs="Cambria"/>
-          <w:sz w:val="22"/>
-          <w:szCs w:val="22"/>
-        </w:rPr>
-        <w:t xml:space="preserve"> </w:t>
-      </w:r>
-      <w:r>
-        <w:rPr>
-          <w:i/>
-          <w:iCs/>
-          <w:sz w:val="22"/>
-          <w:szCs w:val="22"/>
-        </w:rPr>
-        <w:t xml:space="preserve">&lt;Engage:DeleteButton/&gt; </w:t>
-      </w:r>
-    </w:p>
-    <w:p>
-      <w:pPr>
-        <w:pStyle w:val="Heading3"/>
-        <w:rPr>
-          <w:szCs w:val="22"/>
-        </w:rPr>
-      </w:pPr>
-      <w:r>
-        <w:rPr>
-          <w:rFonts w:cs="Trebuchet MS"/>
-          <w:szCs w:val="22"/>
-        </w:rPr>
-        <w:t xml:space="preserve">Tag: </w:t>
-      </w:r>
-      <w:r>
-        <w:rPr>
-          <w:szCs w:val="22"/>
-        </w:rPr>
-        <w:t xml:space="preserve">Engage:CancelButton </w:t>
-      </w:r>
-    </w:p>
-    <w:p>
-      <w:pPr>
-        <w:pStyle w:val="Default"/>
-        <w:keepNext/>
-        <w:rPr>
-          <w:sz w:val="22"/>
-          <w:szCs w:val="22"/>
-        </w:rPr>
-      </w:pPr>
-      <w:r>
-        <w:rPr>
-          <w:rStyle w:val="SubtitleChar"/>
-          <w:sz w:val="22"/>
-          <w:szCs w:val="22"/>
-        </w:rPr>
-        <w:t>Purpose:</w:t>
-      </w:r>
-      <w:r>
-        <w:rPr>
-          <w:rFonts w:ascii="Cambria" w:hAnsi="Cambria" w:cs="Cambria"/>
-          <w:sz w:val="22"/>
-          <w:szCs w:val="22"/>
-        </w:rPr>
-        <w:t xml:space="preserve"> </w:t>
-      </w:r>
-      <w:r>
-        <w:rPr>
-          <w:sz w:val="22"/>
-          <w:szCs w:val="22"/>
-        </w:rPr>
-        <w:t xml:space="preserve">This entity displays a button that cancels its event when clicked. This is only displayed for users with edit rights to the module. </w:t>
-      </w:r>
-    </w:p>
-    <w:p>
-      <w:pPr>
-        <w:pStyle w:val="Default"/>
-        <w:rPr>
-          <w:i/>
-          <w:iCs/>
-          <w:sz w:val="22"/>
-          <w:szCs w:val="22"/>
-        </w:rPr>
-      </w:pPr>
-      <w:r>
-        <w:rPr>
-          <w:rStyle w:val="SubtitleChar"/>
-          <w:sz w:val="22"/>
-          <w:szCs w:val="22"/>
-        </w:rPr>
-        <w:t>Example:</w:t>
-      </w:r>
-      <w:r>
-        <w:rPr>
-          <w:rFonts w:ascii="Cambria" w:hAnsi="Cambria" w:cs="Cambria"/>
-          <w:sz w:val="22"/>
-          <w:szCs w:val="22"/>
-        </w:rPr>
-        <w:t xml:space="preserve"> </w:t>
-      </w:r>
-      <w:r>
-        <w:rPr>
-          <w:i/>
-          <w:iCs/>
-          <w:sz w:val="22"/>
-          <w:szCs w:val="22"/>
-        </w:rPr>
-        <w:t xml:space="preserve">&lt;Engage:CancelButton/&gt; </w:t>
-      </w:r>
-    </w:p>
-    <w:p>
-      <w:pPr>
-        <w:pStyle w:val="Heading3"/>
-        <w:rPr>
-          <w:szCs w:val="22"/>
-        </w:rPr>
-      </w:pPr>
-      <w:r>
-        <w:rPr>
-          <w:rFonts w:cs="Trebuchet MS"/>
-          <w:szCs w:val="22"/>
-        </w:rPr>
-        <w:lastRenderedPageBreak/>
-        <w:t xml:space="preserve">Tag: </w:t>
-      </w:r>
-      <w:r>
-        <w:rPr>
-          <w:szCs w:val="22"/>
-        </w:rPr>
-        <w:t>Engage:</w:t>
-      </w:r>
-      <w:r>
-        <w:rPr>
-          <w:szCs w:val="22"/>
-        </w:rPr>
-        <w:t>PreviousPage</w:t>
-      </w:r>
-      <w:r>
-        <w:rPr>
-          <w:szCs w:val="22"/>
-        </w:rPr>
-        <w:t xml:space="preserve"> </w:t>
-      </w:r>
-    </w:p>
-    <w:p>
-      <w:pPr>
-        <w:pStyle w:val="Default"/>
-        <w:keepNext/>
-        <w:rPr>
-          <w:sz w:val="22"/>
-          <w:szCs w:val="22"/>
-        </w:rPr>
-      </w:pPr>
-      <w:r>
-        <w:rPr>
-          <w:rStyle w:val="SubtitleChar"/>
-          <w:sz w:val="22"/>
-          <w:szCs w:val="22"/>
-        </w:rPr>
-        <w:t>Purpose:</w:t>
-      </w:r>
-      <w:r>
-        <w:rPr>
-          <w:rFonts w:ascii="Cambria" w:hAnsi="Cambria" w:cs="Cambria"/>
-          <w:sz w:val="22"/>
-          <w:szCs w:val="22"/>
-        </w:rPr>
-        <w:t xml:space="preserve"> </w:t>
-      </w:r>
-      <w:r>
-        <w:rPr>
-          <w:sz w:val="22"/>
-          <w:szCs w:val="22"/>
-        </w:rPr>
-        <w:t xml:space="preserve">This entity displays a link </w:t>
-      </w:r>
-      <w:r>
-        <w:rPr>
-          <w:sz w:val="22"/>
-          <w:szCs w:val="22"/>
-        </w:rPr>
-        <w:t>to the previous page in this list, if there is a previous page</w:t>
-      </w:r>
-      <w:r>
-        <w:rPr>
-          <w:sz w:val="22"/>
-          <w:szCs w:val="22"/>
-        </w:rPr>
-        <w:t xml:space="preserve">. If a </w:t>
-      </w:r>
-      <w:r>
-        <w:rPr>
-          <w:sz w:val="22"/>
-          <w:szCs w:val="22"/>
-        </w:rPr>
-        <w:t>ToolTip</w:t>
-      </w:r>
-      <w:r>
-        <w:rPr>
-          <w:sz w:val="22"/>
-          <w:szCs w:val="22"/>
-        </w:rPr>
-        <w:t xml:space="preserve">ResourceKey is provided, the </w:t>
-      </w:r>
-      <w:r>
-        <w:rPr>
-          <w:sz w:val="22"/>
-          <w:szCs w:val="22"/>
-        </w:rPr>
-        <w:t xml:space="preserve">tooltip text </w:t>
-      </w:r>
-      <w:r>
-        <w:rPr>
-          <w:sz w:val="22"/>
-          <w:szCs w:val="22"/>
-        </w:rPr>
-        <w:t xml:space="preserve">comes from the Template.resx resource file. </w:t>
-      </w:r>
-      <w:r>
-        <w:rPr>
-          <w:sz w:val="22"/>
-          <w:szCs w:val="22"/>
-        </w:rPr>
-        <w:t xml:space="preserve">The link text is defined in the </w:t>
-      </w:r>
-      <w:r>
-        <w:rPr>
-          <w:i/>
-          <w:sz w:val="22"/>
-          <w:szCs w:val="22"/>
-        </w:rPr>
-        <w:t>PreviousButton.Text</w:t>
-      </w:r>
-      <w:r>
-        <w:rPr>
-          <w:sz w:val="22"/>
-          <w:szCs w:val="22"/>
-        </w:rPr>
-        <w:t xml:space="preserve"> resource key in the same resource file.</w:t>
-      </w:r>
-    </w:p>
-    <w:p>
-      <w:pPr>
-        <w:pStyle w:val="Subtitle"/>
-        <w:keepNext/>
-        <w:rPr>
-          <w:sz w:val="22"/>
-          <w:szCs w:val="22"/>
-        </w:rPr>
-      </w:pPr>
-      <w:r>
-        <w:rPr>
-          <w:sz w:val="22"/>
-          <w:szCs w:val="22"/>
-        </w:rPr>
-        <w:t xml:space="preserve">Attribute/Value: </w:t>
+        <w:t xml:space="preserve">The name of any key in the Template.resx resource file. If the name does not contain a period (.), </w:t>
+      </w:r>
+      <w:r>
+        <w:rPr>
+          <w:i/>
+          <w:iCs/>
+          <w:sz w:val="22"/>
+          <w:szCs w:val="22"/>
+        </w:rPr>
+        <w:t xml:space="preserve">.Text </w:t>
+      </w:r>
+      <w:r>
+        <w:rPr>
+          <w:sz w:val="22"/>
+          <w:szCs w:val="22"/>
+        </w:rPr>
+        <w:t xml:space="preserve">will be appended to the key. </w:t>
       </w:r>
     </w:p>
     <w:p>
@@ -2714,14 +3968,7 @@
           <w:sz w:val="22"/>
           <w:szCs w:val="22"/>
         </w:rPr>
-        <w:t>ToolTip</w:t>
-      </w:r>
-      <w:r>
-        <w:rPr>
-          <w:sz w:val="22"/>
-          <w:szCs w:val="22"/>
-        </w:rPr>
-        <w:t xml:space="preserve">ResourceKey </w:t>
+        <w:t>CssClass</w:t>
       </w:r>
     </w:p>
     <w:p>
@@ -2742,23 +3989,266 @@
           <w:sz w:val="22"/>
           <w:szCs w:val="22"/>
         </w:rPr>
-        <w:t xml:space="preserve">The name of any key in the Template.resx resource file. If the name does not contain a period (.), </w:t>
-      </w:r>
-      <w:r>
-        <w:rPr>
-          <w:i/>
-          <w:iCs/>
-          <w:sz w:val="22"/>
-          <w:szCs w:val="22"/>
-        </w:rPr>
-        <w:t xml:space="preserve">.Text </w:t>
-      </w:r>
-      <w:r>
-        <w:rPr>
-          <w:sz w:val="22"/>
-          <w:szCs w:val="22"/>
-        </w:rPr>
-        <w:t xml:space="preserve">will be appended to the key. </w:t>
+        <w:t>The CSS class to apply to the hyperlink created by this tag.</w:t>
+      </w:r>
+    </w:p>
+    <w:p>
+      <w:pPr>
+        <w:pStyle w:val="Default"/>
+        <w:rPr>
+          <w:i/>
+          <w:iCs/>
+          <w:sz w:val="22"/>
+          <w:szCs w:val="22"/>
+        </w:rPr>
+      </w:pPr>
+      <w:r>
+        <w:rPr>
+          <w:rStyle w:val="SubtitleChar"/>
+          <w:sz w:val="22"/>
+          <w:szCs w:val="22"/>
+        </w:rPr>
+        <w:t>Example:</w:t>
+      </w:r>
+      <w:r>
+        <w:rPr>
+          <w:rFonts w:ascii="Cambria" w:hAnsi="Cambria" w:cs="Cambria"/>
+          <w:sz w:val="22"/>
+          <w:szCs w:val="22"/>
+        </w:rPr>
+        <w:t xml:space="preserve"> </w:t>
+      </w:r>
+      <w:r>
+        <w:rPr>
+          <w:i/>
+          <w:iCs/>
+          <w:sz w:val="22"/>
+          <w:szCs w:val="22"/>
+        </w:rPr>
+        <w:t>&lt;Engage:</w:t>
+      </w:r>
+      <w:r>
+        <w:rPr>
+          <w:i/>
+          <w:iCs/>
+          <w:sz w:val="22"/>
+          <w:szCs w:val="22"/>
+        </w:rPr>
+        <w:t>NextPage</w:t>
+      </w:r>
+      <w:r>
+        <w:rPr>
+          <w:i/>
+          <w:iCs/>
+          <w:sz w:val="22"/>
+          <w:szCs w:val="22"/>
+        </w:rPr>
+        <w:t xml:space="preserve"> </w:t>
+      </w:r>
+      <w:r>
+        <w:rPr>
+          <w:i/>
+          <w:iCs/>
+          <w:sz w:val="22"/>
+          <w:szCs w:val="22"/>
+        </w:rPr>
+        <w:t>ToolTip</w:t>
+      </w:r>
+      <w:r>
+        <w:rPr>
+          <w:i/>
+          <w:iCs/>
+          <w:sz w:val="22"/>
+          <w:szCs w:val="22"/>
+        </w:rPr>
+        <w:t>ResourceKey="</w:t>
+      </w:r>
+      <w:r>
+        <w:rPr>
+          <w:i/>
+          <w:iCs/>
+          <w:sz w:val="22"/>
+          <w:szCs w:val="22"/>
+        </w:rPr>
+        <w:t>Next</w:t>
+      </w:r>
+      <w:r>
+        <w:rPr>
+          <w:i/>
+          <w:iCs/>
+          <w:sz w:val="22"/>
+          <w:szCs w:val="22"/>
+        </w:rPr>
+        <w:t xml:space="preserve">" </w:t>
+      </w:r>
+      <w:r>
+        <w:rPr>
+          <w:i/>
+          <w:iCs/>
+          <w:sz w:val="22"/>
+          <w:szCs w:val="22"/>
+        </w:rPr>
+        <w:t>CssClass</w:t>
+      </w:r>
+      <w:r>
+        <w:rPr>
+          <w:i/>
+          <w:iCs/>
+          <w:sz w:val="22"/>
+          <w:szCs w:val="22"/>
+        </w:rPr>
+        <w:t>=”</w:t>
+      </w:r>
+      <w:r>
+        <w:rPr>
+          <w:i/>
+          <w:iCs/>
+          <w:sz w:val="22"/>
+          <w:szCs w:val="22"/>
+        </w:rPr>
+        <w:t>CommandButton</w:t>
+      </w:r>
+      <w:r>
+        <w:rPr>
+          <w:i/>
+          <w:iCs/>
+          <w:sz w:val="22"/>
+          <w:szCs w:val="22"/>
+        </w:rPr>
+        <w:t xml:space="preserve">” /&gt; </w:t>
+      </w:r>
+    </w:p>
+    <w:p>
+      <w:pPr>
+        <w:pStyle w:val="Heading3"/>
+        <w:rPr>
+          <w:szCs w:val="22"/>
+        </w:rPr>
+      </w:pPr>
+      <w:r>
+        <w:rPr>
+          <w:rFonts w:cs="Trebuchet MS"/>
+          <w:szCs w:val="22"/>
+        </w:rPr>
+        <w:t xml:space="preserve">Tag: </w:t>
+      </w:r>
+      <w:r>
+        <w:rPr>
+          <w:szCs w:val="22"/>
+        </w:rPr>
+        <w:t>Engage:</w:t>
+      </w:r>
+      <w:r>
+        <w:rPr>
+          <w:szCs w:val="22"/>
+        </w:rPr>
+        <w:t>CurrentPage</w:t>
+      </w:r>
+      <w:r>
+        <w:rPr>
+          <w:szCs w:val="22"/>
+        </w:rPr>
+        <w:t xml:space="preserve"> </w:t>
+      </w:r>
+    </w:p>
+    <w:p>
+      <w:pPr>
+        <w:pStyle w:val="Default"/>
+        <w:keepNext/>
+        <w:rPr>
+          <w:sz w:val="22"/>
+          <w:szCs w:val="22"/>
+        </w:rPr>
+      </w:pPr>
+      <w:r>
+        <w:rPr>
+          <w:rStyle w:val="SubtitleChar"/>
+          <w:sz w:val="22"/>
+          <w:szCs w:val="22"/>
+        </w:rPr>
+        <w:t>Purpose:</w:t>
+      </w:r>
+      <w:r>
+        <w:rPr>
+          <w:rFonts w:ascii="Cambria" w:hAnsi="Cambria" w:cs="Cambria"/>
+          <w:sz w:val="22"/>
+          <w:szCs w:val="22"/>
+        </w:rPr>
+        <w:t xml:space="preserve"> </w:t>
+      </w:r>
+      <w:r>
+        <w:rPr>
+          <w:sz w:val="22"/>
+          <w:szCs w:val="22"/>
+        </w:rPr>
+        <w:t>This entity displays the current page number of the current list, if there are any items to display</w:t>
+      </w:r>
+      <w:r>
+        <w:rPr>
+          <w:sz w:val="22"/>
+          <w:szCs w:val="22"/>
+        </w:rPr>
+        <w:t xml:space="preserve">. </w:t>
+      </w:r>
+      <w:r>
+        <w:rPr>
+          <w:sz w:val="22"/>
+          <w:szCs w:val="22"/>
+        </w:rPr>
+        <w:t>T</w:t>
+      </w:r>
+      <w:r>
+        <w:rPr>
+          <w:sz w:val="22"/>
+          <w:szCs w:val="22"/>
+        </w:rPr>
+        <w:t xml:space="preserve">he link text </w:t>
+      </w:r>
+      <w:r>
+        <w:rPr>
+          <w:sz w:val="22"/>
+          <w:szCs w:val="22"/>
+        </w:rPr>
+        <w:t xml:space="preserve">is defined in the </w:t>
+      </w:r>
+      <w:r>
+        <w:rPr>
+          <w:i/>
+          <w:sz w:val="22"/>
+          <w:szCs w:val="22"/>
+        </w:rPr>
+        <w:t xml:space="preserve">CurrentPageToolTip.Text </w:t>
+      </w:r>
+      <w:r>
+        <w:rPr>
+          <w:sz w:val="22"/>
+          <w:szCs w:val="22"/>
+        </w:rPr>
+        <w:t xml:space="preserve">resource key in the </w:t>
+      </w:r>
+      <w:r>
+        <w:rPr>
+          <w:sz w:val="22"/>
+          <w:szCs w:val="22"/>
+        </w:rPr>
+        <w:t xml:space="preserve">Template.resx resource file. </w:t>
+      </w:r>
+    </w:p>
+    <w:p>
+      <w:pPr>
+        <w:pStyle w:val="Subtitle"/>
+        <w:keepNext/>
+        <w:rPr>
+          <w:sz w:val="22"/>
+          <w:szCs w:val="22"/>
+        </w:rPr>
+      </w:pPr>
+      <w:r>
+        <w:rPr>
+          <w:sz w:val="22"/>
+          <w:szCs w:val="22"/>
+        </w:rPr>
+        <w:t xml:space="preserve">Attribute/Value: </w:t>
       </w:r>
     </w:p>
     <w:p>
@@ -2800,7 +4290,7 @@
           <w:sz w:val="22"/>
           <w:szCs w:val="22"/>
         </w:rPr>
-        <w:t>The CSS class to apply to the hyperlink created by this tag.</w:t>
+        <w:t>The CSS class to apply to the span element created by this tag.</w:t>
       </w:r>
     </w:p>
     <w:p>
@@ -2845,7 +4335,7 @@
           <w:sz w:val="22"/>
           <w:szCs w:val="22"/>
         </w:rPr>
-        <w:t>PreviousPage</w:t>
+        <w:t>CurrentPage</w:t>
       </w:r>
       <w:r>
         <w:rPr>
@@ -2863,42 +4353,6 @@
           <w:sz w:val="22"/>
           <w:szCs w:val="22"/>
         </w:rPr>
-        <w:t>ToolTip</w:t>
-      </w:r>
-      <w:r>
-        <w:rPr>
-          <w:i/>
-          <w:iCs/>
-          <w:sz w:val="22"/>
-          <w:szCs w:val="22"/>
-        </w:rPr>
-        <w:t>ResourceKey="</w:t>
-      </w:r>
-      <w:r>
-        <w:rPr>
-          <w:i/>
-          <w:iCs/>
-          <w:sz w:val="22"/>
-          <w:szCs w:val="22"/>
-        </w:rPr>
-        <w:t>Previous</w:t>
-      </w:r>
-      <w:r>
-        <w:rPr>
-          <w:i/>
-          <w:iCs/>
-          <w:sz w:val="22"/>
-          <w:szCs w:val="22"/>
-        </w:rPr>
-        <w:t xml:space="preserve">" </w:t>
-      </w:r>
-      <w:r>
-        <w:rPr>
-          <w:i/>
-          <w:iCs/>
-          <w:sz w:val="22"/>
-          <w:szCs w:val="22"/>
-        </w:rPr>
         <w:t>CssClass</w:t>
       </w:r>
       <w:r>
@@ -2917,7 +4371,7 @@
           <w:sz w:val="22"/>
           <w:szCs w:val="22"/>
         </w:rPr>
-        <w:t>CommandButton</w:t>
+        <w:t>Normal</w:t>
       </w:r>
       <w:r>
         <w:rPr>
@@ -2953,7 +4407,7 @@
         <w:rPr>
           <w:szCs w:val="22"/>
         </w:rPr>
-        <w:t>NextPage</w:t>
+        <w:t>PageCount</w:t>
       </w:r>
       <w:r>
         <w:rPr>
@@ -2992,71 +4446,14 @@
           <w:sz w:val="22"/>
           <w:szCs w:val="22"/>
         </w:rPr>
-        <w:t xml:space="preserve">This entity displays a link </w:t>
-      </w:r>
-      <w:r>
-        <w:rPr>
-          <w:sz w:val="22"/>
-          <w:szCs w:val="22"/>
-        </w:rPr>
-        <w:t>to the next page in this list, if there is a next page</w:t>
-      </w:r>
-      <w:r>
-        <w:rPr>
-          <w:sz w:val="22"/>
-          <w:szCs w:val="22"/>
-        </w:rPr>
-        <w:t xml:space="preserve">. If a </w:t>
-      </w:r>
-      <w:r>
-        <w:rPr>
-          <w:sz w:val="22"/>
-          <w:szCs w:val="22"/>
-        </w:rPr>
-        <w:t>ToolTip</w:t>
-      </w:r>
-      <w:r>
-        <w:rPr>
-          <w:sz w:val="22"/>
-          <w:szCs w:val="22"/>
-        </w:rPr>
-        <w:t xml:space="preserve">ResourceKey is provided, the </w:t>
-      </w:r>
-      <w:r>
-        <w:rPr>
-          <w:sz w:val="22"/>
-          <w:szCs w:val="22"/>
-        </w:rPr>
-        <w:t xml:space="preserve">tooltip text </w:t>
-      </w:r>
-      <w:r>
-        <w:rPr>
-          <w:sz w:val="22"/>
-          <w:szCs w:val="22"/>
-        </w:rPr>
-        <w:t xml:space="preserve">comes from the Template.resx resource file. </w:t>
-      </w:r>
-      <w:r>
-        <w:rPr>
-          <w:sz w:val="22"/>
-          <w:szCs w:val="22"/>
-        </w:rPr>
-        <w:t xml:space="preserve">The link text is defined in the </w:t>
-      </w:r>
-      <w:r>
-        <w:rPr>
-          <w:i/>
-          <w:sz w:val="22"/>
-          <w:szCs w:val="22"/>
-        </w:rPr>
-        <w:t>NextButton.Text</w:t>
-      </w:r>
-      <w:r>
-        <w:rPr>
-          <w:sz w:val="22"/>
-          <w:szCs w:val="22"/>
-        </w:rPr>
-        <w:t xml:space="preserve"> resource key in the same resource file.</w:t>
+        <w:t xml:space="preserve">This entity displays </w:t>
+      </w:r>
+      <w:r>
+        <w:rPr>
+          <w:sz w:val="22"/>
+          <w:szCs w:val="22"/>
+        </w:rPr>
+        <w:t>the total number of pages in the current list, if there are any items to display.</w:t>
       </w:r>
     </w:p>
     <w:p>
@@ -3094,14 +4491,7 @@
           <w:sz w:val="22"/>
           <w:szCs w:val="22"/>
         </w:rPr>
-        <w:t>ToolTip</w:t>
-      </w:r>
-      <w:r>
-        <w:rPr>
-          <w:sz w:val="22"/>
-          <w:szCs w:val="22"/>
-        </w:rPr>
-        <w:t xml:space="preserve">ResourceKey </w:t>
+        <w:t>CssClass</w:t>
       </w:r>
     </w:p>
     <w:p>
@@ -3122,146 +4512,102 @@
           <w:sz w:val="22"/>
           <w:szCs w:val="22"/>
         </w:rPr>
-        <w:t xml:space="preserve">The name of any key in the Template.resx resource file. If the name does not contain a period (.), </w:t>
-      </w:r>
-      <w:r>
-        <w:rPr>
-          <w:i/>
-          <w:iCs/>
-          <w:sz w:val="22"/>
-          <w:szCs w:val="22"/>
-        </w:rPr>
-        <w:t xml:space="preserve">.Text </w:t>
-      </w:r>
-      <w:r>
-        <w:rPr>
-          <w:sz w:val="22"/>
-          <w:szCs w:val="22"/>
-        </w:rPr>
-        <w:t xml:space="preserve">will be appended to the key. </w:t>
-      </w:r>
-    </w:p>
-    <w:p>
-      <w:pPr>
-        <w:pStyle w:val="Default"/>
-        <w:keepNext/>
-        <w:numPr>
-          <w:ilvl w:val="0"/>
-          <w:numId w:val="20"/>
-        </w:numPr>
-        <w:rPr>
-          <w:sz w:val="22"/>
-          <w:szCs w:val="22"/>
-        </w:rPr>
-      </w:pPr>
-      <w:r>
-        <w:rPr>
+        <w:t xml:space="preserve">The CSS class to apply to the </w:t>
+      </w:r>
+      <w:r>
+        <w:rPr>
+          <w:sz w:val="22"/>
+          <w:szCs w:val="22"/>
+        </w:rPr>
+        <w:t>span element</w:t>
+      </w:r>
+      <w:r>
+        <w:rPr>
+          <w:sz w:val="22"/>
+          <w:szCs w:val="22"/>
+        </w:rPr>
+        <w:t xml:space="preserve"> created by this tag.</w:t>
+      </w:r>
+    </w:p>
+    <w:p>
+      <w:pPr>
+        <w:pStyle w:val="Default"/>
+        <w:rPr>
+          <w:i/>
+          <w:iCs/>
+          <w:sz w:val="22"/>
+          <w:szCs w:val="22"/>
+        </w:rPr>
+      </w:pPr>
+      <w:r>
+        <w:rPr>
+          <w:rStyle w:val="SubtitleChar"/>
+          <w:sz w:val="22"/>
+          <w:szCs w:val="22"/>
+        </w:rPr>
+        <w:t>Example:</w:t>
+      </w:r>
+      <w:r>
+        <w:rPr>
+          <w:rFonts w:ascii="Cambria" w:hAnsi="Cambria" w:cs="Cambria"/>
+          <w:sz w:val="22"/>
+          <w:szCs w:val="22"/>
+        </w:rPr>
+        <w:t xml:space="preserve"> </w:t>
+      </w:r>
+      <w:r>
+        <w:rPr>
+          <w:i/>
+          <w:iCs/>
+          <w:sz w:val="22"/>
+          <w:szCs w:val="22"/>
+        </w:rPr>
+        <w:t>&lt;Engage:</w:t>
+      </w:r>
+      <w:r>
+        <w:rPr>
+          <w:i/>
+          <w:iCs/>
+          <w:sz w:val="22"/>
+          <w:szCs w:val="22"/>
+        </w:rPr>
+        <w:t>PageCount</w:t>
+      </w:r>
+      <w:r>
+        <w:rPr>
+          <w:i/>
+          <w:iCs/>
+          <w:sz w:val="22"/>
+          <w:szCs w:val="22"/>
+        </w:rPr>
+        <w:t xml:space="preserve"> </w:t>
+      </w:r>
+      <w:r>
+        <w:rPr>
+          <w:i/>
+          <w:iCs/>
           <w:sz w:val="22"/>
           <w:szCs w:val="22"/>
         </w:rPr>
         <w:t>CssClass</w:t>
       </w:r>
-    </w:p>
-    <w:p>
-      <w:pPr>
-        <w:pStyle w:val="Default"/>
-        <w:keepNext/>
-        <w:numPr>
-          <w:ilvl w:val="1"/>
-          <w:numId w:val="20"/>
-        </w:numPr>
-        <w:rPr>
-          <w:sz w:val="22"/>
-          <w:szCs w:val="22"/>
-        </w:rPr>
-      </w:pPr>
-      <w:r>
-        <w:rPr>
-          <w:sz w:val="22"/>
-          <w:szCs w:val="22"/>
-        </w:rPr>
-        <w:t>The CSS class to apply to the hyperlink created by this tag.</w:t>
-      </w:r>
-    </w:p>
-    <w:p>
-      <w:pPr>
-        <w:pStyle w:val="Default"/>
-        <w:rPr>
-          <w:i/>
-          <w:iCs/>
-          <w:sz w:val="22"/>
-          <w:szCs w:val="22"/>
-        </w:rPr>
-      </w:pPr>
-      <w:r>
-        <w:rPr>
-          <w:rStyle w:val="SubtitleChar"/>
-          <w:sz w:val="22"/>
-          <w:szCs w:val="22"/>
-        </w:rPr>
-        <w:t>Example:</w:t>
-      </w:r>
-      <w:r>
-        <w:rPr>
-          <w:rFonts w:ascii="Cambria" w:hAnsi="Cambria" w:cs="Cambria"/>
-          <w:sz w:val="22"/>
-          <w:szCs w:val="22"/>
-        </w:rPr>
-        <w:t xml:space="preserve"> </w:t>
-      </w:r>
-      <w:r>
-        <w:rPr>
-          <w:i/>
-          <w:iCs/>
-          <w:sz w:val="22"/>
-          <w:szCs w:val="22"/>
-        </w:rPr>
-        <w:t>&lt;Engage:</w:t>
-      </w:r>
-      <w:r>
-        <w:rPr>
-          <w:i/>
-          <w:iCs/>
-          <w:sz w:val="22"/>
-          <w:szCs w:val="22"/>
-        </w:rPr>
-        <w:t>NextPage</w:t>
-      </w:r>
-      <w:r>
-        <w:rPr>
-          <w:i/>
-          <w:iCs/>
-          <w:sz w:val="22"/>
-          <w:szCs w:val="22"/>
-        </w:rPr>
-        <w:t xml:space="preserve"> </w:t>
-      </w:r>
-      <w:r>
-        <w:rPr>
-          <w:i/>
-          <w:iCs/>
-          <w:sz w:val="22"/>
-          <w:szCs w:val="22"/>
-        </w:rPr>
-        <w:t>ToolTip</w:t>
-      </w:r>
-      <w:r>
-        <w:rPr>
-          <w:i/>
-          <w:iCs/>
-          <w:sz w:val="22"/>
-          <w:szCs w:val="22"/>
-        </w:rPr>
-        <w:t>ResourceKey="</w:t>
-      </w:r>
-      <w:r>
-        <w:rPr>
-          <w:i/>
-          <w:iCs/>
-          <w:sz w:val="22"/>
-          <w:szCs w:val="22"/>
-        </w:rPr>
-        <w:t>Next</w:t>
+      <w:r>
+        <w:rPr>
+          <w:i/>
+          <w:iCs/>
+          <w:sz w:val="22"/>
+          <w:szCs w:val="22"/>
+        </w:rPr>
+        <w:t>="</w:t>
+      </w:r>
+      <w:r>
+        <w:rPr>
+          <w:i/>
+          <w:iCs/>
+          <w:sz w:val="22"/>
+          <w:szCs w:val="22"/>
+        </w:rPr>
+        <w:t>Normal</w:t>
       </w:r>
       <w:r>
         <w:rPr>
@@ -3279,34 +4625,16 @@
           <w:sz w:val="22"/>
           <w:szCs w:val="22"/>
         </w:rPr>
-        <w:t>CssClass</w:t>
-      </w:r>
-      <w:r>
-        <w:rPr>
-          <w:i/>
-          <w:iCs/>
-          <w:sz w:val="22"/>
-          <w:szCs w:val="22"/>
-        </w:rPr>
-        <w:t>=”</w:t>
-      </w:r>
-      <w:r>
-        <w:rPr>
-          <w:i/>
-          <w:iCs/>
-          <w:sz w:val="22"/>
-          <w:szCs w:val="22"/>
-        </w:rPr>
-        <w:t>CommandButton</w:t>
-      </w:r>
-      <w:r>
-        <w:rPr>
-          <w:i/>
-          <w:iCs/>
-          <w:sz w:val="22"/>
-          <w:szCs w:val="22"/>
-        </w:rPr>
-        <w:t xml:space="preserve">” /&gt; </w:t>
+        <w:t>/</w:t>
+      </w:r>
+      <w:r>
+        <w:rPr>
+          <w:i/>
+          <w:iCs/>
+          <w:sz w:val="22"/>
+          <w:szCs w:val="22"/>
+        </w:rPr>
+        <w:t xml:space="preserve">&gt; </w:t>
       </w:r>
     </w:p>
     <w:p>
@@ -3321,526 +4649,6 @@
           <w:rFonts w:cs="Trebuchet MS"/>
           <w:szCs w:val="22"/>
         </w:rPr>
-        <w:t xml:space="preserve">Tag: </w:t>
-      </w:r>
-      <w:r>
-        <w:rPr>
-          <w:szCs w:val="22"/>
-        </w:rPr>
-        <w:t>Engage:</w:t>
-      </w:r>
-      <w:r>
-        <w:rPr>
-          <w:szCs w:val="22"/>
-        </w:rPr>
-        <w:t>CurrentPage</w:t>
-      </w:r>
-      <w:r>
-        <w:rPr>
-          <w:szCs w:val="22"/>
-        </w:rPr>
-        <w:t xml:space="preserve"> </w:t>
-      </w:r>
-    </w:p>
-    <w:p>
-      <w:pPr>
-        <w:pStyle w:val="Default"/>
-        <w:keepNext/>
-        <w:rPr>
-          <w:sz w:val="22"/>
-          <w:szCs w:val="22"/>
-        </w:rPr>
-      </w:pPr>
-      <w:r>
-        <w:rPr>
-          <w:rStyle w:val="SubtitleChar"/>
-          <w:sz w:val="22"/>
-          <w:szCs w:val="22"/>
-        </w:rPr>
-        <w:t>Purpose:</w:t>
-      </w:r>
-      <w:r>
-        <w:rPr>
-          <w:rFonts w:ascii="Cambria" w:hAnsi="Cambria" w:cs="Cambria"/>
-          <w:sz w:val="22"/>
-          <w:szCs w:val="22"/>
-        </w:rPr>
-        <w:t xml:space="preserve"> </w:t>
-      </w:r>
-      <w:r>
-        <w:rPr>
-          <w:sz w:val="22"/>
-          <w:szCs w:val="22"/>
-        </w:rPr>
-        <w:t>This entity displays the current page number of the current list, if there are any items to display</w:t>
-      </w:r>
-      <w:r>
-        <w:rPr>
-          <w:sz w:val="22"/>
-          <w:szCs w:val="22"/>
-        </w:rPr>
-        <w:t xml:space="preserve">. </w:t>
-      </w:r>
-      <w:r>
-        <w:rPr>
-          <w:sz w:val="22"/>
-          <w:szCs w:val="22"/>
-        </w:rPr>
-        <w:t>T</w:t>
-      </w:r>
-      <w:r>
-        <w:rPr>
-          <w:sz w:val="22"/>
-          <w:szCs w:val="22"/>
-        </w:rPr>
-        <w:t xml:space="preserve">he link text </w:t>
-      </w:r>
-      <w:r>
-        <w:rPr>
-          <w:sz w:val="22"/>
-          <w:szCs w:val="22"/>
-        </w:rPr>
-        <w:t xml:space="preserve">is defined in the </w:t>
-      </w:r>
-      <w:r>
-        <w:rPr>
-          <w:i/>
-          <w:sz w:val="22"/>
-          <w:szCs w:val="22"/>
-        </w:rPr>
-        <w:t xml:space="preserve">CurrentPageToolTip.Text </w:t>
-      </w:r>
-      <w:r>
-        <w:rPr>
-          <w:sz w:val="22"/>
-          <w:szCs w:val="22"/>
-        </w:rPr>
-        <w:t xml:space="preserve">resource key in the </w:t>
-      </w:r>
-      <w:r>
-        <w:rPr>
-          <w:sz w:val="22"/>
-          <w:szCs w:val="22"/>
-        </w:rPr>
-        <w:t xml:space="preserve">Template.resx resource file. </w:t>
-      </w:r>
-    </w:p>
-    <w:p>
-      <w:pPr>
-        <w:pStyle w:val="Subtitle"/>
-        <w:keepNext/>
-        <w:rPr>
-          <w:sz w:val="22"/>
-          <w:szCs w:val="22"/>
-        </w:rPr>
-      </w:pPr>
-      <w:r>
-        <w:rPr>
-          <w:sz w:val="22"/>
-          <w:szCs w:val="22"/>
-        </w:rPr>
-        <w:t xml:space="preserve">Attribute/Value: </w:t>
-      </w:r>
-    </w:p>
-    <w:p>
-      <w:pPr>
-        <w:pStyle w:val="Default"/>
-        <w:keepNext/>
-        <w:numPr>
-          <w:ilvl w:val="0"/>
-          <w:numId w:val="20"/>
-        </w:numPr>
-        <w:rPr>
-          <w:sz w:val="22"/>
-          <w:szCs w:val="22"/>
-        </w:rPr>
-      </w:pPr>
-      <w:r>
-        <w:rPr>
-          <w:sz w:val="22"/>
-          <w:szCs w:val="22"/>
-        </w:rPr>
-        <w:t>CssClass</w:t>
-      </w:r>
-    </w:p>
-    <w:p>
-      <w:pPr>
-        <w:pStyle w:val="Default"/>
-        <w:keepNext/>
-        <w:numPr>
-          <w:ilvl w:val="1"/>
-          <w:numId w:val="20"/>
-        </w:numPr>
-        <w:rPr>
-          <w:sz w:val="22"/>
-          <w:szCs w:val="22"/>
-        </w:rPr>
-      </w:pPr>
-      <w:r>
-        <w:rPr>
-          <w:sz w:val="22"/>
-          <w:szCs w:val="22"/>
-        </w:rPr>
-        <w:t>The CSS class to apply to the span element created by this tag.</w:t>
-      </w:r>
-    </w:p>
-    <w:p>
-      <w:pPr>
-        <w:pStyle w:val="Default"/>
-        <w:rPr>
-          <w:i/>
-          <w:iCs/>
-          <w:sz w:val="22"/>
-          <w:szCs w:val="22"/>
-        </w:rPr>
-      </w:pPr>
-      <w:r>
-        <w:rPr>
-          <w:rStyle w:val="SubtitleChar"/>
-          <w:sz w:val="22"/>
-          <w:szCs w:val="22"/>
-        </w:rPr>
-        <w:t>Example:</w:t>
-      </w:r>
-      <w:r>
-        <w:rPr>
-          <w:rFonts w:ascii="Cambria" w:hAnsi="Cambria" w:cs="Cambria"/>
-          <w:sz w:val="22"/>
-          <w:szCs w:val="22"/>
-        </w:rPr>
-        <w:t xml:space="preserve"> </w:t>
-      </w:r>
-      <w:r>
-        <w:rPr>
-          <w:i/>
-          <w:iCs/>
-          <w:sz w:val="22"/>
-          <w:szCs w:val="22"/>
-        </w:rPr>
-        <w:t>&lt;Engage:</w:t>
-      </w:r>
-      <w:r>
-        <w:rPr>
-          <w:i/>
-          <w:iCs/>
-          <w:sz w:val="22"/>
-          <w:szCs w:val="22"/>
-        </w:rPr>
-        <w:t>CurrentPage</w:t>
-      </w:r>
-      <w:r>
-        <w:rPr>
-          <w:i/>
-          <w:iCs/>
-          <w:sz w:val="22"/>
-          <w:szCs w:val="22"/>
-        </w:rPr>
-        <w:t xml:space="preserve"> </w:t>
-      </w:r>
-      <w:r>
-        <w:rPr>
-          <w:i/>
-          <w:iCs/>
-          <w:sz w:val="22"/>
-          <w:szCs w:val="22"/>
-        </w:rPr>
-        <w:t>CssClass</w:t>
-      </w:r>
-      <w:r>
-        <w:rPr>
-          <w:i/>
-          <w:iCs/>
-          <w:sz w:val="22"/>
-          <w:szCs w:val="22"/>
-        </w:rPr>
-        <w:t>=”</w:t>
-      </w:r>
-      <w:r>
-        <w:rPr>
-          <w:i/>
-          <w:iCs/>
-          <w:sz w:val="22"/>
-          <w:szCs w:val="22"/>
-        </w:rPr>
-        <w:t>Normal</w:t>
-      </w:r>
-      <w:r>
-        <w:rPr>
-          <w:i/>
-          <w:iCs/>
-          <w:sz w:val="22"/>
-          <w:szCs w:val="22"/>
-        </w:rPr>
-        <w:t xml:space="preserve">” /&gt; </w:t>
-      </w:r>
-    </w:p>
-    <w:p>
-      <w:pPr>
-        <w:pStyle w:val="Heading3"/>
-        <w:rPr>
-          <w:szCs w:val="22"/>
-        </w:rPr>
-      </w:pPr>
-      <w:r>
-        <w:rPr>
-          <w:rFonts w:cs="Trebuchet MS"/>
-          <w:szCs w:val="22"/>
-        </w:rPr>
-        <w:t xml:space="preserve">Tag: </w:t>
-      </w:r>
-      <w:r>
-        <w:rPr>
-          <w:szCs w:val="22"/>
-        </w:rPr>
-        <w:t>Engage:</w:t>
-      </w:r>
-      <w:r>
-        <w:rPr>
-          <w:szCs w:val="22"/>
-        </w:rPr>
-        <w:t>PageCount</w:t>
-      </w:r>
-      <w:r>
-        <w:rPr>
-          <w:szCs w:val="22"/>
-        </w:rPr>
-        <w:t xml:space="preserve"> </w:t>
-      </w:r>
-    </w:p>
-    <w:p>
-      <w:pPr>
-        <w:pStyle w:val="Default"/>
-        <w:keepNext/>
-        <w:rPr>
-          <w:sz w:val="22"/>
-          <w:szCs w:val="22"/>
-        </w:rPr>
-      </w:pPr>
-      <w:r>
-        <w:rPr>
-          <w:rStyle w:val="SubtitleChar"/>
-          <w:sz w:val="22"/>
-          <w:szCs w:val="22"/>
-        </w:rPr>
-        <w:t>Purpose:</w:t>
-      </w:r>
-      <w:r>
-        <w:rPr>
-          <w:rFonts w:ascii="Cambria" w:hAnsi="Cambria" w:cs="Cambria"/>
-          <w:sz w:val="22"/>
-          <w:szCs w:val="22"/>
-        </w:rPr>
-        <w:t xml:space="preserve"> </w:t>
-      </w:r>
-      <w:r>
-        <w:rPr>
-          <w:sz w:val="22"/>
-          <w:szCs w:val="22"/>
-        </w:rPr>
-        <w:t xml:space="preserve">This entity displays </w:t>
-      </w:r>
-      <w:r>
-        <w:rPr>
-          <w:sz w:val="22"/>
-          <w:szCs w:val="22"/>
-        </w:rPr>
-        <w:t>the total number of pages in the current list, if there are any items to display.</w:t>
-      </w:r>
-    </w:p>
-    <w:p>
-      <w:pPr>
-        <w:pStyle w:val="Subtitle"/>
-        <w:keepNext/>
-        <w:rPr>
-          <w:sz w:val="22"/>
-          <w:szCs w:val="22"/>
-        </w:rPr>
-      </w:pPr>
-      <w:r>
-        <w:rPr>
-          <w:sz w:val="22"/>
-          <w:szCs w:val="22"/>
-        </w:rPr>
-        <w:t xml:space="preserve">Attribute/Value: </w:t>
-      </w:r>
-    </w:p>
-    <w:p>
-      <w:pPr>
-        <w:pStyle w:val="Default"/>
-        <w:keepNext/>
-        <w:numPr>
-          <w:ilvl w:val="0"/>
-          <w:numId w:val="20"/>
-        </w:numPr>
-        <w:rPr>
-          <w:sz w:val="22"/>
-          <w:szCs w:val="22"/>
-        </w:rPr>
-      </w:pPr>
-      <w:r>
-        <w:rPr>
-          <w:sz w:val="22"/>
-          <w:szCs w:val="22"/>
-        </w:rPr>
-        <w:t>CssClass</w:t>
-      </w:r>
-    </w:p>
-    <w:p>
-      <w:pPr>
-        <w:pStyle w:val="Default"/>
-        <w:keepNext/>
-        <w:numPr>
-          <w:ilvl w:val="1"/>
-          <w:numId w:val="20"/>
-        </w:numPr>
-        <w:rPr>
-          <w:sz w:val="22"/>
-          <w:szCs w:val="22"/>
-        </w:rPr>
-      </w:pPr>
-      <w:r>
-        <w:rPr>
-          <w:sz w:val="22"/>
-          <w:szCs w:val="22"/>
-        </w:rPr>
-        <w:t xml:space="preserve">The CSS class to apply to the </w:t>
-      </w:r>
-      <w:r>
-        <w:rPr>
-          <w:sz w:val="22"/>
-          <w:szCs w:val="22"/>
-        </w:rPr>
-        <w:t>span element</w:t>
-      </w:r>
-      <w:r>
-        <w:rPr>
-          <w:sz w:val="22"/>
-          <w:szCs w:val="22"/>
-        </w:rPr>
-        <w:t xml:space="preserve"> created by this tag.</w:t>
-      </w:r>
-    </w:p>
-    <w:p>
-      <w:pPr>
-        <w:pStyle w:val="Default"/>
-        <w:rPr>
-          <w:i/>
-          <w:iCs/>
-          <w:sz w:val="22"/>
-          <w:szCs w:val="22"/>
-        </w:rPr>
-      </w:pPr>
-      <w:r>
-        <w:rPr>
-          <w:rStyle w:val="SubtitleChar"/>
-          <w:sz w:val="22"/>
-          <w:szCs w:val="22"/>
-        </w:rPr>
-        <w:t>Example:</w:t>
-      </w:r>
-      <w:r>
-        <w:rPr>
-          <w:rFonts w:ascii="Cambria" w:hAnsi="Cambria" w:cs="Cambria"/>
-          <w:sz w:val="22"/>
-          <w:szCs w:val="22"/>
-        </w:rPr>
-        <w:t xml:space="preserve"> </w:t>
-      </w:r>
-      <w:r>
-        <w:rPr>
-          <w:i/>
-          <w:iCs/>
-          <w:sz w:val="22"/>
-          <w:szCs w:val="22"/>
-        </w:rPr>
-        <w:t>&lt;Engage:</w:t>
-      </w:r>
-      <w:r>
-        <w:rPr>
-          <w:i/>
-          <w:iCs/>
-          <w:sz w:val="22"/>
-          <w:szCs w:val="22"/>
-        </w:rPr>
-        <w:t>PageCount</w:t>
-      </w:r>
-      <w:r>
-        <w:rPr>
-          <w:i/>
-          <w:iCs/>
-          <w:sz w:val="22"/>
-          <w:szCs w:val="22"/>
-        </w:rPr>
-        <w:t xml:space="preserve"> </w:t>
-      </w:r>
-      <w:r>
-        <w:rPr>
-          <w:i/>
-          <w:iCs/>
-          <w:sz w:val="22"/>
-          <w:szCs w:val="22"/>
-        </w:rPr>
-        <w:t>CssClass</w:t>
-      </w:r>
-      <w:r>
-        <w:rPr>
-          <w:i/>
-          <w:iCs/>
-          <w:sz w:val="22"/>
-          <w:szCs w:val="22"/>
-        </w:rPr>
-        <w:t>="</w:t>
-      </w:r>
-      <w:r>
-        <w:rPr>
-          <w:i/>
-          <w:iCs/>
-          <w:sz w:val="22"/>
-          <w:szCs w:val="22"/>
-        </w:rPr>
-        <w:t>Normal</w:t>
-      </w:r>
-      <w:r>
-        <w:rPr>
-          <w:i/>
-          <w:iCs/>
-          <w:sz w:val="22"/>
-          <w:szCs w:val="22"/>
-        </w:rPr>
-        <w:t xml:space="preserve">" </w:t>
-      </w:r>
-      <w:r>
-        <w:rPr>
-          <w:i/>
-          <w:iCs/>
-          <w:sz w:val="22"/>
-          <w:szCs w:val="22"/>
-        </w:rPr>
-        <w:t>/</w:t>
-      </w:r>
-      <w:r>
-        <w:rPr>
-          <w:i/>
-          <w:iCs/>
-          <w:sz w:val="22"/>
-          <w:szCs w:val="22"/>
-        </w:rPr>
-        <w:t xml:space="preserve">&gt; </w:t>
-      </w:r>
-    </w:p>
-    <w:p>
-      <w:pPr>
-        <w:pStyle w:val="Heading3"/>
-        <w:rPr>
-          <w:szCs w:val="22"/>
-        </w:rPr>
-      </w:pPr>
-      <w:r>
-        <w:rPr>
-          <w:rFonts w:cs="Trebuchet MS"/>
-          <w:szCs w:val="22"/>
-        </w:rPr>
-        <w:lastRenderedPageBreak/>
         <w:t xml:space="preserve">Tag: </w:t>
       </w:r>
       <w:r>
@@ -7493,7 +8301,7 @@
         <w:rPr>
           <w:noProof/>
         </w:rPr>
-        <w:t>5</w:t>
+        <w:t>1</w:t>
       </w:r>
     </w:fldSimple>
     <w:r>
@@ -9212,6 +10020,7 @@
     <w:name w:val="heading 3"/>
     <w:basedOn w:val="Normal"/>
     <w:next w:val="Normal"/>
+    <w:link w:val="Heading3Char"/>
     <w:qFormat/>
     <w:rsid w:val="001F0A77"/>
     <w:pPr>
@@ -9563,6 +10372,19 @@
       </w:tcPr>
     </w:tblStylePr>
   </w:style>
+  <w:style w:type="character" w:customStyle="1" w:styleId="Heading3Char">
+    <w:name w:val="Heading 3 Char"/>
+    <w:basedOn w:val="DefaultParagraphFont"/>
+    <w:link w:val="Heading3"/>
+    <w:rsid w:val="00136421"/>
+    <w:rPr>
+      <w:rFonts w:ascii="Trebuchet MS" w:hAnsi="Trebuchet MS" w:cs="Arial"/>
+      <w:b/>
+      <w:bCs/>
+      <w:sz w:val="22"/>
+      <w:szCs w:val="26"/>
+    </w:rPr>
+  </w:style>
 </w:styles>
 </file>
 

</xml_diff>

<commit_message>
Made ReadMove token work without an event.  Updated new tempaltes to be XHTML compliant
git-tfs-work-item:1236 associate
git-tfs-work-item:1276 associate
git-tfs-id: [http://tfs.etg-inc.net:8080/tfs/Engage%20TFS%202010]$/Engage Events;C2177
</commit_message>
<xml_diff>
--- a/Templates/Engage Events Templates.docx
+++ b/Templates/Engage Events Templates.docx
@@ -191,7 +191,7 @@
       <w:pPr>
         <w:pStyle w:val="Default"/>
         <w:numPr>
-          <w:ilvl w:val="0"/>
+          <w:ilvl w:val="1"/>
           <w:numId w:val="16"/>
         </w:numPr>
         <w:spacing w:after="71"/>
@@ -205,7 +205,7 @@
           <w:sz w:val="22"/>
           <w:szCs w:val="22"/>
         </w:rPr>
-        <w:t xml:space="preserve">Item – This template displays the main information about the event, as well as entities to interact with a specific event. This includes a link to the details display, as well as buttons to register for the event, edit the event, etc. Templates provided: </w:t>
+        <w:t>MiniList</w:t>
       </w:r>
     </w:p>
     <w:p>
@@ -226,7 +226,7 @@
           <w:sz w:val="22"/>
           <w:szCs w:val="22"/>
         </w:rPr>
-        <w:t xml:space="preserve">Listing </w:t>
+        <w:t>Narrow</w:t>
       </w:r>
     </w:p>
     <w:p>
@@ -247,7 +247,7 @@
           <w:sz w:val="22"/>
           <w:szCs w:val="22"/>
         </w:rPr>
-        <w:t xml:space="preserve">Footer – This template appears below the listing and can include sorting and/or paging entities. Templates provided: </w:t>
+        <w:t xml:space="preserve">Item – This template displays the main information about the event, as well as entities to interact with a specific event. This includes a link to the details display, as well as buttons to register for the event, edit the event, etc. Templates provided: </w:t>
       </w:r>
     </w:p>
     <w:p>
@@ -275,7 +275,7 @@
       <w:pPr>
         <w:pStyle w:val="Default"/>
         <w:numPr>
-          <w:ilvl w:val="0"/>
+          <w:ilvl w:val="1"/>
           <w:numId w:val="16"/>
         </w:numPr>
         <w:spacing w:after="71"/>
@@ -289,7 +289,7 @@
           <w:sz w:val="22"/>
           <w:szCs w:val="22"/>
         </w:rPr>
-        <w:t xml:space="preserve">Detail Display – The detail display can be used provide a “drill-in” to view all details about an event. This template is used when the user clicks on the ReadMore entity link in the listing display. Templates provided: </w:t>
+        <w:t>MiniList</w:t>
       </w:r>
     </w:p>
     <w:p>
@@ -310,6 +310,146 @@
           <w:sz w:val="22"/>
           <w:szCs w:val="22"/>
         </w:rPr>
+        <w:t>Narrow</w:t>
+      </w:r>
+    </w:p>
+    <w:p>
+      <w:pPr>
+        <w:pStyle w:val="Default"/>
+        <w:numPr>
+          <w:ilvl w:val="0"/>
+          <w:numId w:val="16"/>
+        </w:numPr>
+        <w:spacing w:after="71"/>
+        <w:rPr>
+          <w:sz w:val="22"/>
+          <w:szCs w:val="22"/>
+        </w:rPr>
+      </w:pPr>
+      <w:r>
+        <w:rPr>
+          <w:sz w:val="22"/>
+          <w:szCs w:val="22"/>
+        </w:rPr>
+        <w:t xml:space="preserve">Footer – This template appears below the listing and can include sorting and/or paging entities. Templates provided: </w:t>
+      </w:r>
+    </w:p>
+    <w:p>
+      <w:pPr>
+        <w:pStyle w:val="Default"/>
+        <w:numPr>
+          <w:ilvl w:val="1"/>
+          <w:numId w:val="16"/>
+        </w:numPr>
+        <w:spacing w:after="71"/>
+        <w:rPr>
+          <w:sz w:val="22"/>
+          <w:szCs w:val="22"/>
+        </w:rPr>
+      </w:pPr>
+      <w:r>
+        <w:rPr>
+          <w:sz w:val="22"/>
+          <w:szCs w:val="22"/>
+        </w:rPr>
+        <w:t xml:space="preserve">Listing </w:t>
+      </w:r>
+    </w:p>
+    <w:p>
+      <w:pPr>
+        <w:pStyle w:val="Default"/>
+        <w:numPr>
+          <w:ilvl w:val="1"/>
+          <w:numId w:val="16"/>
+        </w:numPr>
+        <w:spacing w:after="71"/>
+        <w:rPr>
+          <w:sz w:val="22"/>
+          <w:szCs w:val="22"/>
+        </w:rPr>
+      </w:pPr>
+      <w:r>
+        <w:rPr>
+          <w:sz w:val="22"/>
+          <w:szCs w:val="22"/>
+        </w:rPr>
+        <w:t>MiniList</w:t>
+      </w:r>
+    </w:p>
+    <w:p>
+      <w:pPr>
+        <w:pStyle w:val="Default"/>
+        <w:numPr>
+          <w:ilvl w:val="1"/>
+          <w:numId w:val="16"/>
+        </w:numPr>
+        <w:spacing w:after="71"/>
+        <w:rPr>
+          <w:sz w:val="22"/>
+          <w:szCs w:val="22"/>
+        </w:rPr>
+      </w:pPr>
+      <w:r>
+        <w:rPr>
+          <w:sz w:val="22"/>
+          <w:szCs w:val="22"/>
+        </w:rPr>
+        <w:t>Narrow</w:t>
+      </w:r>
+    </w:p>
+    <w:p>
+      <w:pPr>
+        <w:pStyle w:val="Default"/>
+        <w:numPr>
+          <w:ilvl w:val="0"/>
+          <w:numId w:val="16"/>
+        </w:numPr>
+        <w:spacing w:after="71"/>
+        <w:rPr>
+          <w:sz w:val="22"/>
+          <w:szCs w:val="22"/>
+        </w:rPr>
+      </w:pPr>
+      <w:r>
+        <w:rPr>
+          <w:sz w:val="22"/>
+          <w:szCs w:val="22"/>
+        </w:rPr>
+        <w:t xml:space="preserve">Detail Display – The detail display can be used provide a “drill-in” to view all details about an event. This template is used when the user clicks on the ReadMore entity link in </w:t>
+      </w:r>
+      <w:r>
+        <w:rPr>
+          <w:sz w:val="22"/>
+          <w:szCs w:val="22"/>
+        </w:rPr>
+        <w:t xml:space="preserve">an event’s </w:t>
+      </w:r>
+      <w:r>
+        <w:rPr>
+          <w:sz w:val="22"/>
+          <w:szCs w:val="22"/>
+        </w:rPr>
+        <w:t xml:space="preserve">listing. Templates provided: </w:t>
+      </w:r>
+    </w:p>
+    <w:p>
+      <w:pPr>
+        <w:pStyle w:val="Default"/>
+        <w:numPr>
+          <w:ilvl w:val="1"/>
+          <w:numId w:val="16"/>
+        </w:numPr>
+        <w:spacing w:after="71"/>
+        <w:rPr>
+          <w:sz w:val="22"/>
+          <w:szCs w:val="22"/>
+        </w:rPr>
+      </w:pPr>
+      <w:r>
+        <w:rPr>
+          <w:sz w:val="22"/>
+          <w:szCs w:val="22"/>
+        </w:rPr>
         <w:t xml:space="preserve">Item </w:t>
       </w:r>
     </w:p>
@@ -334,7 +474,15 @@
           <w:sz w:val="22"/>
           <w:szCs w:val="22"/>
         </w:rPr>
-        <w:t xml:space="preserve">If you feel the need to alter the structure of the module’s output, you can create a template of your own design to accomplish that task. You may also find a template created by someone else that you would like to use. In order to install any templates that do not come with the module, you will need to install them onto your site. Templates are stored in the </w:t>
+        <w:t xml:space="preserve">If you feel the need to alter the structure of the module’s output, you can create a template of your own design to accomplish that task. You may also find a template created by someone else that you would like to use. In order to install any templates that do not come with the module, you will need to install them onto your site. </w:t>
+      </w:r>
+      <w:r>
+        <w:rPr>
+          <w:sz w:val="22"/>
+          <w:szCs w:val="22"/>
+        </w:rPr>
+        <w:lastRenderedPageBreak/>
+        <w:t xml:space="preserve">Templates are stored in the </w:t>
       </w:r>
       <w:r>
         <w:rPr>
@@ -470,7 +618,6 @@
         <w:pStyle w:val="Heading1"/>
       </w:pPr>
       <w:r>
-        <w:lastRenderedPageBreak/>
         <w:t xml:space="preserve">Engage Entities and Attributes </w:t>
       </w:r>
     </w:p>
@@ -801,6 +948,7 @@
           <w:rFonts w:cs="Trebuchet MS"/>
           <w:szCs w:val="22"/>
         </w:rPr>
+        <w:lastRenderedPageBreak/>
         <w:t xml:space="preserve">Tag: </w:t>
       </w:r>
       <w:r>
@@ -1060,7 +1208,6 @@
           <w:rFonts w:cs="Trebuchet MS"/>
           <w:szCs w:val="22"/>
         </w:rPr>
-        <w:lastRenderedPageBreak/>
         <w:t xml:space="preserve">Tag: </w:t>
       </w:r>
       <w:r>
@@ -1300,6 +1447,7 @@
           <w:rFonts w:cs="Trebuchet MS"/>
           <w:szCs w:val="22"/>
         </w:rPr>
+        <w:lastRenderedPageBreak/>
         <w:t xml:space="preserve">Tag: </w:t>
       </w:r>
       <w:r>
@@ -1331,7 +1479,21 @@
           <w:sz w:val="22"/>
           <w:szCs w:val="22"/>
         </w:rPr>
-        <w:t>This entity displays a link to the Detail template of its event. If a ResourceKey is provided, the link text comes from the Template.resx resource file.</w:t>
+        <w:t>This entity displays a link to the Detail template of its event</w:t>
+      </w:r>
+      <w:r>
+        <w:rPr>
+          <w:sz w:val="22"/>
+          <w:szCs w:val="22"/>
+        </w:rPr>
+        <w:t>, if it has one.  If it is used in a header or footer template, it displays a link to the detail page for the module</w:t>
+      </w:r>
+      <w:r>
+        <w:rPr>
+          <w:sz w:val="22"/>
+          <w:szCs w:val="22"/>
+        </w:rPr>
+        <w:t>. If a ResourceKey is provided, the link text comes from the Template.resx resource file.</w:t>
       </w:r>
       <w:r>
         <w:rPr>
@@ -1884,275 +2046,275 @@
           <w:rFonts w:cs="Trebuchet MS"/>
           <w:szCs w:val="22"/>
         </w:rPr>
+        <w:t xml:space="preserve">Tag: </w:t>
+      </w:r>
+      <w:r>
+        <w:rPr>
+          <w:szCs w:val="22"/>
+        </w:rPr>
+        <w:t>Engage:</w:t>
+      </w:r>
+      <w:r>
+        <w:rPr>
+          <w:szCs w:val="22"/>
+        </w:rPr>
+        <w:t>EventSort</w:t>
+      </w:r>
+      <w:r>
+        <w:rPr>
+          <w:szCs w:val="22"/>
+        </w:rPr>
+        <w:t xml:space="preserve"> </w:t>
+      </w:r>
+    </w:p>
+    <w:p>
+      <w:pPr>
+        <w:pStyle w:val="Default"/>
+        <w:keepNext/>
+        <w:rPr>
+          <w:sz w:val="22"/>
+          <w:szCs w:val="22"/>
+        </w:rPr>
+      </w:pPr>
+      <w:r>
+        <w:rPr>
+          <w:rStyle w:val="SubtitleChar"/>
+          <w:sz w:val="22"/>
+          <w:szCs w:val="22"/>
+        </w:rPr>
+        <w:t>Purpose:</w:t>
+      </w:r>
+      <w:r>
+        <w:rPr>
+          <w:rFonts w:ascii="Cambria" w:hAnsi="Cambria" w:cs="Cambria"/>
+          <w:sz w:val="22"/>
+          <w:szCs w:val="22"/>
+        </w:rPr>
+        <w:t xml:space="preserve"> </w:t>
+      </w:r>
+      <w:r>
+        <w:rPr>
+          <w:sz w:val="22"/>
+          <w:szCs w:val="22"/>
+        </w:rPr>
+        <w:t xml:space="preserve">This entity displays a </w:t>
+      </w:r>
+      <w:r>
+        <w:rPr>
+          <w:sz w:val="22"/>
+          <w:szCs w:val="22"/>
+        </w:rPr>
+        <w:t>radio button list to allow the user to choose whether the list should be sorted by Title or Start Date</w:t>
+      </w:r>
+      <w:r>
+        <w:rPr>
+          <w:sz w:val="22"/>
+          <w:szCs w:val="22"/>
+        </w:rPr>
+        <w:t xml:space="preserve">. </w:t>
+      </w:r>
+    </w:p>
+    <w:p>
+      <w:pPr>
+        <w:pStyle w:val="Default"/>
+        <w:rPr>
+          <w:i/>
+          <w:iCs/>
+          <w:sz w:val="22"/>
+          <w:szCs w:val="22"/>
+        </w:rPr>
+      </w:pPr>
+      <w:r>
+        <w:rPr>
+          <w:rStyle w:val="SubtitleChar"/>
+          <w:sz w:val="22"/>
+          <w:szCs w:val="22"/>
+        </w:rPr>
+        <w:t>Example:</w:t>
+      </w:r>
+      <w:r>
+        <w:rPr>
+          <w:rFonts w:ascii="Cambria" w:hAnsi="Cambria" w:cs="Cambria"/>
+          <w:sz w:val="22"/>
+          <w:szCs w:val="22"/>
+        </w:rPr>
+        <w:t xml:space="preserve"> </w:t>
+      </w:r>
+      <w:r>
+        <w:rPr>
+          <w:i/>
+          <w:iCs/>
+          <w:sz w:val="22"/>
+          <w:szCs w:val="22"/>
+        </w:rPr>
+        <w:t>&lt;Engage:</w:t>
+      </w:r>
+      <w:r>
+        <w:rPr>
+          <w:i/>
+          <w:iCs/>
+          <w:sz w:val="22"/>
+          <w:szCs w:val="22"/>
+        </w:rPr>
+        <w:t>EventSort</w:t>
+      </w:r>
+      <w:r>
+        <w:rPr>
+          <w:i/>
+          <w:iCs/>
+          <w:sz w:val="22"/>
+          <w:szCs w:val="22"/>
+        </w:rPr>
+        <w:t xml:space="preserve">/&gt; </w:t>
+      </w:r>
+    </w:p>
+    <w:p>
+      <w:pPr>
+        <w:pStyle w:val="Heading3"/>
+        <w:rPr>
+          <w:szCs w:val="22"/>
+        </w:rPr>
+      </w:pPr>
+      <w:r>
+        <w:rPr>
+          <w:rFonts w:cs="Trebuchet MS"/>
+          <w:szCs w:val="22"/>
+        </w:rPr>
+        <w:t xml:space="preserve">Tag: </w:t>
+      </w:r>
+      <w:r>
+        <w:rPr>
+          <w:szCs w:val="22"/>
+        </w:rPr>
+        <w:t>Engage:</w:t>
+      </w:r>
+      <w:r>
+        <w:rPr>
+          <w:szCs w:val="22"/>
+        </w:rPr>
+        <w:t>StatusFilter</w:t>
+      </w:r>
+      <w:r>
+        <w:rPr>
+          <w:szCs w:val="22"/>
+        </w:rPr>
+        <w:t xml:space="preserve"> </w:t>
+      </w:r>
+    </w:p>
+    <w:p>
+      <w:pPr>
+        <w:pStyle w:val="Default"/>
+        <w:keepNext/>
+        <w:rPr>
+          <w:sz w:val="22"/>
+          <w:szCs w:val="22"/>
+        </w:rPr>
+      </w:pPr>
+      <w:r>
+        <w:rPr>
+          <w:rStyle w:val="SubtitleChar"/>
+          <w:sz w:val="22"/>
+          <w:szCs w:val="22"/>
+        </w:rPr>
+        <w:t>Purpose:</w:t>
+      </w:r>
+      <w:r>
+        <w:rPr>
+          <w:rFonts w:ascii="Cambria" w:hAnsi="Cambria" w:cs="Cambria"/>
+          <w:sz w:val="22"/>
+          <w:szCs w:val="22"/>
+        </w:rPr>
+        <w:t xml:space="preserve"> </w:t>
+      </w:r>
+      <w:r>
+        <w:rPr>
+          <w:sz w:val="22"/>
+          <w:szCs w:val="22"/>
+        </w:rPr>
+        <w:t xml:space="preserve">This entity displays a </w:t>
+      </w:r>
+      <w:r>
+        <w:rPr>
+          <w:sz w:val="22"/>
+          <w:szCs w:val="22"/>
+        </w:rPr>
+        <w:t>radio button list to allow the user to choose whether the list should display cancelled events or not</w:t>
+      </w:r>
+      <w:r>
+        <w:rPr>
+          <w:sz w:val="22"/>
+          <w:szCs w:val="22"/>
+        </w:rPr>
+        <w:t xml:space="preserve">. </w:t>
+      </w:r>
+    </w:p>
+    <w:p>
+      <w:pPr>
+        <w:pStyle w:val="Default"/>
+        <w:rPr>
+          <w:i/>
+          <w:iCs/>
+          <w:sz w:val="22"/>
+          <w:szCs w:val="22"/>
+        </w:rPr>
+      </w:pPr>
+      <w:r>
+        <w:rPr>
+          <w:rStyle w:val="SubtitleChar"/>
+          <w:sz w:val="22"/>
+          <w:szCs w:val="22"/>
+        </w:rPr>
+        <w:t>Example:</w:t>
+      </w:r>
+      <w:r>
+        <w:rPr>
+          <w:rFonts w:ascii="Cambria" w:hAnsi="Cambria" w:cs="Cambria"/>
+          <w:sz w:val="22"/>
+          <w:szCs w:val="22"/>
+        </w:rPr>
+        <w:t xml:space="preserve"> </w:t>
+      </w:r>
+      <w:r>
+        <w:rPr>
+          <w:i/>
+          <w:iCs/>
+          <w:sz w:val="22"/>
+          <w:szCs w:val="22"/>
+        </w:rPr>
+        <w:t>&lt;Engage:</w:t>
+      </w:r>
+      <w:r>
+        <w:rPr>
+          <w:i/>
+          <w:iCs/>
+          <w:sz w:val="22"/>
+          <w:szCs w:val="22"/>
+        </w:rPr>
+        <w:t>StatusFilter</w:t>
+      </w:r>
+      <w:r>
+        <w:rPr>
+          <w:i/>
+          <w:iCs/>
+          <w:sz w:val="22"/>
+          <w:szCs w:val="22"/>
+        </w:rPr>
+        <w:t xml:space="preserve">/&gt; </w:t>
+      </w:r>
+    </w:p>
+    <w:p>
+      <w:pPr>
+        <w:pStyle w:val="Heading3"/>
+        <w:rPr>
+          <w:szCs w:val="22"/>
+        </w:rPr>
+      </w:pPr>
+      <w:r>
+        <w:rPr>
+          <w:rFonts w:cs="Trebuchet MS"/>
+          <w:szCs w:val="22"/>
+        </w:rPr>
         <w:lastRenderedPageBreak/>
-        <w:t xml:space="preserve">Tag: </w:t>
-      </w:r>
-      <w:r>
-        <w:rPr>
-          <w:szCs w:val="22"/>
-        </w:rPr>
-        <w:t>Engage:</w:t>
-      </w:r>
-      <w:r>
-        <w:rPr>
-          <w:szCs w:val="22"/>
-        </w:rPr>
-        <w:t>EventSort</w:t>
-      </w:r>
-      <w:r>
-        <w:rPr>
-          <w:szCs w:val="22"/>
-        </w:rPr>
-        <w:t xml:space="preserve"> </w:t>
-      </w:r>
-    </w:p>
-    <w:p>
-      <w:pPr>
-        <w:pStyle w:val="Default"/>
-        <w:keepNext/>
-        <w:rPr>
-          <w:sz w:val="22"/>
-          <w:szCs w:val="22"/>
-        </w:rPr>
-      </w:pPr>
-      <w:r>
-        <w:rPr>
-          <w:rStyle w:val="SubtitleChar"/>
-          <w:sz w:val="22"/>
-          <w:szCs w:val="22"/>
-        </w:rPr>
-        <w:t>Purpose:</w:t>
-      </w:r>
-      <w:r>
-        <w:rPr>
-          <w:rFonts w:ascii="Cambria" w:hAnsi="Cambria" w:cs="Cambria"/>
-          <w:sz w:val="22"/>
-          <w:szCs w:val="22"/>
-        </w:rPr>
-        <w:t xml:space="preserve"> </w:t>
-      </w:r>
-      <w:r>
-        <w:rPr>
-          <w:sz w:val="22"/>
-          <w:szCs w:val="22"/>
-        </w:rPr>
-        <w:t xml:space="preserve">This entity displays a </w:t>
-      </w:r>
-      <w:r>
-        <w:rPr>
-          <w:sz w:val="22"/>
-          <w:szCs w:val="22"/>
-        </w:rPr>
-        <w:t>radio button list to allow the user to choose whether the list should be sorted by Title or Start Date</w:t>
-      </w:r>
-      <w:r>
-        <w:rPr>
-          <w:sz w:val="22"/>
-          <w:szCs w:val="22"/>
-        </w:rPr>
-        <w:t xml:space="preserve">. </w:t>
-      </w:r>
-    </w:p>
-    <w:p>
-      <w:pPr>
-        <w:pStyle w:val="Default"/>
-        <w:rPr>
-          <w:i/>
-          <w:iCs/>
-          <w:sz w:val="22"/>
-          <w:szCs w:val="22"/>
-        </w:rPr>
-      </w:pPr>
-      <w:r>
-        <w:rPr>
-          <w:rStyle w:val="SubtitleChar"/>
-          <w:sz w:val="22"/>
-          <w:szCs w:val="22"/>
-        </w:rPr>
-        <w:t>Example:</w:t>
-      </w:r>
-      <w:r>
-        <w:rPr>
-          <w:rFonts w:ascii="Cambria" w:hAnsi="Cambria" w:cs="Cambria"/>
-          <w:sz w:val="22"/>
-          <w:szCs w:val="22"/>
-        </w:rPr>
-        <w:t xml:space="preserve"> </w:t>
-      </w:r>
-      <w:r>
-        <w:rPr>
-          <w:i/>
-          <w:iCs/>
-          <w:sz w:val="22"/>
-          <w:szCs w:val="22"/>
-        </w:rPr>
-        <w:t>&lt;Engage:</w:t>
-      </w:r>
-      <w:r>
-        <w:rPr>
-          <w:i/>
-          <w:iCs/>
-          <w:sz w:val="22"/>
-          <w:szCs w:val="22"/>
-        </w:rPr>
-        <w:t>EventSort</w:t>
-      </w:r>
-      <w:r>
-        <w:rPr>
-          <w:i/>
-          <w:iCs/>
-          <w:sz w:val="22"/>
-          <w:szCs w:val="22"/>
-        </w:rPr>
-        <w:t xml:space="preserve">/&gt; </w:t>
-      </w:r>
-    </w:p>
-    <w:p>
-      <w:pPr>
-        <w:pStyle w:val="Heading3"/>
-        <w:rPr>
-          <w:szCs w:val="22"/>
-        </w:rPr>
-      </w:pPr>
-      <w:r>
-        <w:rPr>
-          <w:rFonts w:cs="Trebuchet MS"/>
-          <w:szCs w:val="22"/>
-        </w:rPr>
-        <w:t xml:space="preserve">Tag: </w:t>
-      </w:r>
-      <w:r>
-        <w:rPr>
-          <w:szCs w:val="22"/>
-        </w:rPr>
-        <w:t>Engage:</w:t>
-      </w:r>
-      <w:r>
-        <w:rPr>
-          <w:szCs w:val="22"/>
-        </w:rPr>
-        <w:t>StatusFilter</w:t>
-      </w:r>
-      <w:r>
-        <w:rPr>
-          <w:szCs w:val="22"/>
-        </w:rPr>
-        <w:t xml:space="preserve"> </w:t>
-      </w:r>
-    </w:p>
-    <w:p>
-      <w:pPr>
-        <w:pStyle w:val="Default"/>
-        <w:keepNext/>
-        <w:rPr>
-          <w:sz w:val="22"/>
-          <w:szCs w:val="22"/>
-        </w:rPr>
-      </w:pPr>
-      <w:r>
-        <w:rPr>
-          <w:rStyle w:val="SubtitleChar"/>
-          <w:sz w:val="22"/>
-          <w:szCs w:val="22"/>
-        </w:rPr>
-        <w:t>Purpose:</w:t>
-      </w:r>
-      <w:r>
-        <w:rPr>
-          <w:rFonts w:ascii="Cambria" w:hAnsi="Cambria" w:cs="Cambria"/>
-          <w:sz w:val="22"/>
-          <w:szCs w:val="22"/>
-        </w:rPr>
-        <w:t xml:space="preserve"> </w:t>
-      </w:r>
-      <w:r>
-        <w:rPr>
-          <w:sz w:val="22"/>
-          <w:szCs w:val="22"/>
-        </w:rPr>
-        <w:t xml:space="preserve">This entity displays a </w:t>
-      </w:r>
-      <w:r>
-        <w:rPr>
-          <w:sz w:val="22"/>
-          <w:szCs w:val="22"/>
-        </w:rPr>
-        <w:t>radio button list to allow the user to choose whether the list should display cancelled events or not</w:t>
-      </w:r>
-      <w:r>
-        <w:rPr>
-          <w:sz w:val="22"/>
-          <w:szCs w:val="22"/>
-        </w:rPr>
-        <w:t xml:space="preserve">. </w:t>
-      </w:r>
-    </w:p>
-    <w:p>
-      <w:pPr>
-        <w:pStyle w:val="Default"/>
-        <w:rPr>
-          <w:i/>
-          <w:iCs/>
-          <w:sz w:val="22"/>
-          <w:szCs w:val="22"/>
-        </w:rPr>
-      </w:pPr>
-      <w:r>
-        <w:rPr>
-          <w:rStyle w:val="SubtitleChar"/>
-          <w:sz w:val="22"/>
-          <w:szCs w:val="22"/>
-        </w:rPr>
-        <w:t>Example:</w:t>
-      </w:r>
-      <w:r>
-        <w:rPr>
-          <w:rFonts w:ascii="Cambria" w:hAnsi="Cambria" w:cs="Cambria"/>
-          <w:sz w:val="22"/>
-          <w:szCs w:val="22"/>
-        </w:rPr>
-        <w:t xml:space="preserve"> </w:t>
-      </w:r>
-      <w:r>
-        <w:rPr>
-          <w:i/>
-          <w:iCs/>
-          <w:sz w:val="22"/>
-          <w:szCs w:val="22"/>
-        </w:rPr>
-        <w:t>&lt;Engage:</w:t>
-      </w:r>
-      <w:r>
-        <w:rPr>
-          <w:i/>
-          <w:iCs/>
-          <w:sz w:val="22"/>
-          <w:szCs w:val="22"/>
-        </w:rPr>
-        <w:t>StatusFilter</w:t>
-      </w:r>
-      <w:r>
-        <w:rPr>
-          <w:i/>
-          <w:iCs/>
-          <w:sz w:val="22"/>
-          <w:szCs w:val="22"/>
-        </w:rPr>
-        <w:t xml:space="preserve">/&gt; </w:t>
-      </w:r>
-    </w:p>
-    <w:p>
-      <w:pPr>
-        <w:pStyle w:val="Heading3"/>
-        <w:rPr>
-          <w:szCs w:val="22"/>
-        </w:rPr>
-      </w:pPr>
-      <w:r>
-        <w:rPr>
-          <w:rFonts w:cs="Trebuchet MS"/>
-          <w:szCs w:val="22"/>
-        </w:rPr>
         <w:t xml:space="preserve">Tag: </w:t>
       </w:r>
       <w:r>
@@ -2934,121 +3096,128 @@
           <w:rFonts w:cs="Trebuchet MS"/>
           <w:szCs w:val="22"/>
         </w:rPr>
+        <w:t xml:space="preserve">Tag: </w:t>
+      </w:r>
+      <w:r>
+        <w:rPr>
+          <w:szCs w:val="22"/>
+        </w:rPr>
+        <w:t xml:space="preserve">Engage:ViewResponsesButton </w:t>
+      </w:r>
+    </w:p>
+    <w:p>
+      <w:pPr>
+        <w:pStyle w:val="Default"/>
+        <w:keepNext/>
+        <w:rPr>
+          <w:sz w:val="22"/>
+          <w:szCs w:val="22"/>
+        </w:rPr>
+      </w:pPr>
+      <w:r>
+        <w:rPr>
+          <w:rStyle w:val="SubtitleChar"/>
+          <w:sz w:val="22"/>
+          <w:szCs w:val="22"/>
+        </w:rPr>
+        <w:t xml:space="preserve">Purpose: </w:t>
+      </w:r>
+      <w:r>
+        <w:rPr>
+          <w:sz w:val="22"/>
+          <w:szCs w:val="22"/>
+        </w:rPr>
+        <w:t xml:space="preserve">This entity displays a button that directs you to the responses page for its Event. This is only displayed for users with edit rights to the module. </w:t>
+      </w:r>
+    </w:p>
+    <w:p>
+      <w:pPr>
+        <w:pStyle w:val="Default"/>
+        <w:rPr>
+          <w:i/>
+          <w:iCs/>
+          <w:sz w:val="22"/>
+          <w:szCs w:val="22"/>
+        </w:rPr>
+      </w:pPr>
+      <w:r>
+        <w:rPr>
+          <w:rStyle w:val="SubtitleChar"/>
+          <w:sz w:val="22"/>
+          <w:szCs w:val="22"/>
+        </w:rPr>
+        <w:t xml:space="preserve">Example: </w:t>
+      </w:r>
+      <w:r>
+        <w:rPr>
+          <w:i/>
+          <w:iCs/>
+          <w:sz w:val="22"/>
+          <w:szCs w:val="22"/>
+        </w:rPr>
+        <w:t xml:space="preserve">&lt;Engage:ViewResponsesButton/&gt; </w:t>
+      </w:r>
+    </w:p>
+    <w:p>
+      <w:pPr>
+        <w:pStyle w:val="Heading3"/>
+        <w:rPr>
+          <w:szCs w:val="22"/>
+        </w:rPr>
+      </w:pPr>
+      <w:r>
+        <w:rPr>
+          <w:rFonts w:cs="Trebuchet MS"/>
+          <w:szCs w:val="22"/>
+        </w:rPr>
+        <w:t xml:space="preserve">Tag: </w:t>
+      </w:r>
+      <w:r>
+        <w:rPr>
+          <w:szCs w:val="22"/>
+        </w:rPr>
+        <w:t xml:space="preserve">Engage:RegisterButton </w:t>
+      </w:r>
+    </w:p>
+    <w:p>
+      <w:pPr>
+        <w:pStyle w:val="Default"/>
+        <w:keepNext/>
+        <w:rPr>
+          <w:sz w:val="22"/>
+          <w:szCs w:val="22"/>
+        </w:rPr>
+      </w:pPr>
+      <w:r>
+        <w:rPr>
+          <w:rStyle w:val="SubtitleChar"/>
+          <w:sz w:val="22"/>
+          <w:szCs w:val="22"/>
+        </w:rPr>
+        <w:t>Purpose:</w:t>
+      </w:r>
+      <w:r>
+        <w:rPr>
+          <w:rFonts w:ascii="Cambria" w:hAnsi="Cambria" w:cs="Cambria"/>
+          <w:sz w:val="22"/>
+          <w:szCs w:val="22"/>
+        </w:rPr>
+        <w:t xml:space="preserve"> </w:t>
+      </w:r>
+      <w:r>
+        <w:rPr>
+          <w:sz w:val="22"/>
+          <w:szCs w:val="22"/>
+        </w:rPr>
+        <w:t xml:space="preserve">This entity displays a button that directs you to the registration page for its Event. If the user is not logged in, they are directed a page telling them to login or register. Only registered users can register for an </w:t>
+      </w:r>
+      <w:r>
+        <w:rPr>
+          <w:sz w:val="22"/>
+          <w:szCs w:val="22"/>
+        </w:rPr>
         <w:lastRenderedPageBreak/>
-        <w:t xml:space="preserve">Tag: </w:t>
-      </w:r>
-      <w:r>
-        <w:rPr>
-          <w:szCs w:val="22"/>
-        </w:rPr>
-        <w:t xml:space="preserve">Engage:ViewResponsesButton </w:t>
-      </w:r>
-    </w:p>
-    <w:p>
-      <w:pPr>
-        <w:pStyle w:val="Default"/>
-        <w:keepNext/>
-        <w:rPr>
-          <w:sz w:val="22"/>
-          <w:szCs w:val="22"/>
-        </w:rPr>
-      </w:pPr>
-      <w:r>
-        <w:rPr>
-          <w:rStyle w:val="SubtitleChar"/>
-          <w:sz w:val="22"/>
-          <w:szCs w:val="22"/>
-        </w:rPr>
-        <w:t xml:space="preserve">Purpose: </w:t>
-      </w:r>
-      <w:r>
-        <w:rPr>
-          <w:sz w:val="22"/>
-          <w:szCs w:val="22"/>
-        </w:rPr>
-        <w:t xml:space="preserve">This entity displays a button that directs you to the responses page for its Event. This is only displayed for users with edit rights to the module. </w:t>
-      </w:r>
-    </w:p>
-    <w:p>
-      <w:pPr>
-        <w:pStyle w:val="Default"/>
-        <w:rPr>
-          <w:i/>
-          <w:iCs/>
-          <w:sz w:val="22"/>
-          <w:szCs w:val="22"/>
-        </w:rPr>
-      </w:pPr>
-      <w:r>
-        <w:rPr>
-          <w:rStyle w:val="SubtitleChar"/>
-          <w:sz w:val="22"/>
-          <w:szCs w:val="22"/>
-        </w:rPr>
-        <w:t xml:space="preserve">Example: </w:t>
-      </w:r>
-      <w:r>
-        <w:rPr>
-          <w:i/>
-          <w:iCs/>
-          <w:sz w:val="22"/>
-          <w:szCs w:val="22"/>
-        </w:rPr>
-        <w:t xml:space="preserve">&lt;Engage:ViewResponsesButton/&gt; </w:t>
-      </w:r>
-    </w:p>
-    <w:p>
-      <w:pPr>
-        <w:pStyle w:val="Heading3"/>
-        <w:rPr>
-          <w:szCs w:val="22"/>
-        </w:rPr>
-      </w:pPr>
-      <w:r>
-        <w:rPr>
-          <w:rFonts w:cs="Trebuchet MS"/>
-          <w:szCs w:val="22"/>
-        </w:rPr>
-        <w:t xml:space="preserve">Tag: </w:t>
-      </w:r>
-      <w:r>
-        <w:rPr>
-          <w:szCs w:val="22"/>
-        </w:rPr>
-        <w:t xml:space="preserve">Engage:RegisterButton </w:t>
-      </w:r>
-    </w:p>
-    <w:p>
-      <w:pPr>
-        <w:pStyle w:val="Default"/>
-        <w:keepNext/>
-        <w:rPr>
-          <w:sz w:val="22"/>
-          <w:szCs w:val="22"/>
-        </w:rPr>
-      </w:pPr>
-      <w:r>
-        <w:rPr>
-          <w:rStyle w:val="SubtitleChar"/>
-          <w:sz w:val="22"/>
-          <w:szCs w:val="22"/>
-        </w:rPr>
-        <w:t>Purpose:</w:t>
-      </w:r>
-      <w:r>
-        <w:rPr>
-          <w:rFonts w:ascii="Cambria" w:hAnsi="Cambria" w:cs="Cambria"/>
-          <w:sz w:val="22"/>
-          <w:szCs w:val="22"/>
-        </w:rPr>
-        <w:t xml:space="preserve"> </w:t>
-      </w:r>
-      <w:r>
-        <w:rPr>
-          <w:sz w:val="22"/>
-          <w:szCs w:val="22"/>
-        </w:rPr>
-        <w:t xml:space="preserve">This entity displays a button that directs you to the registration page for its Event. If the user is not logged in, they are directed a page telling them to login or register. Only registered users can register for an event. This button is not displayed if the event has been cancelled, has already ended, or is not set to allow registrations. </w:t>
+        <w:t xml:space="preserve">event. This button is not displayed if the event has been cancelled, has already ended, or is not set to allow registrations. </w:t>
       </w:r>
     </w:p>
     <w:p>
@@ -3749,7 +3918,6 @@
           <w:rFonts w:cs="Trebuchet MS"/>
           <w:szCs w:val="22"/>
         </w:rPr>
-        <w:lastRenderedPageBreak/>
         <w:t xml:space="preserve">Tag: </w:t>
       </w:r>
       <w:r>
@@ -4130,6 +4298,7 @@
           <w:rFonts w:cs="Trebuchet MS"/>
           <w:szCs w:val="22"/>
         </w:rPr>
+        <w:lastRenderedPageBreak/>
         <w:t xml:space="preserve">Tag: </w:t>
       </w:r>
       <w:r>
@@ -8301,7 +8470,7 @@
         <w:rPr>
           <w:noProof/>
         </w:rPr>
-        <w:t>1</w:t>
+        <w:t>4</w:t>
       </w:r>
     </w:fldSimple>
     <w:r>

</xml_diff>

<commit_message>
Updated version number in template document
git-tfs-force:Versioning
git-tfs-id: [http://tfs.etg-inc.net:8080/tfs/Engage%20TFS%202010]$/Engage Events;C2207
</commit_message>
<xml_diff>
--- a/Templates/Engage Events Templates.docx
+++ b/Templates/Engage Events Templates.docx
@@ -8392,8 +8392,12 @@
       </w:pPr>
     </w:p>
     <w:sectPr>
-      <w:headerReference w:type="default" r:id="rId7"/>
-      <w:footerReference w:type="default" r:id="rId8"/>
+      <w:headerReference w:type="even" r:id="rId7"/>
+      <w:headerReference w:type="default" r:id="rId8"/>
+      <w:footerReference w:type="even" r:id="rId9"/>
+      <w:footerReference w:type="default" r:id="rId10"/>
+      <w:headerReference w:type="first" r:id="rId11"/>
+      <w:footerReference w:type="first" r:id="rId12"/>
       <w:pgSz w:w="12240" w:h="15840"/>
       <w:pgMar w:top="1784" w:right="1080" w:bottom="1800" w:left="1080" w:header="720" w:footer="720" w:gutter="0"/>
       <w:cols w:space="720"/>
@@ -8423,6 +8427,16 @@
 </file>
 
 <file path=word/footer1.xml><?xml version="1.0" encoding="utf-8"?>
+<w:ftr xmlns:ve="http://schemas.openxmlformats.org/markup-compatibility/2006" xmlns:o="urn:schemas-microsoft-com:office:office" xmlns:r="http://schemas.openxmlformats.org/officeDocument/2006/relationships" xmlns:m="http://schemas.openxmlformats.org/officeDocument/2006/math" xmlns:v="urn:schemas-microsoft-com:vml" xmlns:wp="http://schemas.openxmlformats.org/drawingml/2006/wordprocessingDrawing" xmlns:w10="urn:schemas-microsoft-com:office:word" xmlns:w="http://schemas.openxmlformats.org/wordprocessingml/2006/main" xmlns:wne="http://schemas.microsoft.com/office/word/2006/wordml">
+  <w:p>
+    <w:pPr>
+      <w:pStyle w:val="Footer"/>
+    </w:pPr>
+  </w:p>
+</w:ftr>
+</file>
+
+<file path=word/footer2.xml><?xml version="1.0" encoding="utf-8"?>
 <w:ftr xmlns:ve="http://schemas.openxmlformats.org/markup-compatibility/2006" xmlns:o="urn:schemas-microsoft-com:office:office" xmlns:r="http://schemas.openxmlformats.org/officeDocument/2006/relationships" xmlns:m="http://schemas.openxmlformats.org/officeDocument/2006/math" xmlns:v="urn:schemas-microsoft-com:vml" xmlns:wp="http://schemas.openxmlformats.org/drawingml/2006/wordprocessingDrawing" xmlns:w10="urn:schemas-microsoft-com:office:word" xmlns:w="http://schemas.openxmlformats.org/wordprocessingml/2006/main" xmlns:wne="http://schemas.microsoft.com/office/word/2006/wordml">
   <w:p>
     <w:pPr>
@@ -8470,7 +8484,7 @@
         <w:rPr>
           <w:noProof/>
         </w:rPr>
-        <w:t>4</w:t>
+        <w:t>1</w:t>
       </w:r>
     </w:fldSimple>
     <w:r>
@@ -8504,8 +8518,18 @@
       <w:t>Version 1.</w:t>
     </w:r>
     <w:r>
-      <w:t>3</w:t>
+      <w:t>4</w:t>
     </w:r>
+  </w:p>
+</w:ftr>
+</file>
+
+<file path=word/footer3.xml><?xml version="1.0" encoding="utf-8"?>
+<w:ftr xmlns:ve="http://schemas.openxmlformats.org/markup-compatibility/2006" xmlns:o="urn:schemas-microsoft-com:office:office" xmlns:r="http://schemas.openxmlformats.org/officeDocument/2006/relationships" xmlns:m="http://schemas.openxmlformats.org/officeDocument/2006/math" xmlns:v="urn:schemas-microsoft-com:vml" xmlns:wp="http://schemas.openxmlformats.org/drawingml/2006/wordprocessingDrawing" xmlns:w10="urn:schemas-microsoft-com:office:word" xmlns:w="http://schemas.openxmlformats.org/wordprocessingml/2006/main" xmlns:wne="http://schemas.microsoft.com/office/word/2006/wordml">
+  <w:p>
+    <w:pPr>
+      <w:pStyle w:val="Footer"/>
+    </w:pPr>
   </w:p>
 </w:ftr>
 </file>
@@ -8530,6 +8554,16 @@
 </file>
 
 <file path=word/header1.xml><?xml version="1.0" encoding="utf-8"?>
+<w:hdr xmlns:ve="http://schemas.openxmlformats.org/markup-compatibility/2006" xmlns:o="urn:schemas-microsoft-com:office:office" xmlns:r="http://schemas.openxmlformats.org/officeDocument/2006/relationships" xmlns:m="http://schemas.openxmlformats.org/officeDocument/2006/math" xmlns:v="urn:schemas-microsoft-com:vml" xmlns:wp="http://schemas.openxmlformats.org/drawingml/2006/wordprocessingDrawing" xmlns:w10="urn:schemas-microsoft-com:office:word" xmlns:w="http://schemas.openxmlformats.org/wordprocessingml/2006/main" xmlns:wne="http://schemas.microsoft.com/office/word/2006/wordml">
+  <w:p>
+    <w:pPr>
+      <w:pStyle w:val="Header"/>
+    </w:pPr>
+  </w:p>
+</w:hdr>
+</file>
+
+<file path=word/header2.xml><?xml version="1.0" encoding="utf-8"?>
 <w:hdr xmlns:ve="http://schemas.openxmlformats.org/markup-compatibility/2006" xmlns:o="urn:schemas-microsoft-com:office:office" xmlns:r="http://schemas.openxmlformats.org/officeDocument/2006/relationships" xmlns:m="http://schemas.openxmlformats.org/officeDocument/2006/math" xmlns:v="urn:schemas-microsoft-com:vml" xmlns:wp="http://schemas.openxmlformats.org/drawingml/2006/wordprocessingDrawing" xmlns:w10="urn:schemas-microsoft-com:office:word" xmlns:w="http://schemas.openxmlformats.org/wordprocessingml/2006/main" xmlns:wne="http://schemas.microsoft.com/office/word/2006/wordml">
   <w:tbl>
     <w:tblPr>
@@ -8698,6 +8732,16 @@
         <v:line id="_x0000_s1026" style="position:absolute;z-index:251658240;mso-position-horizontal-relative:text;mso-position-vertical-relative:text" from="-54pt,12.5pt" to="558pt,12.55pt" strokecolor="#f90" strokeweight="3pt"/>
       </w:pict>
     </w:r>
+  </w:p>
+</w:hdr>
+</file>
+
+<file path=word/header3.xml><?xml version="1.0" encoding="utf-8"?>
+<w:hdr xmlns:ve="http://schemas.openxmlformats.org/markup-compatibility/2006" xmlns:o="urn:schemas-microsoft-com:office:office" xmlns:r="http://schemas.openxmlformats.org/officeDocument/2006/relationships" xmlns:m="http://schemas.openxmlformats.org/officeDocument/2006/math" xmlns:v="urn:schemas-microsoft-com:vml" xmlns:wp="http://schemas.openxmlformats.org/drawingml/2006/wordprocessingDrawing" xmlns:w10="urn:schemas-microsoft-com:office:word" xmlns:w="http://schemas.openxmlformats.org/wordprocessingml/2006/main" xmlns:wne="http://schemas.microsoft.com/office/word/2006/wordml">
+  <w:p>
+    <w:pPr>
+      <w:pStyle w:val="Header"/>
+    </w:pPr>
   </w:p>
 </w:hdr>
 </file>

</xml_diff>

<commit_message>
Fix style on Detail template, add ListingShort template
git-tfs-work-item:1318 associate
git-tfs-id: [http://tfs.etg-inc.net:8080/tfs/Engage%20TFS%202010]$/Engage Events;C2268
</commit_message>
<xml_diff>
--- a/Templates/Engage Events Templates.docx
+++ b/Templates/Engage Events Templates.docx
@@ -233,6 +233,27 @@
       <w:pPr>
         <w:pStyle w:val="Default"/>
         <w:numPr>
+          <w:ilvl w:val="1"/>
+          <w:numId w:val="16"/>
+        </w:numPr>
+        <w:spacing w:after="71"/>
+        <w:rPr>
+          <w:sz w:val="22"/>
+          <w:szCs w:val="22"/>
+        </w:rPr>
+      </w:pPr>
+      <w:r>
+        <w:rPr>
+          <w:sz w:val="22"/>
+          <w:szCs w:val="22"/>
+        </w:rPr>
+        <w:t>ListingShort</w:t>
+      </w:r>
+    </w:p>
+    <w:p>
+      <w:pPr>
+        <w:pStyle w:val="Default"/>
+        <w:numPr>
           <w:ilvl w:val="0"/>
           <w:numId w:val="16"/>
         </w:numPr>
@@ -317,6 +338,27 @@
       <w:pPr>
         <w:pStyle w:val="Default"/>
         <w:numPr>
+          <w:ilvl w:val="1"/>
+          <w:numId w:val="16"/>
+        </w:numPr>
+        <w:spacing w:after="71"/>
+        <w:rPr>
+          <w:sz w:val="22"/>
+          <w:szCs w:val="22"/>
+        </w:rPr>
+      </w:pPr>
+      <w:r>
+        <w:rPr>
+          <w:sz w:val="22"/>
+          <w:szCs w:val="22"/>
+        </w:rPr>
+        <w:t>ListingShort</w:t>
+      </w:r>
+    </w:p>
+    <w:p>
+      <w:pPr>
+        <w:pStyle w:val="Default"/>
+        <w:numPr>
           <w:ilvl w:val="0"/>
           <w:numId w:val="16"/>
         </w:numPr>
@@ -401,6 +443,27 @@
       <w:pPr>
         <w:pStyle w:val="Default"/>
         <w:numPr>
+          <w:ilvl w:val="1"/>
+          <w:numId w:val="16"/>
+        </w:numPr>
+        <w:spacing w:after="71"/>
+        <w:rPr>
+          <w:sz w:val="22"/>
+          <w:szCs w:val="22"/>
+        </w:rPr>
+      </w:pPr>
+      <w:r>
+        <w:rPr>
+          <w:sz w:val="22"/>
+          <w:szCs w:val="22"/>
+        </w:rPr>
+        <w:t>ListingShort</w:t>
+      </w:r>
+    </w:p>
+    <w:p>
+      <w:pPr>
+        <w:pStyle w:val="Default"/>
+        <w:numPr>
           <w:ilvl w:val="0"/>
           <w:numId w:val="16"/>
         </w:numPr>
@@ -458,6 +521,7 @@
         <w:pStyle w:val="Heading1"/>
       </w:pPr>
       <w:r>
+        <w:lastRenderedPageBreak/>
         <w:t xml:space="preserve">Creating New Templates </w:t>
       </w:r>
     </w:p>
@@ -474,15 +538,7 @@
           <w:sz w:val="22"/>
           <w:szCs w:val="22"/>
         </w:rPr>
-        <w:t xml:space="preserve">If you feel the need to alter the structure of the module’s output, you can create a template of your own design to accomplish that task. You may also find a template created by someone else that you would like to use. In order to install any templates that do not come with the module, you will need to install them onto your site. </w:t>
-      </w:r>
-      <w:r>
-        <w:rPr>
-          <w:sz w:val="22"/>
-          <w:szCs w:val="22"/>
-        </w:rPr>
-        <w:lastRenderedPageBreak/>
-        <w:t xml:space="preserve">Templates are stored in the </w:t>
+        <w:t xml:space="preserve">If you feel the need to alter the structure of the module’s output, you can create a template of your own design to accomplish that task. You may also find a template created by someone else that you would like to use. In order to install any templates that do not come with the module, you will need to install them onto your site. Templates are stored in the </w:t>
       </w:r>
       <w:r>
         <w:rPr>

</xml_diff>